<commit_message>
Mostly make graphs for grant proposal
</commit_message>
<xml_diff>
--- a/Hypothesis Methods and Results/EAB Michigan winter 2024-25 hypotheses methods results.docx
+++ b/Hypothesis Methods and Results/EAB Michigan winter 2024-25 hypotheses methods results.docx
@@ -441,6 +441,9 @@
         <w:ind w:left="1440"/>
       </w:pPr>
       <w:r>
+        <w:rPr>
+          <w:noProof/>
+        </w:rPr>
         <w:lastRenderedPageBreak/>
         <w:drawing>
           <wp:inline distT="0" distB="0" distL="0" distR="0" wp14:anchorId="1AA347B8" wp14:editId="71ADC734">
@@ -550,6 +553,9 @@
         <w:ind w:left="1440"/>
       </w:pPr>
       <w:r>
+        <w:rPr>
+          <w:noProof/>
+        </w:rPr>
         <w:drawing>
           <wp:inline distT="0" distB="0" distL="0" distR="0" wp14:anchorId="5B293E99" wp14:editId="43DB6423">
             <wp:extent cx="4191000" cy="1430631"/>
@@ -622,7 +628,13 @@
         <w:t xml:space="preserve"> The hydric </w:t>
       </w:r>
       <w:r>
-        <w:t xml:space="preserve">stands had a higher density of ash trees, a higher relative density of ash, </w:t>
+        <w:t>stands had a higher density of ash trees</w:t>
+      </w:r>
+      <w:r>
+        <w:t xml:space="preserve"> on average</w:t>
+      </w:r>
+      <w:r>
+        <w:t xml:space="preserve">, a higher relative density of ash, </w:t>
       </w:r>
       <w:r>
         <w:t xml:space="preserve">but only a slightly higher </w:t>
@@ -874,7 +886,7 @@
           <w:noProof/>
         </w:rPr>
         <w:drawing>
-          <wp:inline distT="0" distB="0" distL="0" distR="0" wp14:anchorId="13C22A19" wp14:editId="67024E13">
+          <wp:inline distT="0" distB="0" distL="0" distR="0" wp14:anchorId="13C22A19" wp14:editId="438B8675">
             <wp:extent cx="3702050" cy="2082403"/>
             <wp:effectExtent l="0" t="0" r="0" b="0"/>
             <wp:docPr id="1037699116" name="Picture 5"/>
@@ -979,10 +991,7 @@
         <w:t>ical classification of a plot</w:t>
       </w:r>
       <w:r>
-        <w:t xml:space="preserve"> </w:t>
-      </w:r>
-      <w:r>
-        <w:t>(</w:t>
+        <w:t xml:space="preserve"> (</w:t>
       </w:r>
       <w:r>
         <w:t xml:space="preserve">xeric, mesic, or hydric) is </w:t>
@@ -1476,6 +1485,9 @@
         <w:t xml:space="preserve"> </w:t>
       </w:r>
       <w:r>
+        <w:rPr>
+          <w:noProof/>
+        </w:rPr>
         <w:drawing>
           <wp:inline distT="0" distB="0" distL="0" distR="0" wp14:anchorId="1AD16625" wp14:editId="006F83C9">
             <wp:extent cx="971550" cy="602087"/>
@@ -1853,21 +1865,7 @@
         <w:rPr>
           <w:rFonts w:ascii="Aptos" w:hAnsi="Aptos"/>
         </w:rPr>
-        <w:t xml:space="preserve"> Ash (Fraxinus spp.) mortality, regeneration, and seed bank dynamics in mixed hardwood forests following invasion by emerald ash borer (Agrilus </w:t>
-      </w:r>
-      <w:proofErr w:type="spellStart"/>
-      <w:r>
-        <w:rPr>
-          <w:rFonts w:ascii="Aptos" w:hAnsi="Aptos"/>
-        </w:rPr>
-        <w:t>planipennis</w:t>
-      </w:r>
-      <w:proofErr w:type="spellEnd"/>
-      <w:r>
-        <w:rPr>
-          <w:rFonts w:ascii="Aptos" w:hAnsi="Aptos"/>
-        </w:rPr>
-        <w:t xml:space="preserve">). </w:t>
+        <w:t xml:space="preserve"> Ash (Fraxinus spp.) mortality, regeneration, and seed bank dynamics in mixed hardwood forests following invasion by emerald ash borer (Agrilus planipennis). </w:t>
       </w:r>
       <w:r>
         <w:rPr>
@@ -1916,20 +1914,7 @@
           <w:rFonts w:ascii="Aptos" w:hAnsi="Aptos"/>
         </w:rPr>
         <w:tab/>
-      </w:r>
-      <w:proofErr w:type="spellStart"/>
-      <w:r>
-        <w:rPr>
-          <w:rFonts w:ascii="Aptos" w:hAnsi="Aptos"/>
-        </w:rPr>
-        <w:t>Kartesz</w:t>
-      </w:r>
-      <w:proofErr w:type="spellEnd"/>
-      <w:r>
-        <w:rPr>
-          <w:rFonts w:ascii="Aptos" w:hAnsi="Aptos"/>
-        </w:rPr>
-        <w:t xml:space="preserve">, J. T. </w:t>
+        <w:t xml:space="preserve">Kartesz, J. T. </w:t>
       </w:r>
       <w:r>
         <w:rPr>

</xml_diff>

<commit_message>
organized plot observations and created native parasitoid summary
I organized my 2024 plot and microplot observations into a new Excel file. Separately, I copied the Supplementary info from Wang et al. 2021 (about native parasitoids of cerambycids and buprestids) into an Excel file so we can learn about the native parasitoids of EAB
</commit_message>
<xml_diff>
--- a/Hypothesis Methods and Results/EAB Michigan winter 2024-25 hypotheses methods results.docx
+++ b/Hypothesis Methods and Results/EAB Michigan winter 2024-25 hypotheses methods results.docx
@@ -78,9 +78,15 @@
           <w:ilvl w:val="0"/>
           <w:numId w:val="2"/>
         </w:numPr>
-      </w:pPr>
-      <w:r>
-        <w:t>Where are ash seedlings, saplings, and trees most abundant? Does this vary by hydrology of a transect? Are ash seedlings, saplings, and trees clustered together in space?</w:t>
+        <w:rPr>
+          <w:color w:val="074F6A" w:themeColor="accent4" w:themeShade="80"/>
+        </w:rPr>
+      </w:pPr>
+      <w:r>
+        <w:rPr>
+          <w:color w:val="074F6A" w:themeColor="accent4" w:themeShade="80"/>
+        </w:rPr>
+        <w:t xml:space="preserve">Where are ash seedlings, saplings, and trees most abundant? Does this vary by hydrology of a transect? </w:t>
       </w:r>
     </w:p>
     <w:p>
@@ -97,22 +103,29 @@
         </w:numPr>
       </w:pPr>
       <w:r>
+        <w:rPr>
+          <w:color w:val="80340D" w:themeColor="accent2" w:themeShade="80"/>
+        </w:rPr>
         <w:t xml:space="preserve">Which species of ash </w:t>
       </w:r>
       <w:r>
+        <w:rPr>
+          <w:color w:val="80340D" w:themeColor="accent2" w:themeShade="80"/>
+        </w:rPr>
         <w:t xml:space="preserve">seedlings, saplings, </w:t>
       </w:r>
       <w:r>
+        <w:rPr>
+          <w:color w:val="80340D" w:themeColor="accent2" w:themeShade="80"/>
+        </w:rPr>
         <w:t xml:space="preserve">small trees, and trees </w:t>
       </w:r>
       <w:r>
+        <w:rPr>
+          <w:color w:val="80340D" w:themeColor="accent2" w:themeShade="80"/>
+        </w:rPr>
         <w:t>are found at each plot?</w:t>
       </w:r>
-    </w:p>
-    <w:p>
-      <w:pPr>
-        <w:ind w:left="360"/>
-      </w:pPr>
     </w:p>
     <w:p/>
     <w:p>
@@ -122,23 +135,44 @@
           <w:ilvl w:val="0"/>
           <w:numId w:val="2"/>
         </w:numPr>
-      </w:pPr>
-      <w:r>
+        <w:rPr>
+          <w:color w:val="3A7C22" w:themeColor="accent6" w:themeShade="BF"/>
+        </w:rPr>
+      </w:pPr>
+      <w:r>
+        <w:rPr>
+          <w:color w:val="3A7C22" w:themeColor="accent6" w:themeShade="BF"/>
+        </w:rPr>
         <w:t xml:space="preserve">What percentage of </w:t>
       </w:r>
       <w:r>
+        <w:rPr>
+          <w:color w:val="3A7C22" w:themeColor="accent6" w:themeShade="BF"/>
+        </w:rPr>
         <w:t xml:space="preserve">ash saplings, small trees, and trees have </w:t>
       </w:r>
       <w:r>
+        <w:rPr>
+          <w:color w:val="3A7C22" w:themeColor="accent6" w:themeShade="BF"/>
+        </w:rPr>
         <w:t>signs and symptoms of EAB attack?</w:t>
       </w:r>
       <w:r>
+        <w:rPr>
+          <w:color w:val="3A7C22" w:themeColor="accent6" w:themeShade="BF"/>
+        </w:rPr>
         <w:t xml:space="preserve"> What minimum diameter of ash is EAB </w:t>
       </w:r>
       <w:r>
+        <w:rPr>
+          <w:color w:val="3A7C22" w:themeColor="accent6" w:themeShade="BF"/>
+        </w:rPr>
         <w:t xml:space="preserve">attacking? Does this vary by ash species? </w:t>
       </w:r>
       <w:r>
+        <w:rPr>
+          <w:color w:val="3A7C22" w:themeColor="accent6" w:themeShade="BF"/>
+        </w:rPr>
         <w:t>Are black ash or green/white/pumpkin ash dying at smaller sizes?</w:t>
       </w:r>
     </w:p>
@@ -202,46 +236,102 @@
           <w:ilvl w:val="0"/>
           <w:numId w:val="8"/>
         </w:numPr>
-      </w:pPr>
-      <w:r>
+        <w:rPr>
+          <w:color w:val="074F6A" w:themeColor="accent4" w:themeShade="80"/>
+        </w:rPr>
+      </w:pPr>
+      <w:r>
+        <w:rPr>
+          <w:color w:val="074F6A" w:themeColor="accent4" w:themeShade="80"/>
+        </w:rPr>
         <w:t xml:space="preserve">The abundance </w:t>
       </w:r>
       <w:r>
+        <w:rPr>
+          <w:color w:val="074F6A" w:themeColor="accent4" w:themeShade="80"/>
+        </w:rPr>
         <w:t>of ash at a given location could depend o</w:t>
       </w:r>
       <w:r>
+        <w:rPr>
+          <w:color w:val="074F6A" w:themeColor="accent4" w:themeShade="80"/>
+        </w:rPr>
         <w:t xml:space="preserve">n multiple factors. These </w:t>
       </w:r>
       <w:r>
+        <w:rPr>
+          <w:color w:val="074F6A" w:themeColor="accent4" w:themeShade="80"/>
+        </w:rPr>
         <w:t>include</w:t>
       </w:r>
       <w:r>
-        <w:t xml:space="preserve"> propagule pressure, </w:t>
-      </w:r>
-      <w:r>
+        <w:rPr>
+          <w:color w:val="074F6A" w:themeColor="accent4" w:themeShade="80"/>
+        </w:rPr>
+        <w:t xml:space="preserve"> propagule pressure</w:t>
+      </w:r>
+      <w:r>
+        <w:rPr>
+          <w:color w:val="074F6A" w:themeColor="accent4" w:themeShade="80"/>
+        </w:rPr>
+        <w:t xml:space="preserve"> and advanced regeneration</w:t>
+      </w:r>
+      <w:r>
+        <w:rPr>
+          <w:color w:val="074F6A" w:themeColor="accent4" w:themeShade="80"/>
+        </w:rPr>
+        <w:t xml:space="preserve">, </w:t>
+      </w:r>
+      <w:r>
+        <w:rPr>
+          <w:color w:val="074F6A" w:themeColor="accent4" w:themeShade="80"/>
+        </w:rPr>
         <w:t>competition with other plants for sun, water, and/or nutrients</w:t>
       </w:r>
       <w:r>
+        <w:rPr>
+          <w:color w:val="074F6A" w:themeColor="accent4" w:themeShade="80"/>
+        </w:rPr>
         <w:t xml:space="preserve">, </w:t>
       </w:r>
       <w:r>
-        <w:t xml:space="preserve">deer </w:t>
-      </w:r>
-      <w:r>
-        <w:t xml:space="preserve">herbivory pressure, </w:t>
-      </w:r>
-      <w:r>
+        <w:rPr>
+          <w:color w:val="074F6A" w:themeColor="accent4" w:themeShade="80"/>
+        </w:rPr>
         <w:t xml:space="preserve">and </w:t>
       </w:r>
-      <w:r>
+      <w:commentRangeStart w:id="0"/>
+      <w:r>
+        <w:rPr>
+          <w:color w:val="074F6A" w:themeColor="accent4" w:themeShade="80"/>
+        </w:rPr>
         <w:t>mortality d</w:t>
       </w:r>
       <w:r>
+        <w:rPr>
+          <w:color w:val="074F6A" w:themeColor="accent4" w:themeShade="80"/>
+        </w:rPr>
         <w:t>ue to emerald ash borer.</w:t>
       </w:r>
       <w:r>
+        <w:rPr>
+          <w:color w:val="074F6A" w:themeColor="accent4" w:themeShade="80"/>
+        </w:rPr>
         <w:t xml:space="preserve"> </w:t>
       </w:r>
+      <w:commentRangeEnd w:id="0"/>
+      <w:r>
+        <w:rPr>
+          <w:rStyle w:val="CommentReference"/>
+          <w:color w:val="074F6A" w:themeColor="accent4" w:themeShade="80"/>
+        </w:rPr>
+        <w:commentReference w:id="0"/>
+      </w:r>
+    </w:p>
+    <w:p>
+      <w:pPr>
+        <w:ind w:left="360"/>
+      </w:pPr>
     </w:p>
     <w:p>
       <w:pPr>
@@ -258,7 +348,16 @@
         <w:rPr>
           <w:u w:val="single"/>
         </w:rPr>
-        <w:t xml:space="preserve">Propagule pressure. </w:t>
+        <w:t>Propagule pressure</w:t>
+      </w:r>
+      <w:r>
+        <w:rPr>
+          <w:u w:val="single"/>
+        </w:rPr>
+        <w:t xml:space="preserve"> and advanced regeneration:</w:t>
+      </w:r>
+      <w:r>
+        <w:t xml:space="preserve"> </w:t>
       </w:r>
       <w:r>
         <w:t>The number o</w:t>
@@ -440,15 +539,60 @@
         <w:pStyle w:val="ListParagraph"/>
         <w:ind w:left="1440"/>
       </w:pPr>
+    </w:p>
+    <w:p>
+      <w:pPr>
+        <w:pStyle w:val="ListParagraph"/>
+        <w:ind w:left="1440"/>
+      </w:pPr>
+      <w:r>
+        <w:rPr>
+          <w:b/>
+          <w:bCs/>
+        </w:rPr>
+        <w:t>Table.</w:t>
+      </w:r>
+      <w:r>
+        <w:t xml:space="preserve"> Copied from Smith 2006.</w:t>
+      </w:r>
+      <w:r>
+        <w:fldChar w:fldCharType="begin"/>
+      </w:r>
+      <w:r>
+        <w:instrText xml:space="preserve"> ADDIN ZOTERO_ITEM CSL_CITATION {"citationID":"qBcOYB4G","properties":{"formattedCitation":"\\super 2\\nosupersub{}","plainCitation":"2","noteIndex":0},"citationItems":[{"id":478,"uris":["http://zotero.org/groups/5270502/items/MKCWT8XS"],"itemData":{"id":478,"type":"thesis","abstract":"Emerald ash borer (EAB) (Agrilus planipennis Fairmare) is an exotic, wood- boring beetle that has killed millions of ash trees (Fraxinus species) in southeastern Michigan. If not contained and eradicated this invasive insect has the potential to devastate ash throughout North America causing substantial economic and ecological consequences. The objectives of this research were to (1) determine if community composition, diversity, and stand structure influence susceptibility of forests to EAB invasion, and (2) determine how EAB-induced ash mortality may influence forest community composition. Plots were established during the summers of 2004 and 2005 in 31 forest stands within the Huron River watershed in southeast Michigan that were categorized as xeric (N = 11), mesic (N = 11) or hydric (N = 9). Overstory, understory and seedling tree species composition were quantified in three replicated plots along a transect within each stand. Each ash tree was closely inspected for signs of EAB colonization and degree of dieback. Stem density, basal area, Shannon diversity (H’), relative dominance of ash, relative density of ash, ash importance value, and percent canopy cover were quantified for each stand. EAB has caused significant mortality in all stands across the study area. Dieback of black ash (F. nigra) was more advanced than that of white (F. americana) and green ash (F. pennsylvanica). Percent mortality, percentage of infested stems, and EAB attack frequency were also higher in black ash than the other two species. This difference could be the result of the insect’s preference, differences in the physiology of phloem tissue, or an edge effect inherent in riparian and marshy sites to which black ash is adapted. There were no relationships between EAB-induced dieback or mortality and species diversity, stand density, stand basal area, ash basal area, ash density, relative dominance of ash or relative density of ash. Distance from the putative epicenter of the invasion was the only variable that was negatively correlated with all measures of EAB impact. This suggests that it is only a matter of time until all stands suffer complete mortality of Fraxinus species. Widespread loss of ash due to the EAB invasion will initiate changes in community composition and structure in all three forest types. Maple (Acer spp.) and elm (Ulmus spp.) were common on xeric and mesic stands and will likely experience an increase in importance as numerous saplings fill canopy gaps. However, as elms saplings grow they will become susceptible to Dutch elm disease (Chryphonectria parasitica), which is common in the study area. Maple and cherry were over represented in the understory of hydric stands where they should increase in importance. Oaks were poorly represented in the understory layers of all stands and will likely decrease in dominance over the long term. Ash species were common in the sapling layer and were the most abundant species in the seedling layer in all stand types. The high density of juvenile ash may prolong the EAB invasion by providing host material after mature trees are killed. This project documents the initial stages of the invasion of North American forests by EAB. The high susceptibility of all ash species and stands provides clear evidence that EAB has the potential to extirpate ash in North America with ecological impacts similar to those inflicted by Dutch elm disease and chestnut blight. This study also provides baseline data of the community composition of the Huron River watershed at the time of initial EAB colonization, which will facilitate long-term studies of ecological impacts and successional trajectories resulting from of wide-spread gap formation caused by EAB-induced ash mortality.","genre":"Master's Thesis","publisher":"The Ohio State University","title":"Effects of Community Structure on Forest susceptibility and Response to the Emerald Ash Borer Invasion of the Huron River Watershed in Southeast Michigan","URL":"http://rave.ohiolink.edu/etdc/view?acc_num=osu1394801603","author":[{"family":"Smith","given":"Annemarie"}],"issued":{"date-parts":[["2006"]]}}}],"schema":"https://github.com/citation-style-language/schema/raw/master/csl-citation.json"} </w:instrText>
+      </w:r>
+      <w:r>
+        <w:fldChar w:fldCharType="separate"/>
+      </w:r>
+      <w:r>
+        <w:rPr>
+          <w:rFonts w:ascii="Aptos" w:hAnsi="Aptos" w:cs="Times New Roman"/>
+          <w:kern w:val="0"/>
+          <w:vertAlign w:val="superscript"/>
+        </w:rPr>
+        <w:t>2</w:t>
+      </w:r>
+      <w:r>
+        <w:fldChar w:fldCharType="end"/>
+      </w:r>
+      <w:r>
+        <w:t xml:space="preserve"> Variables related to tree composition of forest stands in 2004-2005 in the Huron river watershed. Note: It seems based on the magnitude of ash density (range 33-461 stems/ha, or ~3.3-46.1 stems per plot) and comparisons with other tables that only trees bigger than 12.5 cm DBH were counted. </w:t>
+      </w:r>
+    </w:p>
+    <w:p>
+      <w:pPr>
+        <w:pStyle w:val="ListParagraph"/>
+        <w:ind w:left="1440"/>
+      </w:pPr>
       <w:r>
         <w:rPr>
           <w:noProof/>
         </w:rPr>
         <w:lastRenderedPageBreak/>
         <w:drawing>
-          <wp:inline distT="0" distB="0" distL="0" distR="0" wp14:anchorId="1AA347B8" wp14:editId="71ADC734">
-            <wp:extent cx="3170360" cy="1482437"/>
-            <wp:effectExtent l="0" t="0" r="0" b="3810"/>
+          <wp:inline distT="0" distB="0" distL="0" distR="0" wp14:anchorId="1AA347B8" wp14:editId="441B2444">
+            <wp:extent cx="3843196" cy="1797050"/>
+            <wp:effectExtent l="0" t="0" r="5080" b="0"/>
             <wp:docPr id="589234199" name="Picture 1" descr="A table with text and numbers&#10;&#10;Description automatically generated"/>
             <wp:cNvGraphicFramePr>
               <a:graphicFrameLocks xmlns:a="http://schemas.openxmlformats.org/drawingml/2006/main" noChangeAspect="1"/>
@@ -461,7 +605,7 @@
                     <pic:cNvPicPr/>
                   </pic:nvPicPr>
                   <pic:blipFill>
-                    <a:blip r:embed="rId6"/>
+                    <a:blip r:embed="rId10"/>
                     <a:stretch>
                       <a:fillRect/>
                     </a:stretch>
@@ -469,7 +613,7 @@
                   <pic:spPr>
                     <a:xfrm>
                       <a:off x="0" y="0"/>
-                      <a:ext cx="3188615" cy="1490973"/>
+                      <a:ext cx="3875016" cy="1811929"/>
                     </a:xfrm>
                     <a:prstGeom prst="rect">
                       <a:avLst/>
@@ -486,21 +630,39 @@
       <w:pPr>
         <w:pStyle w:val="ListParagraph"/>
         <w:ind w:left="1440"/>
-      </w:pPr>
-      <w:r>
-        <w:t>Figure 1.</w:t>
-      </w:r>
-      <w:r>
-        <w:t xml:space="preserve"> </w:t>
-      </w:r>
-      <w:r>
-        <w:t>Copied from Smith 2006.</w:t>
+        <w:rPr>
+          <w:b/>
+          <w:bCs/>
+        </w:rPr>
+      </w:pPr>
+    </w:p>
+    <w:p>
+      <w:pPr>
+        <w:pStyle w:val="ListParagraph"/>
+        <w:ind w:left="1440"/>
+      </w:pPr>
+      <w:r>
+        <w:rPr>
+          <w:b/>
+          <w:bCs/>
+        </w:rPr>
+        <w:t>Table</w:t>
+      </w:r>
+      <w:r>
+        <w:rPr>
+          <w:b/>
+          <w:bCs/>
+        </w:rPr>
+        <w:t>.</w:t>
+      </w:r>
+      <w:r>
+        <w:t xml:space="preserve"> Copied from Klooster et al. 2014.</w:t>
       </w:r>
       <w:r>
         <w:fldChar w:fldCharType="begin"/>
       </w:r>
       <w:r>
-        <w:instrText xml:space="preserve"> ADDIN ZOTERO_ITEM CSL_CITATION {"citationID":"qBcOYB4G","properties":{"formattedCitation":"\\super 2\\nosupersub{}","plainCitation":"2","noteIndex":0},"citationItems":[{"id":478,"uris":["http://zotero.org/groups/5270502/items/MKCWT8XS"],"itemData":{"id":478,"type":"thesis","abstract":"Emerald ash borer (EAB) (Agrilus planipennis Fairmare) is an exotic, wood- boring beetle that has killed millions of ash trees (Fraxinus species) in southeastern Michigan. If not contained and eradicated this invasive insect has the potential to devastate ash throughout North America causing substantial economic and ecological consequences. The objectives of this research were to (1) determine if community composition, diversity, and stand structure influence susceptibility of forests to EAB invasion, and (2) determine how EAB-induced ash mortality may influence forest community composition. Plots were established during the summers of 2004 and 2005 in 31 forest stands within the Huron River watershed in southeast Michigan that were categorized as xeric (N = 11), mesic (N = 11) or hydric (N = 9). Overstory, understory and seedling tree species composition were quantified in three replicated plots along a transect within each stand. Each ash tree was closely inspected for signs of EAB colonization and degree of dieback. Stem density, basal area, Shannon diversity (H’), relative dominance of ash, relative density of ash, ash importance value, and percent canopy cover were quantified for each stand. EAB has caused significant mortality in all stands across the study area. Dieback of black ash (F. nigra) was more advanced than that of white (F. americana) and green ash (F. pennsylvanica). Percent mortality, percentage of infested stems, and EAB attack frequency were also higher in black ash than the other two species. This difference could be the result of the insect’s preference, differences in the physiology of phloem tissue, or an edge effect inherent in riparian and marshy sites to which black ash is adapted. There were no relationships between EAB-induced dieback or mortality and species diversity, stand density, stand basal area, ash basal area, ash density, relative dominance of ash or relative density of ash. Distance from the putative epicenter of the invasion was the only variable that was negatively correlated with all measures of EAB impact. This suggests that it is only a matter of time until all stands suffer complete mortality of Fraxinus species. Widespread loss of ash due to the EAB invasion will initiate changes in community composition and structure in all three forest types. Maple (Acer spp.) and elm (Ulmus spp.) were common on xeric and mesic stands and will likely experience an increase in importance as numerous saplings fill canopy gaps. However, as elms saplings grow they will become susceptible to Dutch elm disease (Chryphonectria parasitica), which is common in the study area. Maple and cherry were over represented in the understory of hydric stands where they should increase in importance. Oaks were poorly represented in the understory layers of all stands and will likely decrease in dominance over the long term. Ash species were common in the sapling layer and were the most abundant species in the seedling layer in all stand types. The high density of juvenile ash may prolong the EAB invasion by providing host material after mature trees are killed. This project documents the initial stages of the invasion of North American forests by EAB. The high susceptibility of all ash species and stands provides clear evidence that EAB has the potential to extirpate ash in North America with ecological impacts similar to those inflicted by Dutch elm disease and chestnut blight. This study also provides baseline data of the community composition of the Huron River watershed at the time of initial EAB colonization, which will facilitate long-term studies of ecological impacts and successional trajectories resulting from of wide-spread gap formation caused by EAB-induced ash mortality.","genre":"Master's Thesis","publisher":"The Ohio State University","title":"Effects of Community Structure on Forest susceptibility and Response to the Emerald Ash Borer Invasion of the Huron River Watershed in Southeast Michigan","URL":"http://rave.ohiolink.edu/etdc/view?acc_num=osu1394801603","author":[{"family":"Smith","given":"Annemarie"}],"issued":{"date-parts":[["2006"]]}}}],"schema":"https://github.com/citation-style-language/schema/raw/master/csl-citation.json"} </w:instrText>
+        <w:instrText xml:space="preserve"> ADDIN ZOTERO_ITEM CSL_CITATION {"citationID":"j89uqkAM","properties":{"formattedCitation":"\\super 3\\nosupersub{}","plainCitation":"3","noteIndex":0},"citationItems":[{"id":618,"uris":["http://zotero.org/groups/5270502/items/J2YNFJUZ"],"itemData":{"id":618,"type":"article-journal","container-title":"Biological Invasions","DOI":"10.1007/s10530-013-0543-7","ISSN":"1387-3547, 1573-1464","issue":"4","journalAbbreviation":"Biol Invasions","language":"en","page":"859-873","source":"DOI.org (Crossref)","title":"Ash (Fraxinus spp.) mortality, regeneration, and seed bank dynamics in mixed hardwood forests following invasion by emerald ash borer (Agrilus planipennis)","volume":"16","author":[{"family":"Klooster","given":"Wendy S."},{"family":"Herms","given":"Daniel A."},{"family":"Knight","given":"Kathleen S."},{"family":"Herms","given":"Catherine P."},{"family":"McCullough","given":"Deborah G."},{"family":"Smith","given":"Annemarie"},{"family":"Gandhi","given":"Kamal J. K."},{"family":"Cardina","given":"John"}],"issued":{"date-parts":[["2014",4]]}}}],"schema":"https://github.com/citation-style-language/schema/raw/master/csl-citation.json"} </w:instrText>
       </w:r>
       <w:r>
         <w:fldChar w:fldCharType="separate"/>
@@ -511,34 +673,13 @@
           <w:kern w:val="0"/>
           <w:vertAlign w:val="superscript"/>
         </w:rPr>
-        <w:t>2</w:t>
+        <w:t>3</w:t>
       </w:r>
       <w:r>
         <w:fldChar w:fldCharType="end"/>
       </w:r>
       <w:r>
-        <w:t xml:space="preserve"> </w:t>
-      </w:r>
-      <w:r>
-        <w:t>Variables related to tree composition of forest stands in 2004-2005 in the Huron river watershed.</w:t>
-      </w:r>
-      <w:r>
-        <w:t xml:space="preserve"> Note: It seems based on the magnitude of ash density (range </w:t>
-      </w:r>
-      <w:r>
-        <w:t>33-461 stems/ha</w:t>
-      </w:r>
-      <w:r>
-        <w:t xml:space="preserve">, or </w:t>
-      </w:r>
-      <w:r>
-        <w:t xml:space="preserve">~3.3-46.1 stems per plot) </w:t>
-      </w:r>
-      <w:r>
-        <w:t xml:space="preserve">and comparisons with other tables </w:t>
-      </w:r>
-      <w:r>
-        <w:t xml:space="preserve">that only trees bigger than 12.5 cm DBH were counted. </w:t>
+        <w:t xml:space="preserve"> The hydric stands had a higher density of ash trees on average, a higher relative density of ash, but only a slightly higher basal area of ash than mesic and xeric stands.</w:t>
       </w:r>
     </w:p>
     <w:p>
@@ -546,19 +687,13 @@
         <w:pStyle w:val="ListParagraph"/>
         <w:ind w:left="1440"/>
       </w:pPr>
-    </w:p>
-    <w:p>
-      <w:pPr>
-        <w:pStyle w:val="ListParagraph"/>
-        <w:ind w:left="1440"/>
-      </w:pPr>
       <w:r>
         <w:rPr>
           <w:noProof/>
         </w:rPr>
         <w:drawing>
-          <wp:inline distT="0" distB="0" distL="0" distR="0" wp14:anchorId="5B293E99" wp14:editId="43DB6423">
-            <wp:extent cx="4191000" cy="1430631"/>
+          <wp:inline distT="0" distB="0" distL="0" distR="0" wp14:anchorId="5B293E99" wp14:editId="7BC5844B">
+            <wp:extent cx="5549900" cy="1894503"/>
             <wp:effectExtent l="0" t="0" r="0" b="0"/>
             <wp:docPr id="1784810907" name="Picture 1"/>
             <wp:cNvGraphicFramePr>
@@ -572,7 +707,7 @@
                     <pic:cNvPicPr/>
                   </pic:nvPicPr>
                   <pic:blipFill>
-                    <a:blip r:embed="rId7"/>
+                    <a:blip r:embed="rId11"/>
                     <a:stretch>
                       <a:fillRect/>
                     </a:stretch>
@@ -580,7 +715,7 @@
                   <pic:spPr>
                     <a:xfrm>
                       <a:off x="0" y="0"/>
-                      <a:ext cx="4208998" cy="1436775"/>
+                      <a:ext cx="5605695" cy="1913549"/>
                     </a:xfrm>
                     <a:prstGeom prst="rect">
                       <a:avLst/>
@@ -598,17 +733,62 @@
         <w:pStyle w:val="ListParagraph"/>
         <w:ind w:left="1440"/>
       </w:pPr>
-      <w:r>
-        <w:t xml:space="preserve">Figure 2. </w:t>
-      </w:r>
-      <w:r>
-        <w:t>Copied from Klooster et al. 2014.</w:t>
+    </w:p>
+    <w:p>
+      <w:pPr>
+        <w:pStyle w:val="ListParagraph"/>
+        <w:ind w:left="1440"/>
+      </w:pPr>
+      <w:r>
+        <w:t>Likely</w:t>
+      </w:r>
+      <w:r>
+        <w:t xml:space="preserve">, the density of </w:t>
+      </w:r>
+      <w:r>
+        <w:t xml:space="preserve">mature ash trees </w:t>
+      </w:r>
+      <w:r>
+        <w:t xml:space="preserve">before the emerald ash borer invasion </w:t>
+      </w:r>
+      <w:r>
+        <w:t>influenced the density of ash seedlings, saplings</w:t>
+      </w:r>
+      <w:r>
+        <w:t xml:space="preserve">, and small trees in the understory. </w:t>
+      </w:r>
+      <w:r>
+        <w:t xml:space="preserve">This phenomenon can be called “advanced regeneration.” </w:t>
+      </w:r>
+      <w:r>
+        <w:t xml:space="preserve">When EAB killed most </w:t>
+      </w:r>
+      <w:r>
+        <w:t>mature</w:t>
+      </w:r>
+      <w:r>
+        <w:t xml:space="preserve"> trees in the plots between 200</w:t>
+      </w:r>
+      <w:r>
+        <w:t>4 and 2009 (</w:t>
+      </w:r>
+      <w:r>
+        <w:t>Klooster et al. 20</w:t>
+      </w:r>
+      <w:r>
+        <w:t>1</w:t>
+      </w:r>
+      <w:r>
+        <w:t>4</w:t>
+      </w:r>
+      <w:r>
+        <w:t>, Figure 4)</w:t>
       </w:r>
       <w:r>
         <w:fldChar w:fldCharType="begin"/>
       </w:r>
       <w:r>
-        <w:instrText xml:space="preserve"> ADDIN ZOTERO_ITEM CSL_CITATION {"citationID":"j89uqkAM","properties":{"formattedCitation":"\\super 3\\nosupersub{}","plainCitation":"3","noteIndex":0},"citationItems":[{"id":618,"uris":["http://zotero.org/groups/5270502/items/J2YNFJUZ"],"itemData":{"id":618,"type":"article-journal","container-title":"Biological Invasions","DOI":"10.1007/s10530-013-0543-7","ISSN":"1387-3547, 1573-1464","issue":"4","journalAbbreviation":"Biol Invasions","language":"en","page":"859-873","source":"DOI.org (Crossref)","title":"Ash (Fraxinus spp.) mortality, regeneration, and seed bank dynamics in mixed hardwood forests following invasion by emerald ash borer (Agrilus planipennis)","volume":"16","author":[{"family":"Klooster","given":"Wendy S."},{"family":"Herms","given":"Daniel A."},{"family":"Knight","given":"Kathleen S."},{"family":"Herms","given":"Catherine P."},{"family":"McCullough","given":"Deborah G."},{"family":"Smith","given":"Annemarie"},{"family":"Gandhi","given":"Kamal J. K."},{"family":"Cardina","given":"John"}],"issued":{"date-parts":[["2014",4]]}}}],"schema":"https://github.com/citation-style-language/schema/raw/master/csl-citation.json"} </w:instrText>
+        <w:instrText xml:space="preserve"> ADDIN ZOTERO_ITEM CSL_CITATION {"citationID":"doN3ZkUy","properties":{"formattedCitation":"\\super 3\\nosupersub{}","plainCitation":"3","noteIndex":0},"citationItems":[{"id":618,"uris":["http://zotero.org/groups/5270502/items/J2YNFJUZ"],"itemData":{"id":618,"type":"article-journal","container-title":"Biological Invasions","DOI":"10.1007/s10530-013-0543-7","ISSN":"1387-3547, 1573-1464","issue":"4","journalAbbreviation":"Biol Invasions","language":"en","page":"859-873","source":"DOI.org (Crossref)","title":"Ash (Fraxinus spp.) mortality, regeneration, and seed bank dynamics in mixed hardwood forests following invasion by emerald ash borer (Agrilus planipennis)","volume":"16","author":[{"family":"Klooster","given":"Wendy S."},{"family":"Herms","given":"Daniel A."},{"family":"Knight","given":"Kathleen S."},{"family":"Herms","given":"Catherine P."},{"family":"McCullough","given":"Deborah G."},{"family":"Smith","given":"Annemarie"},{"family":"Gandhi","given":"Kamal J. K."},{"family":"Cardina","given":"John"}],"issued":{"date-parts":[["2014",4]]}}}],"schema":"https://github.com/citation-style-language/schema/raw/master/csl-citation.json"} </w:instrText>
       </w:r>
       <w:r>
         <w:fldChar w:fldCharType="separate"/>
@@ -625,22 +805,19 @@
         <w:fldChar w:fldCharType="end"/>
       </w:r>
       <w:r>
-        <w:t xml:space="preserve"> The hydric </w:t>
-      </w:r>
-      <w:r>
-        <w:t>stands had a higher density of ash trees</w:t>
-      </w:r>
-      <w:r>
-        <w:t xml:space="preserve"> on average</w:t>
-      </w:r>
-      <w:r>
-        <w:t xml:space="preserve">, a higher relative density of ash, </w:t>
-      </w:r>
-      <w:r>
-        <w:t xml:space="preserve">but only a slightly higher </w:t>
-      </w:r>
-      <w:r>
-        <w:t>basal area of ash than mesic and xeric stands.</w:t>
+        <w:t xml:space="preserve">, </w:t>
+      </w:r>
+      <w:r>
+        <w:t>the legacy of those ash tree</w:t>
+      </w:r>
+      <w:r>
+        <w:t xml:space="preserve"> densities would impact densities of ash seedlings and saplings</w:t>
+      </w:r>
+      <w:r>
+        <w:t xml:space="preserve"> that were not killed.</w:t>
+      </w:r>
+      <w:r>
+        <w:t xml:space="preserve"> </w:t>
       </w:r>
     </w:p>
     <w:p>
@@ -655,204 +832,121 @@
         <w:ind w:left="1440"/>
       </w:pPr>
       <w:r>
-        <w:t>Likely</w:t>
-      </w:r>
-      <w:r>
-        <w:t xml:space="preserve">, the density of </w:t>
-      </w:r>
-      <w:r>
-        <w:t xml:space="preserve">mature ash trees </w:t>
-      </w:r>
-      <w:r>
-        <w:t xml:space="preserve">before the emerald ash borer invasion </w:t>
-      </w:r>
-      <w:r>
-        <w:t>influenced the density of ash seedlings, saplings</w:t>
-      </w:r>
-      <w:r>
-        <w:t xml:space="preserve">, and small trees in the understory. When EAB killed most </w:t>
-      </w:r>
-      <w:r>
-        <w:t>mature</w:t>
-      </w:r>
-      <w:r>
-        <w:t xml:space="preserve"> trees in the plots between 200</w:t>
-      </w:r>
-      <w:r>
-        <w:t>4 and 2009 (</w:t>
-      </w:r>
-      <w:r>
-        <w:t>Klooster et al. 20</w:t>
-      </w:r>
-      <w:r>
-        <w:t>1</w:t>
-      </w:r>
-      <w:r>
-        <w:t>4</w:t>
-      </w:r>
-      <w:r>
-        <w:t>, Figure 4)</w:t>
-      </w:r>
-      <w:r>
-        <w:fldChar w:fldCharType="begin"/>
-      </w:r>
-      <w:r>
-        <w:instrText xml:space="preserve"> ADDIN ZOTERO_ITEM CSL_CITATION {"citationID":"doN3ZkUy","properties":{"formattedCitation":"\\super 3\\nosupersub{}","plainCitation":"3","noteIndex":0},"citationItems":[{"id":618,"uris":["http://zotero.org/groups/5270502/items/J2YNFJUZ"],"itemData":{"id":618,"type":"article-journal","container-title":"Biological Invasions","DOI":"10.1007/s10530-013-0543-7","ISSN":"1387-3547, 1573-1464","issue":"4","journalAbbreviation":"Biol Invasions","language":"en","page":"859-873","source":"DOI.org (Crossref)","title":"Ash (Fraxinus spp.) mortality, regeneration, and seed bank dynamics in mixed hardwood forests following invasion by emerald ash borer (Agrilus planipennis)","volume":"16","author":[{"family":"Klooster","given":"Wendy S."},{"family":"Herms","given":"Daniel A."},{"family":"Knight","given":"Kathleen S."},{"family":"Herms","given":"Catherine P."},{"family":"McCullough","given":"Deborah G."},{"family":"Smith","given":"Annemarie"},{"family":"Gandhi","given":"Kamal J. K."},{"family":"Cardina","given":"John"}],"issued":{"date-parts":[["2014",4]]}}}],"schema":"https://github.com/citation-style-language/schema/raw/master/csl-citation.json"} </w:instrText>
-      </w:r>
-      <w:r>
-        <w:fldChar w:fldCharType="separate"/>
-      </w:r>
-      <w:r>
-        <w:rPr>
-          <w:rFonts w:ascii="Aptos" w:hAnsi="Aptos" w:cs="Times New Roman"/>
-          <w:kern w:val="0"/>
-          <w:vertAlign w:val="superscript"/>
-        </w:rPr>
-        <w:t>3</w:t>
-      </w:r>
-      <w:r>
-        <w:fldChar w:fldCharType="end"/>
+        <w:t>Interestingly</w:t>
+      </w:r>
+      <w:r>
+        <w:t>, although</w:t>
+      </w:r>
+      <w:r>
+        <w:t xml:space="preserve"> </w:t>
+      </w:r>
+      <w:r>
+        <w:t xml:space="preserve">ash tree and sapling densities were highest in </w:t>
+      </w:r>
+      <w:r>
+        <w:t xml:space="preserve">hydric stands relative to mesic and xeric </w:t>
+      </w:r>
+      <w:r>
+        <w:t>(</w:t>
+      </w:r>
+      <w:r>
+        <w:t>in 2009-2010</w:t>
+      </w:r>
+      <w:r>
+        <w:t>)</w:t>
       </w:r>
       <w:r>
         <w:t xml:space="preserve">, </w:t>
       </w:r>
       <w:r>
-        <w:t>the legacy of those ash tree</w:t>
-      </w:r>
-      <w:r>
-        <w:t xml:space="preserve"> densities would impact densities of ash seedlings and saplings</w:t>
-      </w:r>
-      <w:r>
-        <w:t xml:space="preserve"> that were not killed.</w:t>
+        <w:t>seedling</w:t>
+      </w:r>
+      <w:r>
+        <w:t xml:space="preserve"> densities</w:t>
+      </w:r>
+      <w:r>
+        <w:t xml:space="preserve"> showed a different ranking. Mesic forest</w:t>
+      </w:r>
+      <w:r>
+        <w:t>s</w:t>
+      </w:r>
+      <w:r>
+        <w:t xml:space="preserve"> had</w:t>
+      </w:r>
+      <w:r>
+        <w:t xml:space="preserve"> higher </w:t>
+      </w:r>
+      <w:r>
+        <w:t>seedling</w:t>
+      </w:r>
+      <w:r>
+        <w:t xml:space="preserve"> densities </w:t>
+      </w:r>
+      <w:r>
+        <w:t>than</w:t>
+      </w:r>
+      <w:r>
+        <w:t xml:space="preserve"> xeric forests, which had higher seedling densities </w:t>
+      </w:r>
+      <w:r>
+        <w:t xml:space="preserve">than hydric. </w:t>
+      </w:r>
+      <w:r>
+        <w:t>This suggests that the life history strategies of black ash (which is found predominately in hydric stands) may differ from that of green and white ash</w:t>
+      </w:r>
+      <w:r>
+        <w:t xml:space="preserve"> (found mostly in mesic and xeric stands, </w:t>
+      </w:r>
+      <w:r>
+        <w:lastRenderedPageBreak/>
+        <w:t xml:space="preserve">respectively). For black ash, </w:t>
+      </w:r>
+      <w:r>
+        <w:t>most</w:t>
+      </w:r>
+      <w:r>
+        <w:t xml:space="preserve"> mortality may occur in the </w:t>
+      </w:r>
+      <w:r>
+        <w:t>seed germination</w:t>
       </w:r>
       <w:r>
         <w:t xml:space="preserve"> </w:t>
       </w:r>
-    </w:p>
-    <w:p>
-      <w:pPr>
-        <w:pStyle w:val="ListParagraph"/>
-        <w:ind w:left="1440"/>
-      </w:pPr>
-    </w:p>
-    <w:p>
-      <w:pPr>
-        <w:pStyle w:val="ListParagraph"/>
-        <w:ind w:left="1440"/>
-      </w:pPr>
-      <w:r>
-        <w:t>Interestingly</w:t>
-      </w:r>
-      <w:r>
-        <w:t>, although</w:t>
+      <w:r>
+        <w:t xml:space="preserve">and new seedling life stages. In contrast, </w:t>
+      </w:r>
+      <w:r>
+        <w:t>most mortality of green and/or white ash may</w:t>
+      </w:r>
+      <w:r>
+        <w:t xml:space="preserve"> occur in the transition from established seedling to sapling, or established sapling to </w:t>
+      </w:r>
+      <w:r>
+        <w:t>tree. These hypothesized differences in life history strategy</w:t>
+      </w:r>
+      <w:r>
+        <w:t xml:space="preserve"> may be </w:t>
+      </w:r>
+      <w:r>
+        <w:t xml:space="preserve">due to the differing abiotic conditions </w:t>
+      </w:r>
+      <w:r>
+        <w:t>between hydric and mesic/xeric forests. Simpl</w:t>
+      </w:r>
+      <w:r>
+        <w:t xml:space="preserve">y, the first stressor that a tree seedling in a hydric forest must contend with is flooding. </w:t>
+      </w:r>
+      <w:r>
+        <w:t xml:space="preserve">The forest floor of hydric sites is often composed of hummocks: </w:t>
+      </w:r>
+      <w:r>
+        <w:t>small, elevated</w:t>
       </w:r>
       <w:r>
         <w:t xml:space="preserve"> </w:t>
       </w:r>
       <w:r>
-        <w:t xml:space="preserve">ash tree and sapling densities were highest in </w:t>
-      </w:r>
-      <w:r>
-        <w:t xml:space="preserve">hydric stands relative to mesic and xeric </w:t>
-      </w:r>
-      <w:r>
-        <w:t>(</w:t>
-      </w:r>
-      <w:r>
-        <w:t>in 2009-2010</w:t>
-      </w:r>
-      <w:r>
-        <w:t>)</w:t>
-      </w:r>
-      <w:r>
-        <w:t xml:space="preserve">, </w:t>
-      </w:r>
-      <w:r>
-        <w:t>seedling</w:t>
-      </w:r>
-      <w:r>
-        <w:t xml:space="preserve"> densities</w:t>
-      </w:r>
-      <w:r>
-        <w:t xml:space="preserve"> showed a different ranking. Mesic forest</w:t>
-      </w:r>
-      <w:r>
-        <w:t>s</w:t>
-      </w:r>
-      <w:r>
-        <w:t xml:space="preserve"> had</w:t>
-      </w:r>
-      <w:r>
-        <w:t xml:space="preserve"> higher </w:t>
-      </w:r>
-      <w:r>
-        <w:t>seedling</w:t>
-      </w:r>
-      <w:r>
-        <w:t xml:space="preserve"> densities </w:t>
-      </w:r>
-      <w:r>
-        <w:t>than</w:t>
-      </w:r>
-      <w:r>
-        <w:t xml:space="preserve"> xeric forests, which had higher seedling densities </w:t>
-      </w:r>
-      <w:r>
-        <w:t xml:space="preserve">than hydric. </w:t>
-      </w:r>
-      <w:r>
-        <w:t>This suggests that the life history strategies of black ash (which is found predominately in hydric stands) may differ from that of green and white ash</w:t>
-      </w:r>
-      <w:r>
-        <w:t xml:space="preserve"> (found mostly in mesic and xeric stands, respectively). For black ash, </w:t>
-      </w:r>
-      <w:r>
-        <w:t>most</w:t>
-      </w:r>
-      <w:r>
-        <w:t xml:space="preserve"> mortality may occur in the </w:t>
-      </w:r>
-      <w:r>
-        <w:t>seed germination</w:t>
-      </w:r>
-      <w:r>
-        <w:t xml:space="preserve"> </w:t>
-      </w:r>
-      <w:r>
-        <w:t xml:space="preserve">and new seedling life stages. In contrast, </w:t>
-      </w:r>
-      <w:r>
-        <w:lastRenderedPageBreak/>
-        <w:t>most mortality of green and/or white ash may</w:t>
-      </w:r>
-      <w:r>
-        <w:t xml:space="preserve"> occur in the transition from established seedling to sapling, or established sapling to </w:t>
-      </w:r>
-      <w:r>
-        <w:t>tree. These hypothesized differences in life history strategy</w:t>
-      </w:r>
-      <w:r>
-        <w:t xml:space="preserve"> may be </w:t>
-      </w:r>
-      <w:r>
-        <w:t xml:space="preserve">due to the differing abiotic conditions </w:t>
-      </w:r>
-      <w:r>
-        <w:t>between hydric and mesic/xeric forests. Simpl</w:t>
-      </w:r>
-      <w:r>
-        <w:t xml:space="preserve">y, the first stressor that a tree seedling in a hydric forest must contend with is flooding. </w:t>
-      </w:r>
-      <w:r>
-        <w:t xml:space="preserve">The forest floor of hydric sites is often composed of hummocks: </w:t>
-      </w:r>
-      <w:r>
-        <w:t>small, elevated</w:t>
-      </w:r>
-      <w:r>
-        <w:t xml:space="preserve"> </w:t>
-      </w:r>
-      <w:r>
         <w:t xml:space="preserve">areas which were once decomposing woody debris. Seedling establishment may depend on </w:t>
       </w:r>
       <w:r>
@@ -886,7 +980,7 @@
           <w:noProof/>
         </w:rPr>
         <w:drawing>
-          <wp:inline distT="0" distB="0" distL="0" distR="0" wp14:anchorId="13C22A19" wp14:editId="438B8675">
+          <wp:inline distT="0" distB="0" distL="0" distR="0" wp14:anchorId="13C22A19" wp14:editId="296C5171">
             <wp:extent cx="3702050" cy="2082403"/>
             <wp:effectExtent l="0" t="0" r="0" b="0"/>
             <wp:docPr id="1037699116" name="Picture 5"/>
@@ -903,7 +997,7 @@
                     </pic:cNvPicPr>
                   </pic:nvPicPr>
                   <pic:blipFill>
-                    <a:blip r:embed="rId8" cstate="print">
+                    <a:blip r:embed="rId12" cstate="print">
                       <a:extLst>
                         <a:ext uri="{28A0092B-C50C-407E-A947-70E740481C1C}">
                           <a14:useLocalDpi xmlns:a14="http://schemas.microsoft.com/office/drawing/2010/main" val="0"/>
@@ -940,7 +1034,14 @@
         <w:ind w:left="720"/>
       </w:pPr>
       <w:r>
-        <w:t xml:space="preserve">Figure 3. Hypothesis on the survivorship curves of ash in hydric forests vs. </w:t>
+        <w:rPr>
+          <w:b/>
+          <w:bCs/>
+        </w:rPr>
+        <w:t>Figure.</w:t>
+      </w:r>
+      <w:r>
+        <w:t xml:space="preserve"> Hypothesis on the survivorship curves of ash in hydric forests vs. </w:t>
       </w:r>
       <w:r>
         <w:t xml:space="preserve">in mesic and xeric forests. In hydric forests, most mortality occurs in seedling germination and seedling establishment. In mesic and xeric forests, most </w:t>
@@ -961,6 +1062,18 @@
           <w:u w:val="single"/>
         </w:rPr>
       </w:pPr>
+      <w:r>
+        <w:rPr>
+          <w:u w:val="single"/>
+        </w:rPr>
+        <w:t>C</w:t>
+      </w:r>
+      <w:r>
+        <w:rPr>
+          <w:u w:val="single"/>
+        </w:rPr>
+        <w:t>ompetition with other plants for sun, water, and/or nutrients</w:t>
+      </w:r>
     </w:p>
     <w:p>
       <w:pPr>
@@ -974,9 +1087,75 @@
     <w:p>
       <w:pPr>
         <w:pStyle w:val="ListParagraph"/>
-      </w:pPr>
-      <w:r>
-        <w:t>In the Huron river watershed</w:t>
+        <w:ind w:left="1440"/>
+      </w:pPr>
+      <w:r>
+        <w:t>Compet</w:t>
+      </w:r>
+      <w:r>
+        <w:t xml:space="preserve">ition between plants </w:t>
+      </w:r>
+      <w:r>
+        <w:t xml:space="preserve">plays an important role in structuring </w:t>
+      </w:r>
+      <w:commentRangeStart w:id="1"/>
+      <w:r>
+        <w:t>plant communities</w:t>
+      </w:r>
+      <w:commentRangeEnd w:id="1"/>
+      <w:r>
+        <w:rPr>
+          <w:rStyle w:val="CommentReference"/>
+        </w:rPr>
+        <w:commentReference w:id="1"/>
+      </w:r>
+      <w:r>
+        <w:t>. Specifically, plants compete in multiple ways</w:t>
+      </w:r>
+      <w:r>
+        <w:t xml:space="preserve">, including </w:t>
+      </w:r>
+      <w:r>
+        <w:t xml:space="preserve">consumptive competition, pre-emptive competition, and overgrowth competition. Depending on the </w:t>
+      </w:r>
+      <w:r>
+        <w:t>environmental</w:t>
+      </w:r>
+      <w:r>
+        <w:t xml:space="preserve"> conditions</w:t>
+      </w:r>
+      <w:r>
+        <w:t xml:space="preserve"> at a site</w:t>
+      </w:r>
+      <w:r>
+        <w:t>, plants</w:t>
+      </w:r>
+      <w:r>
+        <w:t xml:space="preserve"> </w:t>
+      </w:r>
+      <w:r>
+        <w:t>compete for different resources.</w:t>
+      </w:r>
+      <w:r>
+        <w:t xml:space="preserve"> Some important resources include sunlight, water, and nutrients.</w:t>
+      </w:r>
+      <w:r>
+        <w:t xml:space="preserve"> </w:t>
+      </w:r>
+      <w:r>
+        <w:t xml:space="preserve">In the Huron </w:t>
+      </w:r>
+      <w:r>
+        <w:t>R</w:t>
+      </w:r>
+      <w:r>
+        <w:t xml:space="preserve">iver </w:t>
+      </w:r>
+      <w:r>
+        <w:t>W</w:t>
+      </w:r>
+      <w:r>
+        <w:t>atershed</w:t>
       </w:r>
       <w:r>
         <w:t xml:space="preserve">, </w:t>
@@ -985,29 +1164,1263 @@
         <w:t xml:space="preserve">the </w:t>
       </w:r>
       <w:r>
-        <w:t>hydrolog</w:t>
-      </w:r>
-      <w:r>
-        <w:t>ical classification of a plot</w:t>
-      </w:r>
-      <w:r>
-        <w:t xml:space="preserve"> (</w:t>
-      </w:r>
-      <w:r>
-        <w:t xml:space="preserve">xeric, mesic, or hydric) is </w:t>
-      </w:r>
-      <w:r>
-        <w:t>not only related to the plant community</w:t>
-      </w:r>
-      <w:r>
-        <w:t xml:space="preserve"> found there, but also to the </w:t>
-      </w:r>
-      <w:r>
-        <w:t xml:space="preserve">abiotic </w:t>
-      </w:r>
-      <w:r>
-        <w:t xml:space="preserve">conditions mediating plant-plant competition. </w:t>
-      </w:r>
+        <w:t xml:space="preserve">plots we visited encompass a range of environmental conditions, and thus </w:t>
+      </w:r>
+      <w:r>
+        <w:t>a range of competitive environments</w:t>
+      </w:r>
+      <w:r>
+        <w:t>, effectively changing “the rules of the competition” between different plant species.</w:t>
+      </w:r>
+    </w:p>
+    <w:p>
+      <w:pPr>
+        <w:pStyle w:val="ListParagraph"/>
+      </w:pPr>
+    </w:p>
+    <w:p>
+      <w:pPr>
+        <w:pStyle w:val="ListParagraph"/>
+        <w:ind w:left="1440"/>
+      </w:pPr>
+      <w:r>
+        <w:t>To make predictions about the outcome of competition, we need to know both the “players” (plant species) and the “rules” (the environmental conditions).</w:t>
+      </w:r>
+    </w:p>
+    <w:tbl>
+      <w:tblPr>
+        <w:tblStyle w:val="TableGrid"/>
+        <w:tblW w:w="0" w:type="auto"/>
+        <w:tblInd w:w="720" w:type="dxa"/>
+        <w:tblBorders>
+          <w:top w:val="single" w:sz="4" w:space="0" w:color="auto"/>
+          <w:left w:val="single" w:sz="4" w:space="0" w:color="auto"/>
+          <w:bottom w:val="single" w:sz="4" w:space="0" w:color="auto"/>
+          <w:right w:val="single" w:sz="4" w:space="0" w:color="auto"/>
+          <w:insideH w:val="single" w:sz="4" w:space="0" w:color="auto"/>
+          <w:insideV w:val="single" w:sz="4" w:space="0" w:color="auto"/>
+        </w:tblBorders>
+        <w:tblLook w:val="04A0" w:firstRow="1" w:lastRow="0" w:firstColumn="1" w:lastColumn="0" w:noHBand="0" w:noVBand="1"/>
+      </w:tblPr>
+      <w:tblGrid>
+        <w:gridCol w:w="1543"/>
+        <w:gridCol w:w="6629"/>
+        <w:gridCol w:w="4058"/>
+      </w:tblGrid>
+      <w:tr>
+        <w:tc>
+          <w:tcPr>
+            <w:tcW w:w="1543" w:type="dxa"/>
+          </w:tcPr>
+          <w:p>
+            <w:pPr>
+              <w:pStyle w:val="ListParagraph"/>
+              <w:ind w:left="0"/>
+              <w:rPr>
+                <w:rFonts w:asciiTheme="minorHAnsi" w:hAnsiTheme="minorHAnsi"/>
+                <w:sz w:val="22"/>
+              </w:rPr>
+            </w:pPr>
+            <w:r>
+              <w:rPr>
+                <w:rFonts w:asciiTheme="minorHAnsi" w:hAnsiTheme="minorHAnsi"/>
+                <w:sz w:val="22"/>
+              </w:rPr>
+              <w:t>Hydrological class</w:t>
+            </w:r>
+          </w:p>
+        </w:tc>
+        <w:tc>
+          <w:tcPr>
+            <w:tcW w:w="6629" w:type="dxa"/>
+          </w:tcPr>
+          <w:p>
+            <w:pPr>
+              <w:pStyle w:val="ListParagraph"/>
+              <w:ind w:left="0"/>
+              <w:rPr>
+                <w:rFonts w:asciiTheme="minorHAnsi" w:hAnsiTheme="minorHAnsi"/>
+                <w:sz w:val="22"/>
+              </w:rPr>
+            </w:pPr>
+            <w:r>
+              <w:rPr>
+                <w:rFonts w:asciiTheme="minorHAnsi" w:hAnsiTheme="minorHAnsi"/>
+                <w:sz w:val="22"/>
+              </w:rPr>
+              <w:t>Main players</w:t>
+            </w:r>
+          </w:p>
+        </w:tc>
+        <w:tc>
+          <w:tcPr>
+            <w:tcW w:w="4058" w:type="dxa"/>
+          </w:tcPr>
+          <w:p>
+            <w:pPr>
+              <w:pStyle w:val="ListParagraph"/>
+              <w:ind w:left="0"/>
+              <w:rPr>
+                <w:rFonts w:asciiTheme="minorHAnsi" w:hAnsiTheme="minorHAnsi"/>
+                <w:sz w:val="22"/>
+              </w:rPr>
+            </w:pPr>
+            <w:r>
+              <w:rPr>
+                <w:rFonts w:asciiTheme="minorHAnsi" w:hAnsiTheme="minorHAnsi"/>
+                <w:sz w:val="22"/>
+              </w:rPr>
+              <w:t>Rules</w:t>
+            </w:r>
+          </w:p>
+        </w:tc>
+      </w:tr>
+      <w:tr>
+        <w:tc>
+          <w:tcPr>
+            <w:tcW w:w="1543" w:type="dxa"/>
+          </w:tcPr>
+          <w:p>
+            <w:pPr>
+              <w:pStyle w:val="ListParagraph"/>
+              <w:ind w:left="0"/>
+              <w:rPr>
+                <w:rFonts w:asciiTheme="minorHAnsi" w:hAnsiTheme="minorHAnsi"/>
+                <w:sz w:val="22"/>
+              </w:rPr>
+            </w:pPr>
+            <w:r>
+              <w:rPr>
+                <w:rFonts w:asciiTheme="minorHAnsi" w:hAnsiTheme="minorHAnsi"/>
+                <w:sz w:val="22"/>
+              </w:rPr>
+              <w:t>Hydric</w:t>
+            </w:r>
+          </w:p>
+        </w:tc>
+        <w:tc>
+          <w:tcPr>
+            <w:tcW w:w="6629" w:type="dxa"/>
+          </w:tcPr>
+          <w:p>
+            <w:pPr>
+              <w:pStyle w:val="ListParagraph"/>
+              <w:ind w:left="0"/>
+              <w:rPr>
+                <w:rFonts w:asciiTheme="minorHAnsi" w:hAnsiTheme="minorHAnsi"/>
+                <w:sz w:val="22"/>
+              </w:rPr>
+            </w:pPr>
+            <w:r>
+              <w:rPr>
+                <w:rFonts w:asciiTheme="minorHAnsi" w:hAnsiTheme="minorHAnsi"/>
+                <w:sz w:val="22"/>
+              </w:rPr>
+              <w:t>-Black and green ash</w:t>
+            </w:r>
+          </w:p>
+          <w:p>
+            <w:pPr>
+              <w:pStyle w:val="ListParagraph"/>
+              <w:ind w:left="0"/>
+              <w:rPr>
+                <w:rFonts w:asciiTheme="minorHAnsi" w:hAnsiTheme="minorHAnsi"/>
+                <w:sz w:val="22"/>
+              </w:rPr>
+            </w:pPr>
+            <w:r>
+              <w:rPr>
+                <w:rFonts w:asciiTheme="minorHAnsi" w:hAnsiTheme="minorHAnsi"/>
+                <w:sz w:val="22"/>
+              </w:rPr>
+              <w:t>-Red and silver maple</w:t>
+            </w:r>
+          </w:p>
+          <w:p>
+            <w:pPr>
+              <w:pStyle w:val="ListParagraph"/>
+              <w:ind w:left="0"/>
+              <w:rPr>
+                <w:rFonts w:asciiTheme="minorHAnsi" w:hAnsiTheme="minorHAnsi"/>
+                <w:sz w:val="22"/>
+              </w:rPr>
+            </w:pPr>
+            <w:r>
+              <w:rPr>
+                <w:rFonts w:asciiTheme="minorHAnsi" w:hAnsiTheme="minorHAnsi"/>
+                <w:sz w:val="22"/>
+              </w:rPr>
+              <w:t>-Elm</w:t>
+            </w:r>
+          </w:p>
+          <w:p>
+            <w:pPr>
+              <w:pStyle w:val="ListParagraph"/>
+              <w:ind w:left="0"/>
+              <w:rPr>
+                <w:rFonts w:asciiTheme="minorHAnsi" w:hAnsiTheme="minorHAnsi"/>
+                <w:sz w:val="22"/>
+              </w:rPr>
+            </w:pPr>
+            <w:r>
+              <w:rPr>
+                <w:rFonts w:asciiTheme="minorHAnsi" w:hAnsiTheme="minorHAnsi"/>
+                <w:sz w:val="22"/>
+              </w:rPr>
+              <w:t>-</w:t>
+            </w:r>
+            <w:r>
+              <w:rPr>
+                <w:rFonts w:asciiTheme="minorHAnsi" w:hAnsiTheme="minorHAnsi"/>
+                <w:sz w:val="22"/>
+              </w:rPr>
+              <w:t>Spicebush</w:t>
+            </w:r>
+          </w:p>
+          <w:p>
+            <w:pPr>
+              <w:pStyle w:val="ListParagraph"/>
+              <w:ind w:left="0"/>
+              <w:rPr>
+                <w:rFonts w:asciiTheme="minorHAnsi" w:hAnsiTheme="minorHAnsi"/>
+                <w:sz w:val="22"/>
+              </w:rPr>
+            </w:pPr>
+            <w:r>
+              <w:rPr>
+                <w:rFonts w:asciiTheme="minorHAnsi" w:hAnsiTheme="minorHAnsi"/>
+                <w:sz w:val="22"/>
+              </w:rPr>
+              <w:t>-Buckthorn</w:t>
+            </w:r>
+          </w:p>
+          <w:p>
+            <w:pPr>
+              <w:pStyle w:val="ListParagraph"/>
+              <w:ind w:left="0"/>
+              <w:rPr>
+                <w:rFonts w:asciiTheme="minorHAnsi" w:hAnsiTheme="minorHAnsi"/>
+                <w:sz w:val="22"/>
+              </w:rPr>
+            </w:pPr>
+            <w:r>
+              <w:rPr>
+                <w:rFonts w:asciiTheme="minorHAnsi" w:hAnsiTheme="minorHAnsi"/>
+                <w:sz w:val="22"/>
+              </w:rPr>
+              <w:t>-</w:t>
+            </w:r>
+            <w:r>
+              <w:rPr>
+                <w:rFonts w:asciiTheme="minorHAnsi" w:hAnsiTheme="minorHAnsi"/>
+                <w:sz w:val="22"/>
+              </w:rPr>
+              <w:t>Carpinus</w:t>
+            </w:r>
+          </w:p>
+          <w:p>
+            <w:pPr>
+              <w:pStyle w:val="ListParagraph"/>
+              <w:ind w:left="0"/>
+              <w:rPr>
+                <w:rFonts w:asciiTheme="minorHAnsi" w:hAnsiTheme="minorHAnsi"/>
+                <w:sz w:val="22"/>
+              </w:rPr>
+            </w:pPr>
+            <w:r>
+              <w:rPr>
+                <w:rFonts w:asciiTheme="minorHAnsi" w:hAnsiTheme="minorHAnsi"/>
+                <w:sz w:val="22"/>
+              </w:rPr>
+              <w:t>-Winterberry</w:t>
+            </w:r>
+          </w:p>
+          <w:p>
+            <w:pPr>
+              <w:pStyle w:val="ListParagraph"/>
+              <w:ind w:left="0"/>
+              <w:rPr>
+                <w:rFonts w:asciiTheme="minorHAnsi" w:hAnsiTheme="minorHAnsi"/>
+                <w:sz w:val="22"/>
+              </w:rPr>
+            </w:pPr>
+            <w:r>
+              <w:rPr>
+                <w:rFonts w:asciiTheme="minorHAnsi" w:hAnsiTheme="minorHAnsi"/>
+                <w:sz w:val="22"/>
+              </w:rPr>
+              <w:t>-Swamp  white oak</w:t>
+            </w:r>
+          </w:p>
+          <w:p>
+            <w:pPr>
+              <w:pStyle w:val="ListParagraph"/>
+              <w:ind w:left="0"/>
+              <w:rPr>
+                <w:rFonts w:asciiTheme="minorHAnsi" w:hAnsiTheme="minorHAnsi"/>
+                <w:sz w:val="22"/>
+              </w:rPr>
+            </w:pPr>
+            <w:r>
+              <w:rPr>
+                <w:rFonts w:asciiTheme="minorHAnsi" w:hAnsiTheme="minorHAnsi"/>
+                <w:sz w:val="22"/>
+              </w:rPr>
+              <w:t>-</w:t>
+            </w:r>
+            <w:r>
+              <w:rPr>
+                <w:rFonts w:asciiTheme="minorHAnsi" w:hAnsiTheme="minorHAnsi"/>
+                <w:sz w:val="22"/>
+              </w:rPr>
+              <w:t>Grasses and sedges</w:t>
+            </w:r>
+          </w:p>
+          <w:p>
+            <w:pPr>
+              <w:pStyle w:val="ListParagraph"/>
+              <w:ind w:left="0"/>
+              <w:rPr>
+                <w:rFonts w:asciiTheme="minorHAnsi" w:hAnsiTheme="minorHAnsi"/>
+                <w:sz w:val="22"/>
+              </w:rPr>
+            </w:pPr>
+            <w:r>
+              <w:rPr>
+                <w:rFonts w:asciiTheme="minorHAnsi" w:hAnsiTheme="minorHAnsi"/>
+                <w:sz w:val="22"/>
+              </w:rPr>
+              <w:t>-</w:t>
+            </w:r>
+            <w:r>
+              <w:rPr>
+                <w:rFonts w:asciiTheme="minorHAnsi" w:hAnsiTheme="minorHAnsi"/>
+                <w:sz w:val="22"/>
+              </w:rPr>
+              <w:t>Ferns and skunk cabbage</w:t>
+            </w:r>
+          </w:p>
+          <w:p>
+            <w:pPr>
+              <w:pStyle w:val="ListParagraph"/>
+              <w:ind w:left="0"/>
+              <w:rPr>
+                <w:rFonts w:asciiTheme="minorHAnsi" w:hAnsiTheme="minorHAnsi"/>
+                <w:sz w:val="22"/>
+              </w:rPr>
+            </w:pPr>
+            <w:r>
+              <w:rPr>
+                <w:rFonts w:asciiTheme="minorHAnsi" w:hAnsiTheme="minorHAnsi"/>
+                <w:sz w:val="22"/>
+              </w:rPr>
+              <w:t>-</w:t>
+            </w:r>
+            <w:r>
+              <w:rPr>
+                <w:rFonts w:asciiTheme="minorHAnsi" w:hAnsiTheme="minorHAnsi"/>
+                <w:sz w:val="22"/>
+              </w:rPr>
+              <w:t>C</w:t>
+            </w:r>
+            <w:r>
+              <w:rPr>
+                <w:rFonts w:asciiTheme="minorHAnsi" w:hAnsiTheme="minorHAnsi"/>
+                <w:sz w:val="22"/>
+              </w:rPr>
+              <w:t>attails</w:t>
+            </w:r>
+          </w:p>
+        </w:tc>
+        <w:tc>
+          <w:tcPr>
+            <w:tcW w:w="4058" w:type="dxa"/>
+          </w:tcPr>
+          <w:p>
+            <w:pPr>
+              <w:pStyle w:val="ListParagraph"/>
+              <w:ind w:left="0"/>
+              <w:rPr>
+                <w:rFonts w:asciiTheme="minorHAnsi" w:hAnsiTheme="minorHAnsi"/>
+                <w:sz w:val="22"/>
+              </w:rPr>
+            </w:pPr>
+            <w:r>
+              <w:rPr>
+                <w:rFonts w:asciiTheme="minorHAnsi" w:hAnsiTheme="minorHAnsi"/>
+                <w:sz w:val="22"/>
+              </w:rPr>
+              <w:t>-Every spring and summer, periodic flooding raises th</w:t>
+            </w:r>
+            <w:r>
+              <w:rPr>
+                <w:rFonts w:asciiTheme="minorHAnsi" w:hAnsiTheme="minorHAnsi"/>
+                <w:sz w:val="22"/>
+              </w:rPr>
+              <w:t xml:space="preserve">e </w:t>
+            </w:r>
+            <w:r>
+              <w:rPr>
+                <w:rFonts w:asciiTheme="minorHAnsi" w:hAnsiTheme="minorHAnsi"/>
+                <w:sz w:val="22"/>
+              </w:rPr>
+              <w:t>water table</w:t>
+            </w:r>
+            <w:r>
+              <w:rPr>
+                <w:rFonts w:asciiTheme="minorHAnsi" w:hAnsiTheme="minorHAnsi"/>
+                <w:sz w:val="22"/>
+              </w:rPr>
+              <w:t>, in some cases creating standing water.</w:t>
+            </w:r>
+          </w:p>
+          <w:p>
+            <w:pPr>
+              <w:pStyle w:val="ListParagraph"/>
+              <w:ind w:left="0"/>
+              <w:rPr>
+                <w:rFonts w:asciiTheme="minorHAnsi" w:hAnsiTheme="minorHAnsi"/>
+                <w:sz w:val="22"/>
+              </w:rPr>
+            </w:pPr>
+            <w:r>
+              <w:rPr>
+                <w:rFonts w:asciiTheme="minorHAnsi" w:hAnsiTheme="minorHAnsi"/>
+                <w:sz w:val="22"/>
+              </w:rPr>
+              <w:t xml:space="preserve">-Trees have a risk of falling if their root systems </w:t>
+            </w:r>
+            <w:r>
+              <w:rPr>
+                <w:rFonts w:asciiTheme="minorHAnsi" w:hAnsiTheme="minorHAnsi"/>
+                <w:sz w:val="22"/>
+              </w:rPr>
+              <w:t>cannot adequately support them</w:t>
+            </w:r>
+          </w:p>
+          <w:p>
+            <w:pPr>
+              <w:pStyle w:val="ListParagraph"/>
+              <w:ind w:left="0"/>
+              <w:rPr>
+                <w:rFonts w:asciiTheme="minorHAnsi" w:hAnsiTheme="minorHAnsi"/>
+                <w:sz w:val="22"/>
+              </w:rPr>
+            </w:pPr>
+            <w:r>
+              <w:rPr>
+                <w:rFonts w:asciiTheme="minorHAnsi" w:hAnsiTheme="minorHAnsi"/>
+                <w:sz w:val="22"/>
+              </w:rPr>
+              <w:t>-The canopy is fairly open</w:t>
+            </w:r>
+            <w:r>
+              <w:rPr>
+                <w:rFonts w:asciiTheme="minorHAnsi" w:hAnsiTheme="minorHAnsi"/>
+                <w:sz w:val="22"/>
+              </w:rPr>
+              <w:t xml:space="preserve"> due to the many fallen trees and the difficult growing conditions, creating </w:t>
+            </w:r>
+            <w:r>
+              <w:rPr>
+                <w:rFonts w:asciiTheme="minorHAnsi" w:hAnsiTheme="minorHAnsi"/>
+                <w:sz w:val="22"/>
+              </w:rPr>
+              <w:t>ample light. Additionally, trees are overall shorter than in mesic or xeric forests.</w:t>
+            </w:r>
+          </w:p>
+          <w:p>
+            <w:pPr>
+              <w:pStyle w:val="ListParagraph"/>
+              <w:ind w:left="0"/>
+              <w:rPr>
+                <w:rFonts w:asciiTheme="minorHAnsi" w:hAnsiTheme="minorHAnsi"/>
+                <w:sz w:val="22"/>
+              </w:rPr>
+            </w:pPr>
+            <w:r>
+              <w:rPr>
+                <w:rFonts w:asciiTheme="minorHAnsi" w:hAnsiTheme="minorHAnsi"/>
+                <w:sz w:val="22"/>
+              </w:rPr>
+              <w:t xml:space="preserve">-The ground may be covered in hummocks (places where old tree stumps were) or </w:t>
+            </w:r>
+            <w:r>
+              <w:rPr>
+                <w:rFonts w:asciiTheme="minorHAnsi" w:hAnsiTheme="minorHAnsi"/>
+                <w:sz w:val="22"/>
+              </w:rPr>
+              <w:t>it can be muddy with lots of skunk cabbage.</w:t>
+            </w:r>
+            <w:r>
+              <w:rPr>
+                <w:rFonts w:asciiTheme="minorHAnsi" w:hAnsiTheme="minorHAnsi"/>
+                <w:sz w:val="22"/>
+              </w:rPr>
+              <w:t xml:space="preserve"> Certain kinds of ferns, sedges, and grasses can sometimes be found.</w:t>
+            </w:r>
+          </w:p>
+        </w:tc>
+      </w:tr>
+      <w:tr>
+        <w:tc>
+          <w:tcPr>
+            <w:tcW w:w="1543" w:type="dxa"/>
+          </w:tcPr>
+          <w:p>
+            <w:pPr>
+              <w:pStyle w:val="ListParagraph"/>
+              <w:ind w:left="0"/>
+              <w:rPr>
+                <w:rFonts w:asciiTheme="minorHAnsi" w:hAnsiTheme="minorHAnsi"/>
+                <w:sz w:val="22"/>
+              </w:rPr>
+            </w:pPr>
+            <w:r>
+              <w:rPr>
+                <w:rFonts w:asciiTheme="minorHAnsi" w:hAnsiTheme="minorHAnsi"/>
+                <w:sz w:val="22"/>
+              </w:rPr>
+              <w:t>Mesic</w:t>
+            </w:r>
+          </w:p>
+        </w:tc>
+        <w:tc>
+          <w:tcPr>
+            <w:tcW w:w="6629" w:type="dxa"/>
+          </w:tcPr>
+          <w:p>
+            <w:pPr>
+              <w:pStyle w:val="ListParagraph"/>
+              <w:ind w:left="0"/>
+              <w:rPr>
+                <w:rFonts w:asciiTheme="minorHAnsi" w:hAnsiTheme="minorHAnsi"/>
+                <w:sz w:val="22"/>
+              </w:rPr>
+            </w:pPr>
+            <w:r>
+              <w:rPr>
+                <w:rFonts w:asciiTheme="minorHAnsi" w:hAnsiTheme="minorHAnsi"/>
+                <w:sz w:val="22"/>
+              </w:rPr>
+              <w:t>-Hickory</w:t>
+            </w:r>
+            <w:r>
+              <w:rPr>
+                <w:rFonts w:asciiTheme="minorHAnsi" w:hAnsiTheme="minorHAnsi"/>
+                <w:sz w:val="22"/>
+              </w:rPr>
+              <w:t xml:space="preserve"> (esp. bitternut hickory)</w:t>
+            </w:r>
+          </w:p>
+          <w:p>
+            <w:pPr>
+              <w:pStyle w:val="ListParagraph"/>
+              <w:ind w:left="0"/>
+              <w:rPr>
+                <w:rFonts w:asciiTheme="minorHAnsi" w:hAnsiTheme="minorHAnsi"/>
+                <w:sz w:val="22"/>
+              </w:rPr>
+            </w:pPr>
+            <w:r>
+              <w:rPr>
+                <w:rFonts w:asciiTheme="minorHAnsi" w:hAnsiTheme="minorHAnsi"/>
+                <w:sz w:val="22"/>
+              </w:rPr>
+              <w:t>-Sugar maple</w:t>
+            </w:r>
+          </w:p>
+          <w:p>
+            <w:pPr>
+              <w:pStyle w:val="ListParagraph"/>
+              <w:ind w:left="0"/>
+              <w:rPr>
+                <w:rFonts w:asciiTheme="minorHAnsi" w:hAnsiTheme="minorHAnsi"/>
+                <w:sz w:val="22"/>
+              </w:rPr>
+            </w:pPr>
+            <w:r>
+              <w:rPr>
+                <w:rFonts w:asciiTheme="minorHAnsi" w:hAnsiTheme="minorHAnsi"/>
+                <w:sz w:val="22"/>
+              </w:rPr>
+              <w:t>-Red oak</w:t>
+            </w:r>
+            <w:r>
+              <w:rPr>
+                <w:rFonts w:asciiTheme="minorHAnsi" w:hAnsiTheme="minorHAnsi"/>
+                <w:sz w:val="22"/>
+              </w:rPr>
+              <w:t xml:space="preserve"> and white oak</w:t>
+            </w:r>
+          </w:p>
+          <w:p>
+            <w:pPr>
+              <w:pStyle w:val="ListParagraph"/>
+              <w:ind w:left="0"/>
+              <w:rPr>
+                <w:rFonts w:asciiTheme="minorHAnsi" w:hAnsiTheme="minorHAnsi"/>
+                <w:sz w:val="22"/>
+              </w:rPr>
+            </w:pPr>
+            <w:r>
+              <w:rPr>
+                <w:rFonts w:asciiTheme="minorHAnsi" w:hAnsiTheme="minorHAnsi"/>
+                <w:sz w:val="22"/>
+              </w:rPr>
+              <w:t>-Basswood</w:t>
+            </w:r>
+          </w:p>
+          <w:p>
+            <w:pPr>
+              <w:pStyle w:val="ListParagraph"/>
+              <w:ind w:left="0"/>
+              <w:rPr>
+                <w:rFonts w:asciiTheme="minorHAnsi" w:hAnsiTheme="minorHAnsi"/>
+                <w:sz w:val="22"/>
+              </w:rPr>
+            </w:pPr>
+            <w:r>
+              <w:rPr>
+                <w:rFonts w:asciiTheme="minorHAnsi" w:hAnsiTheme="minorHAnsi"/>
+                <w:sz w:val="22"/>
+              </w:rPr>
+              <w:t>-Carpinus</w:t>
+            </w:r>
+          </w:p>
+          <w:p>
+            <w:pPr>
+              <w:pStyle w:val="ListParagraph"/>
+              <w:ind w:left="0"/>
+              <w:rPr>
+                <w:rFonts w:asciiTheme="minorHAnsi" w:hAnsiTheme="minorHAnsi"/>
+                <w:sz w:val="22"/>
+              </w:rPr>
+            </w:pPr>
+            <w:r>
+              <w:rPr>
+                <w:rFonts w:asciiTheme="minorHAnsi" w:hAnsiTheme="minorHAnsi"/>
+                <w:sz w:val="22"/>
+              </w:rPr>
+              <w:t>-Prickly ash</w:t>
+            </w:r>
+            <w:r>
+              <w:rPr>
+                <w:rFonts w:asciiTheme="minorHAnsi" w:hAnsiTheme="minorHAnsi"/>
+                <w:sz w:val="22"/>
+              </w:rPr>
+              <w:t xml:space="preserve">, </w:t>
+            </w:r>
+            <w:r>
+              <w:rPr>
+                <w:rFonts w:asciiTheme="minorHAnsi" w:hAnsiTheme="minorHAnsi"/>
+                <w:sz w:val="22"/>
+              </w:rPr>
+              <w:t>witchhazel</w:t>
+            </w:r>
+            <w:r>
+              <w:rPr>
+                <w:rFonts w:asciiTheme="minorHAnsi" w:hAnsiTheme="minorHAnsi"/>
+                <w:sz w:val="22"/>
+              </w:rPr>
+              <w:t>, dogwood, and viburnums</w:t>
+            </w:r>
+          </w:p>
+        </w:tc>
+        <w:tc>
+          <w:tcPr>
+            <w:tcW w:w="4058" w:type="dxa"/>
+          </w:tcPr>
+          <w:p>
+            <w:pPr>
+              <w:pStyle w:val="ListParagraph"/>
+              <w:ind w:left="0"/>
+              <w:rPr>
+                <w:rFonts w:asciiTheme="minorHAnsi" w:hAnsiTheme="minorHAnsi"/>
+                <w:sz w:val="22"/>
+              </w:rPr>
+            </w:pPr>
+            <w:r>
+              <w:rPr>
+                <w:rFonts w:asciiTheme="minorHAnsi" w:hAnsiTheme="minorHAnsi"/>
+                <w:sz w:val="22"/>
+              </w:rPr>
+              <w:t>-</w:t>
+            </w:r>
+            <w:r>
+              <w:rPr>
+                <w:rFonts w:asciiTheme="minorHAnsi" w:hAnsiTheme="minorHAnsi"/>
+                <w:sz w:val="22"/>
+              </w:rPr>
+              <w:t>Here</w:t>
+            </w:r>
+            <w:r>
+              <w:rPr>
+                <w:rFonts w:asciiTheme="minorHAnsi" w:hAnsiTheme="minorHAnsi"/>
+                <w:sz w:val="22"/>
+              </w:rPr>
+              <w:t xml:space="preserve">, floods do not usually occur. </w:t>
+            </w:r>
+            <w:r>
+              <w:rPr>
+                <w:rFonts w:asciiTheme="minorHAnsi" w:hAnsiTheme="minorHAnsi"/>
+                <w:sz w:val="22"/>
+              </w:rPr>
+              <w:t xml:space="preserve"> The ground </w:t>
+            </w:r>
+            <w:r>
+              <w:rPr>
+                <w:rFonts w:asciiTheme="minorHAnsi" w:hAnsiTheme="minorHAnsi"/>
+                <w:sz w:val="22"/>
+              </w:rPr>
+              <w:t xml:space="preserve"> is often covered in understory wildflowers, ferns, or shrubs, but not always. </w:t>
+            </w:r>
+            <w:r>
+              <w:rPr>
+                <w:rFonts w:asciiTheme="minorHAnsi" w:hAnsiTheme="minorHAnsi"/>
+                <w:sz w:val="22"/>
+              </w:rPr>
+              <w:t xml:space="preserve"> Leaf litter is the predominate cover at ground level</w:t>
+            </w:r>
+          </w:p>
+        </w:tc>
+      </w:tr>
+      <w:tr>
+        <w:tc>
+          <w:tcPr>
+            <w:tcW w:w="1543" w:type="dxa"/>
+          </w:tcPr>
+          <w:p>
+            <w:pPr>
+              <w:pStyle w:val="ListParagraph"/>
+              <w:ind w:left="0"/>
+              <w:rPr>
+                <w:rFonts w:asciiTheme="minorHAnsi" w:hAnsiTheme="minorHAnsi"/>
+                <w:sz w:val="22"/>
+              </w:rPr>
+            </w:pPr>
+            <w:r>
+              <w:rPr>
+                <w:rFonts w:asciiTheme="minorHAnsi" w:hAnsiTheme="minorHAnsi"/>
+                <w:sz w:val="22"/>
+              </w:rPr>
+              <w:t>Xeric</w:t>
+            </w:r>
+          </w:p>
+        </w:tc>
+        <w:tc>
+          <w:tcPr>
+            <w:tcW w:w="6629" w:type="dxa"/>
+          </w:tcPr>
+          <w:p>
+            <w:pPr>
+              <w:pStyle w:val="ListParagraph"/>
+              <w:ind w:left="0"/>
+              <w:rPr>
+                <w:rFonts w:asciiTheme="minorHAnsi" w:hAnsiTheme="minorHAnsi"/>
+                <w:sz w:val="22"/>
+              </w:rPr>
+            </w:pPr>
+            <w:r>
+              <w:rPr>
+                <w:rFonts w:asciiTheme="minorHAnsi" w:hAnsiTheme="minorHAnsi"/>
+                <w:sz w:val="22"/>
+              </w:rPr>
+              <w:t>-American hophornbeam</w:t>
+            </w:r>
+          </w:p>
+          <w:p>
+            <w:pPr>
+              <w:pStyle w:val="ListParagraph"/>
+              <w:ind w:left="0"/>
+              <w:rPr>
+                <w:rFonts w:asciiTheme="minorHAnsi" w:hAnsiTheme="minorHAnsi"/>
+                <w:sz w:val="22"/>
+              </w:rPr>
+            </w:pPr>
+            <w:r>
+              <w:rPr>
+                <w:rFonts w:asciiTheme="minorHAnsi" w:hAnsiTheme="minorHAnsi"/>
+                <w:sz w:val="22"/>
+              </w:rPr>
+              <w:t>-Ostrya</w:t>
+            </w:r>
+          </w:p>
+          <w:p>
+            <w:pPr>
+              <w:pStyle w:val="ListParagraph"/>
+              <w:ind w:left="0"/>
+              <w:rPr>
+                <w:rFonts w:asciiTheme="minorHAnsi" w:hAnsiTheme="minorHAnsi"/>
+                <w:sz w:val="22"/>
+              </w:rPr>
+            </w:pPr>
+            <w:r>
+              <w:rPr>
+                <w:rFonts w:asciiTheme="minorHAnsi" w:hAnsiTheme="minorHAnsi"/>
+                <w:sz w:val="22"/>
+              </w:rPr>
+              <w:t>-Walnut</w:t>
+            </w:r>
+          </w:p>
+          <w:p>
+            <w:pPr>
+              <w:pStyle w:val="ListParagraph"/>
+              <w:ind w:left="0"/>
+              <w:rPr>
+                <w:rFonts w:asciiTheme="minorHAnsi" w:hAnsiTheme="minorHAnsi"/>
+                <w:sz w:val="22"/>
+              </w:rPr>
+            </w:pPr>
+            <w:r>
+              <w:rPr>
+                <w:rFonts w:asciiTheme="minorHAnsi" w:hAnsiTheme="minorHAnsi"/>
+                <w:sz w:val="22"/>
+              </w:rPr>
+              <w:t>-Cherry</w:t>
+            </w:r>
+          </w:p>
+          <w:p>
+            <w:pPr>
+              <w:pStyle w:val="ListParagraph"/>
+              <w:ind w:left="0"/>
+              <w:rPr>
+                <w:rFonts w:asciiTheme="minorHAnsi" w:hAnsiTheme="minorHAnsi"/>
+                <w:sz w:val="22"/>
+              </w:rPr>
+            </w:pPr>
+            <w:r>
+              <w:rPr>
+                <w:rFonts w:asciiTheme="minorHAnsi" w:hAnsiTheme="minorHAnsi"/>
+                <w:sz w:val="22"/>
+              </w:rPr>
+              <w:t>-</w:t>
+            </w:r>
+            <w:r>
+              <w:rPr>
+                <w:rFonts w:asciiTheme="minorHAnsi" w:hAnsiTheme="minorHAnsi"/>
+                <w:sz w:val="22"/>
+              </w:rPr>
+              <w:t>White, r</w:t>
+            </w:r>
+            <w:r>
+              <w:rPr>
+                <w:rFonts w:asciiTheme="minorHAnsi" w:hAnsiTheme="minorHAnsi"/>
+                <w:sz w:val="22"/>
+              </w:rPr>
+              <w:t>ed and black oaks</w:t>
+            </w:r>
+          </w:p>
+          <w:p>
+            <w:pPr>
+              <w:pStyle w:val="ListParagraph"/>
+              <w:ind w:left="0"/>
+              <w:rPr>
+                <w:rFonts w:asciiTheme="minorHAnsi" w:hAnsiTheme="minorHAnsi"/>
+                <w:sz w:val="22"/>
+              </w:rPr>
+            </w:pPr>
+            <w:r>
+              <w:rPr>
+                <w:rFonts w:asciiTheme="minorHAnsi" w:hAnsiTheme="minorHAnsi"/>
+                <w:sz w:val="22"/>
+              </w:rPr>
+              <w:t>-Sassafrass</w:t>
+            </w:r>
+          </w:p>
+          <w:p>
+            <w:pPr>
+              <w:pStyle w:val="ListParagraph"/>
+              <w:ind w:left="0"/>
+              <w:rPr>
+                <w:rFonts w:asciiTheme="minorHAnsi" w:hAnsiTheme="minorHAnsi"/>
+                <w:sz w:val="22"/>
+              </w:rPr>
+            </w:pPr>
+            <w:r>
+              <w:rPr>
+                <w:rFonts w:asciiTheme="minorHAnsi" w:hAnsiTheme="minorHAnsi"/>
+                <w:sz w:val="22"/>
+              </w:rPr>
+              <w:t>-Tuliptree</w:t>
+            </w:r>
+          </w:p>
+          <w:p>
+            <w:pPr>
+              <w:pStyle w:val="ListParagraph"/>
+              <w:ind w:left="0"/>
+              <w:rPr>
+                <w:rFonts w:asciiTheme="minorHAnsi" w:hAnsiTheme="minorHAnsi"/>
+                <w:sz w:val="22"/>
+              </w:rPr>
+            </w:pPr>
+            <w:r>
+              <w:rPr>
+                <w:rFonts w:asciiTheme="minorHAnsi" w:hAnsiTheme="minorHAnsi"/>
+                <w:sz w:val="22"/>
+              </w:rPr>
+              <w:t>-Celastrus vines</w:t>
+            </w:r>
+          </w:p>
+        </w:tc>
+        <w:tc>
+          <w:tcPr>
+            <w:tcW w:w="4058" w:type="dxa"/>
+          </w:tcPr>
+          <w:p>
+            <w:pPr>
+              <w:pStyle w:val="ListParagraph"/>
+              <w:ind w:left="0"/>
+              <w:rPr>
+                <w:rFonts w:asciiTheme="minorHAnsi" w:hAnsiTheme="minorHAnsi"/>
+                <w:sz w:val="22"/>
+              </w:rPr>
+            </w:pPr>
+            <w:r>
+              <w:rPr>
+                <w:rFonts w:asciiTheme="minorHAnsi" w:hAnsiTheme="minorHAnsi"/>
+                <w:sz w:val="22"/>
+              </w:rPr>
+              <w:t xml:space="preserve">-The ground is </w:t>
+            </w:r>
+            <w:r>
+              <w:rPr>
+                <w:rFonts w:asciiTheme="minorHAnsi" w:hAnsiTheme="minorHAnsi"/>
+                <w:sz w:val="22"/>
+              </w:rPr>
+              <w:t xml:space="preserve"> usually </w:t>
+            </w:r>
+            <w:r>
+              <w:rPr>
+                <w:rFonts w:asciiTheme="minorHAnsi" w:hAnsiTheme="minorHAnsi"/>
+                <w:sz w:val="22"/>
+              </w:rPr>
+              <w:t>covered in leaf litter</w:t>
+            </w:r>
+            <w:r>
+              <w:rPr>
+                <w:rFonts w:asciiTheme="minorHAnsi" w:hAnsiTheme="minorHAnsi"/>
+                <w:sz w:val="22"/>
+              </w:rPr>
+              <w:t xml:space="preserve">, and usually there are very few understory </w:t>
+            </w:r>
+            <w:r>
+              <w:rPr>
+                <w:rFonts w:asciiTheme="minorHAnsi" w:hAnsiTheme="minorHAnsi"/>
+                <w:sz w:val="22"/>
+              </w:rPr>
+              <w:t>shrubs. The trees are very tall</w:t>
+            </w:r>
+            <w:r>
+              <w:rPr>
+                <w:rFonts w:asciiTheme="minorHAnsi" w:hAnsiTheme="minorHAnsi"/>
+                <w:sz w:val="22"/>
+              </w:rPr>
+              <w:t xml:space="preserve"> with a </w:t>
+            </w:r>
+            <w:r>
+              <w:rPr>
+                <w:rFonts w:asciiTheme="minorHAnsi" w:hAnsiTheme="minorHAnsi"/>
+                <w:sz w:val="22"/>
+              </w:rPr>
+              <w:t>complete canopy cover</w:t>
+            </w:r>
+            <w:r>
+              <w:rPr>
+                <w:rFonts w:asciiTheme="minorHAnsi" w:hAnsiTheme="minorHAnsi"/>
+                <w:sz w:val="22"/>
+              </w:rPr>
+              <w:t>.</w:t>
+            </w:r>
+            <w:r>
+              <w:rPr>
+                <w:rFonts w:asciiTheme="minorHAnsi" w:hAnsiTheme="minorHAnsi"/>
+                <w:sz w:val="22"/>
+              </w:rPr>
+              <w:t xml:space="preserve"> However, there are some xeric plots</w:t>
+            </w:r>
+            <w:r>
+              <w:rPr>
+                <w:rFonts w:asciiTheme="minorHAnsi" w:hAnsiTheme="minorHAnsi"/>
+                <w:sz w:val="22"/>
+              </w:rPr>
+              <w:t xml:space="preserve"> which have  a more open canopy, dominated by black walnut</w:t>
+            </w:r>
+            <w:r>
+              <w:rPr>
+                <w:rFonts w:asciiTheme="minorHAnsi" w:hAnsiTheme="minorHAnsi"/>
+                <w:sz w:val="22"/>
+              </w:rPr>
+              <w:t xml:space="preserve"> at Kensington, and these have more grasses and </w:t>
+            </w:r>
+            <w:r>
+              <w:rPr>
+                <w:rFonts w:asciiTheme="minorHAnsi" w:hAnsiTheme="minorHAnsi"/>
+                <w:sz w:val="22"/>
+              </w:rPr>
+              <w:t>drought-tolerant understory plants such as Rubus.</w:t>
+            </w:r>
+          </w:p>
+        </w:tc>
+      </w:tr>
+    </w:tbl>
+    <w:p>
+      <w:pPr>
+        <w:pStyle w:val="ListParagraph"/>
+      </w:pPr>
+      <w:r>
+        <w:t xml:space="preserve">While the specific environmental conditions at each transect </w:t>
+      </w:r>
+      <w:r>
+        <w:t xml:space="preserve">and plot make it difficult to make generalizations about the </w:t>
+      </w:r>
+      <w:r>
+        <w:t>processes occurring, my thinking is along</w:t>
+      </w:r>
+      <w:r>
+        <w:t xml:space="preserve"> the following lines. </w:t>
+      </w:r>
+    </w:p>
+    <w:p>
+      <w:pPr>
+        <w:pStyle w:val="ListParagraph"/>
+      </w:pPr>
+    </w:p>
+    <w:p>
+      <w:pPr>
+        <w:pStyle w:val="ListParagraph"/>
+      </w:pPr>
+      <w:r>
+        <w:lastRenderedPageBreak/>
+        <w:t xml:space="preserve">In hydric forests, plants compete for sunlight, and flooding acts as a stressor that prevents certain plant species from surviving. The </w:t>
+      </w:r>
+      <w:r>
+        <w:t xml:space="preserve">presence of Dutch elm disease and susceptibility of Tamarack to insect-induced mortality mean there are few </w:t>
+      </w:r>
+      <w:r>
+        <w:t xml:space="preserve">quick-growing tree species to compete with black and green ash there. The following hypotheses are based on my thoughts </w:t>
+      </w:r>
+      <w:r>
+        <w:rPr>
+          <w:i/>
+          <w:iCs/>
+        </w:rPr>
+        <w:t xml:space="preserve">after </w:t>
+      </w:r>
+      <w:r>
+        <w:t>seeing the data for 2024.</w:t>
+      </w:r>
+      <w:r>
+        <w:t xml:space="preserve"> I think that</w:t>
+      </w:r>
+      <w:r>
+        <w:t xml:space="preserve"> mortality of the black and green ash in hydric forests</w:t>
+      </w:r>
+      <w:r>
+        <w:t xml:space="preserve"> caused higher water tables, and this killed some competitor plants. Furthermore, I think the advanced rege</w:t>
+      </w:r>
+      <w:r>
+        <w:t xml:space="preserve">neration of ash trees in hydric forests got exposed to high-sunlight conditions for a prolonged period, due to </w:t>
+      </w:r>
+      <w:r>
+        <w:t xml:space="preserve">the overall higher canopy openness pre-EAB and the large fraction of the canopy that died with EAB. Thus, I think the black and green ash there </w:t>
+      </w:r>
+      <w:r>
+        <w:t>grew at a high rate, which explains why we are finding</w:t>
+      </w:r>
+      <w:r>
+        <w:t xml:space="preserve"> many ash</w:t>
+      </w:r>
+      <w:r>
+        <w:t xml:space="preserve"> </w:t>
+      </w:r>
+      <w:r>
+        <w:t>trees in the 2.5-12.5 cm DBH range in hydric forests.</w:t>
+      </w:r>
+      <w:r>
+        <w:t xml:space="preserve"> As a side effect of the high sunlight in the understory, </w:t>
+      </w:r>
+      <w:r>
+        <w:t xml:space="preserve">this created an environment where understory shrubs and grasses, sedges, and ferns could </w:t>
+      </w:r>
+      <w:r>
+        <w:t>grow prolifically, if they were present and could survive the flooding.</w:t>
+      </w:r>
+      <w:r>
+        <w:t xml:space="preserve"> Thus, not all hydric plots had high numbers of ash trees in 2024.</w:t>
+      </w:r>
+      <w:r>
+        <w:t xml:space="preserve"> The overgrown environment at the ground lev</w:t>
+      </w:r>
+      <w:r>
+        <w:t xml:space="preserve">el may make it difficult for ash seeds, if they are produced, to grow and </w:t>
+      </w:r>
+      <w:r>
+        <w:t>advance into saplings.</w:t>
+      </w:r>
+    </w:p>
+    <w:p/>
+    <w:p>
+      <w:pPr>
+        <w:pStyle w:val="ListParagraph"/>
+        <w:numPr>
+          <w:ilvl w:val="1"/>
+          <w:numId w:val="8"/>
+        </w:numPr>
+      </w:pPr>
+      <w:r>
+        <w:t>Mortality due to emerald ash borer</w:t>
+      </w:r>
+    </w:p>
+    <w:p/>
+    <w:p>
+      <w:pPr>
+        <w:ind w:left="720"/>
+      </w:pPr>
+      <w:r>
+        <w:t xml:space="preserve">A third factor that </w:t>
+      </w:r>
+      <w:r>
+        <w:t>p</w:t>
+      </w:r>
+      <w:r>
+        <w:t>lay</w:t>
+      </w:r>
+      <w:r>
+        <w:t>s</w:t>
+      </w:r>
+      <w:r>
+        <w:t xml:space="preserve"> a </w:t>
+      </w:r>
+      <w:r>
+        <w:t xml:space="preserve">role in the abundance of ash </w:t>
+      </w:r>
+      <w:r>
+        <w:t>saplings, small trees, and trees is the continued presence of emerald ash borer.</w:t>
+      </w:r>
+      <w:r>
+        <w:t xml:space="preserve"> </w:t>
+      </w:r>
+      <w:r>
+        <w:t>Because</w:t>
+      </w:r>
+      <w:r>
+        <w:t xml:space="preserve"> emerald ash borer is </w:t>
+      </w:r>
+      <w:r>
+        <w:t xml:space="preserve">killing </w:t>
+      </w:r>
+      <w:r>
+        <w:t>small trees</w:t>
+      </w:r>
+      <w:r>
+        <w:t>, and likely saplings too, from the orphaned cohort of ash, this definitely influences their abundance.</w:t>
+      </w:r>
+      <w:r>
+        <w:t xml:space="preserve"> There might even be heterogeneity in the location where EAB infestations are occurring. For example, if </w:t>
+      </w:r>
+      <w:r>
+        <w:t xml:space="preserve">native or introduced parasitoids or bird predation are especially high at a given site, then this could lead to a higher abundance of ash saplings or </w:t>
+      </w:r>
+      <w:r>
+        <w:t>small trees</w:t>
+      </w:r>
+      <w:r>
+        <w:t xml:space="preserve"> at that site, because less have been killed by EAB</w:t>
+      </w:r>
+      <w:r>
+        <w:t xml:space="preserve">. Importantly, </w:t>
+      </w:r>
+      <w:r>
+        <w:rPr>
+          <w:i/>
+          <w:iCs/>
+        </w:rPr>
+        <w:t>Tetrastichus planipennisi</w:t>
+      </w:r>
+      <w:r>
+        <w:t xml:space="preserve"> is widespread and is particularly effective at parasitizing EAB in small saplings.</w:t>
+      </w:r>
+    </w:p>
+    <w:p>
+      <w:pPr>
+        <w:ind w:left="720"/>
+      </w:pPr>
+    </w:p>
+    <w:p>
+      <w:pPr>
+        <w:ind w:left="720"/>
+      </w:pPr>
+      <w:r>
+        <w:t xml:space="preserve">Alternatively, EAB could </w:t>
+      </w:r>
+      <w:r>
+        <w:t xml:space="preserve">be dispersal limited such that certain forest sites experienced a complete </w:t>
+      </w:r>
+      <w:r>
+        <w:t>population crash of EAB after the canopy ash died. If EAB is currently dispersal-limited at th</w:t>
+      </w:r>
+      <w:r>
+        <w:t xml:space="preserve">e parks </w:t>
+      </w:r>
+      <w:r>
+        <w:t xml:space="preserve">we are sampling, then </w:t>
+      </w:r>
+      <w:r>
+        <w:t>we would not capture any EAB at certain parks, and certain parks would have a complete absence of recent EAB signs.</w:t>
+      </w:r>
+    </w:p>
+    <w:p>
+      <w:pPr>
+        <w:ind w:left="720"/>
+      </w:pPr>
+    </w:p>
+    <w:p>
+      <w:pPr>
+        <w:ind w:left="720"/>
+      </w:pPr>
+      <w:r>
+        <w:t xml:space="preserve">Another </w:t>
+      </w:r>
+      <w:r>
+        <w:t xml:space="preserve">likely </w:t>
+      </w:r>
+      <w:r>
+        <w:t>p</w:t>
+      </w:r>
+      <w:r>
+        <w:t xml:space="preserve">henomenon </w:t>
+      </w:r>
+      <w:r>
+        <w:t xml:space="preserve">is that the low-level EAB populations </w:t>
+      </w:r>
+      <w:r>
+        <w:t xml:space="preserve">are interacting </w:t>
+      </w:r>
+      <w:r>
+        <w:t xml:space="preserve">with plant-plant competition, such that the orphaned cohort of ash is being killed earlier at smaller sizes </w:t>
+      </w:r>
+      <w:r>
+        <w:t>in some forests and at larger sizes in other forests, depending on whether the ash trees are stressed.</w:t>
+      </w:r>
+      <w:r>
+        <w:t xml:space="preserve"> </w:t>
+      </w:r>
+    </w:p>
+    <w:p>
+      <w:pPr>
+        <w:ind w:left="720"/>
+      </w:pPr>
+    </w:p>
+    <w:p>
+      <w:pPr>
+        <w:ind w:left="720"/>
+      </w:pPr>
+    </w:p>
+    <w:p>
+      <w:pPr>
+        <w:pStyle w:val="ListParagraph"/>
+      </w:pPr>
     </w:p>
     <w:p>
       <w:pPr>
@@ -1026,310 +2439,890 @@
           <w:ilvl w:val="0"/>
           <w:numId w:val="8"/>
         </w:numPr>
-      </w:pPr>
-      <w:r>
-        <w:t>White</w:t>
-      </w:r>
-      <w:r>
-        <w:t xml:space="preserve"> ash </w:t>
-      </w:r>
-      <w:r>
+        <w:rPr>
+          <w:color w:val="80340D" w:themeColor="accent2" w:themeShade="80"/>
+        </w:rPr>
+      </w:pPr>
+      <w:r>
+        <w:rPr>
+          <w:color w:val="80340D" w:themeColor="accent2" w:themeShade="80"/>
+        </w:rPr>
+        <w:lastRenderedPageBreak/>
+        <w:t xml:space="preserve">White ash </w:t>
+      </w:r>
+      <w:r>
+        <w:rPr>
+          <w:color w:val="80340D" w:themeColor="accent2" w:themeShade="80"/>
+        </w:rPr>
         <w:t>(</w:t>
       </w:r>
       <w:r>
         <w:rPr>
           <w:i/>
           <w:iCs/>
+          <w:color w:val="80340D" w:themeColor="accent2" w:themeShade="80"/>
         </w:rPr>
         <w:t>Fraxinus americana</w:t>
       </w:r>
       <w:r>
+        <w:rPr>
+          <w:color w:val="80340D" w:themeColor="accent2" w:themeShade="80"/>
+        </w:rPr>
         <w:t xml:space="preserve">) </w:t>
       </w:r>
       <w:r>
+        <w:rPr>
+          <w:color w:val="80340D" w:themeColor="accent2" w:themeShade="80"/>
+        </w:rPr>
         <w:t xml:space="preserve">requires moderately well-drained soils, and is commonly found </w:t>
       </w:r>
       <w:r>
+        <w:rPr>
+          <w:color w:val="80340D" w:themeColor="accent2" w:themeShade="80"/>
+        </w:rPr>
         <w:t>on slopes along major streams.</w:t>
       </w:r>
       <w:r>
+        <w:rPr>
+          <w:color w:val="80340D" w:themeColor="accent2" w:themeShade="80"/>
+        </w:rPr>
         <w:fldChar w:fldCharType="begin"/>
       </w:r>
       <w:r>
+        <w:rPr>
+          <w:color w:val="80340D" w:themeColor="accent2" w:themeShade="80"/>
+        </w:rPr>
         <w:instrText xml:space="preserve"> ADDIN ZOTERO_ITEM CSL_CITATION {"citationID":"fJ1V7YkC","properties":{"formattedCitation":"\\super 1\\nosupersub{}","plainCitation":"1","noteIndex":0},"citationItems":[{"id":638,"uris":["http://zotero.org/groups/5270502/items/6HMUZ2KC"],"itemData":{"id":638,"type":"book","title":"Silvics of North America: Volume 2, Hardwoods","volume":"2","author":[{"family":"Burns","given":"Russell"},{"family":"Honkala","given":"Barbara"}],"issued":{"date-parts":[["1990"]]}}}],"schema":"https://github.com/citation-style-language/schema/raw/master/csl-citation.json"} </w:instrText>
       </w:r>
       <w:r>
+        <w:rPr>
+          <w:color w:val="80340D" w:themeColor="accent2" w:themeShade="80"/>
+        </w:rPr>
         <w:fldChar w:fldCharType="separate"/>
       </w:r>
       <w:r>
         <w:rPr>
           <w:rFonts w:ascii="Aptos" w:hAnsi="Aptos" w:cs="Times New Roman"/>
+          <w:color w:val="80340D" w:themeColor="accent2" w:themeShade="80"/>
           <w:kern w:val="0"/>
           <w:vertAlign w:val="superscript"/>
         </w:rPr>
         <w:t>1</w:t>
       </w:r>
       <w:r>
+        <w:rPr>
+          <w:color w:val="80340D" w:themeColor="accent2" w:themeShade="80"/>
+        </w:rPr>
         <w:fldChar w:fldCharType="end"/>
       </w:r>
       <w:r>
+        <w:rPr>
+          <w:color w:val="80340D" w:themeColor="accent2" w:themeShade="80"/>
+        </w:rPr>
         <w:t xml:space="preserve"> Green ash </w:t>
       </w:r>
       <w:r>
+        <w:rPr>
+          <w:color w:val="80340D" w:themeColor="accent2" w:themeShade="80"/>
+        </w:rPr>
         <w:t>(</w:t>
       </w:r>
       <w:r>
         <w:rPr>
           <w:i/>
           <w:iCs/>
+          <w:color w:val="80340D" w:themeColor="accent2" w:themeShade="80"/>
         </w:rPr>
         <w:t>Fraxinus pennsylvanica</w:t>
       </w:r>
       <w:r>
+        <w:rPr>
+          <w:color w:val="80340D" w:themeColor="accent2" w:themeShade="80"/>
+        </w:rPr>
         <w:t>)</w:t>
       </w:r>
       <w:r>
+        <w:rPr>
+          <w:color w:val="80340D" w:themeColor="accent2" w:themeShade="80"/>
+        </w:rPr>
         <w:t xml:space="preserve">, the most widely distributed </w:t>
       </w:r>
       <w:r>
         <w:rPr>
           <w:i/>
           <w:iCs/>
+          <w:color w:val="80340D" w:themeColor="accent2" w:themeShade="80"/>
         </w:rPr>
         <w:t>Fraxinus</w:t>
       </w:r>
       <w:r>
+        <w:rPr>
+          <w:color w:val="80340D" w:themeColor="accent2" w:themeShade="80"/>
+        </w:rPr>
         <w:t xml:space="preserve"> </w:t>
       </w:r>
       <w:r>
+        <w:rPr>
+          <w:color w:val="80340D" w:themeColor="accent2" w:themeShade="80"/>
+        </w:rPr>
         <w:t xml:space="preserve">and </w:t>
       </w:r>
       <w:r>
+        <w:rPr>
+          <w:color w:val="80340D" w:themeColor="accent2" w:themeShade="80"/>
+        </w:rPr>
         <w:t>adaptable to many conditions,</w:t>
       </w:r>
       <w:r>
+        <w:rPr>
+          <w:color w:val="80340D" w:themeColor="accent2" w:themeShade="80"/>
+        </w:rPr>
         <w:t xml:space="preserve"> </w:t>
       </w:r>
       <w:r>
+        <w:rPr>
+          <w:color w:val="80340D" w:themeColor="accent2" w:themeShade="80"/>
+        </w:rPr>
         <w:t xml:space="preserve">is </w:t>
       </w:r>
       <w:r>
+        <w:rPr>
+          <w:color w:val="80340D" w:themeColor="accent2" w:themeShade="80"/>
+        </w:rPr>
         <w:t xml:space="preserve">more </w:t>
       </w:r>
       <w:r>
+        <w:rPr>
+          <w:color w:val="80340D" w:themeColor="accent2" w:themeShade="80"/>
+        </w:rPr>
         <w:t>tolerant</w:t>
       </w:r>
       <w:r>
+        <w:rPr>
+          <w:color w:val="80340D" w:themeColor="accent2" w:themeShade="80"/>
+        </w:rPr>
         <w:t xml:space="preserve"> to seasonal flooding than white ash, and </w:t>
       </w:r>
       <w:r>
+        <w:rPr>
+          <w:color w:val="80340D" w:themeColor="accent2" w:themeShade="80"/>
+        </w:rPr>
         <w:t>is found in moist bottomland or along stream banks in natural forests.</w:t>
       </w:r>
       <w:r>
+        <w:rPr>
+          <w:color w:val="80340D" w:themeColor="accent2" w:themeShade="80"/>
+        </w:rPr>
         <w:fldChar w:fldCharType="begin"/>
       </w:r>
       <w:r>
+        <w:rPr>
+          <w:color w:val="80340D" w:themeColor="accent2" w:themeShade="80"/>
+        </w:rPr>
         <w:instrText xml:space="preserve"> ADDIN ZOTERO_ITEM CSL_CITATION {"citationID":"8jHSjurw","properties":{"formattedCitation":"\\super 1\\nosupersub{}","plainCitation":"1","noteIndex":0},"citationItems":[{"id":638,"uris":["http://zotero.org/groups/5270502/items/6HMUZ2KC"],"itemData":{"id":638,"type":"book","title":"Silvics of North America: Volume 2, Hardwoods","volume":"2","author":[{"family":"Burns","given":"Russell"},{"family":"Honkala","given":"Barbara"}],"issued":{"date-parts":[["1990"]]}}}],"schema":"https://github.com/citation-style-language/schema/raw/master/csl-citation.json"} </w:instrText>
       </w:r>
       <w:r>
+        <w:rPr>
+          <w:color w:val="80340D" w:themeColor="accent2" w:themeShade="80"/>
+        </w:rPr>
         <w:fldChar w:fldCharType="separate"/>
       </w:r>
       <w:r>
         <w:rPr>
           <w:rFonts w:ascii="Aptos" w:hAnsi="Aptos" w:cs="Times New Roman"/>
+          <w:color w:val="80340D" w:themeColor="accent2" w:themeShade="80"/>
           <w:kern w:val="0"/>
           <w:vertAlign w:val="superscript"/>
         </w:rPr>
         <w:t>1</w:t>
       </w:r>
       <w:r>
+        <w:rPr>
+          <w:color w:val="80340D" w:themeColor="accent2" w:themeShade="80"/>
+        </w:rPr>
         <w:fldChar w:fldCharType="end"/>
       </w:r>
       <w:r>
+        <w:rPr>
+          <w:color w:val="80340D" w:themeColor="accent2" w:themeShade="80"/>
+        </w:rPr>
         <w:t xml:space="preserve"> </w:t>
       </w:r>
       <w:r>
+        <w:rPr>
+          <w:color w:val="80340D" w:themeColor="accent2" w:themeShade="80"/>
+        </w:rPr>
         <w:t>Black ash (</w:t>
       </w:r>
       <w:r>
         <w:rPr>
           <w:i/>
           <w:iCs/>
-        </w:rPr>
-        <w:t xml:space="preserve">Fraxinus </w:t>
-      </w:r>
-      <w:r>
-        <w:rPr>
-          <w:i/>
-          <w:iCs/>
-        </w:rPr>
-        <w:lastRenderedPageBreak/>
-        <w:t>nigra</w:t>
-      </w:r>
-      <w:r>
+          <w:color w:val="80340D" w:themeColor="accent2" w:themeShade="80"/>
+        </w:rPr>
+        <w:t>Fraxinus nigra</w:t>
+      </w:r>
+      <w:r>
+        <w:rPr>
+          <w:color w:val="80340D" w:themeColor="accent2" w:themeShade="80"/>
+        </w:rPr>
         <w:t>), a more northern species</w:t>
       </w:r>
       <w:r>
+        <w:rPr>
+          <w:color w:val="80340D" w:themeColor="accent2" w:themeShade="80"/>
+        </w:rPr>
         <w:t xml:space="preserve">, </w:t>
       </w:r>
       <w:r>
+        <w:rPr>
+          <w:color w:val="80340D" w:themeColor="accent2" w:themeShade="80"/>
+        </w:rPr>
         <w:t xml:space="preserve">grows in poorly-drained soils with </w:t>
       </w:r>
       <w:r>
+        <w:rPr>
+          <w:color w:val="80340D" w:themeColor="accent2" w:themeShade="80"/>
+        </w:rPr>
         <w:t>flooding for part of the year.</w:t>
       </w:r>
       <w:r>
+        <w:rPr>
+          <w:color w:val="80340D" w:themeColor="accent2" w:themeShade="80"/>
+        </w:rPr>
         <w:fldChar w:fldCharType="begin"/>
       </w:r>
       <w:r>
+        <w:rPr>
+          <w:color w:val="80340D" w:themeColor="accent2" w:themeShade="80"/>
+        </w:rPr>
         <w:instrText xml:space="preserve"> ADDIN ZOTERO_ITEM CSL_CITATION {"citationID":"LRuf1xGZ","properties":{"formattedCitation":"\\super 1\\nosupersub{}","plainCitation":"1","noteIndex":0},"citationItems":[{"id":638,"uris":["http://zotero.org/groups/5270502/items/6HMUZ2KC"],"itemData":{"id":638,"type":"book","title":"Silvics of North America: Volume 2, Hardwoods","volume":"2","author":[{"family":"Burns","given":"Russell"},{"family":"Honkala","given":"Barbara"}],"issued":{"date-parts":[["1990"]]}}}],"schema":"https://github.com/citation-style-language/schema/raw/master/csl-citation.json"} </w:instrText>
       </w:r>
       <w:r>
+        <w:rPr>
+          <w:color w:val="80340D" w:themeColor="accent2" w:themeShade="80"/>
+        </w:rPr>
         <w:fldChar w:fldCharType="separate"/>
       </w:r>
       <w:r>
         <w:rPr>
           <w:rFonts w:ascii="Aptos" w:hAnsi="Aptos" w:cs="Times New Roman"/>
+          <w:color w:val="80340D" w:themeColor="accent2" w:themeShade="80"/>
           <w:kern w:val="0"/>
           <w:vertAlign w:val="superscript"/>
         </w:rPr>
         <w:t>1</w:t>
       </w:r>
       <w:r>
+        <w:rPr>
+          <w:color w:val="80340D" w:themeColor="accent2" w:themeShade="80"/>
+        </w:rPr>
         <w:fldChar w:fldCharType="end"/>
       </w:r>
       <w:r>
+        <w:rPr>
+          <w:color w:val="80340D" w:themeColor="accent2" w:themeShade="80"/>
+        </w:rPr>
         <w:t xml:space="preserve"> </w:t>
       </w:r>
       <w:r>
+        <w:rPr>
+          <w:color w:val="80340D" w:themeColor="accent2" w:themeShade="80"/>
+        </w:rPr>
         <w:t>Pumpkin ash</w:t>
       </w:r>
       <w:r>
+        <w:rPr>
+          <w:color w:val="80340D" w:themeColor="accent2" w:themeShade="80"/>
+        </w:rPr>
         <w:t xml:space="preserve"> has a scattered dist</w:t>
       </w:r>
       <w:r>
+        <w:rPr>
+          <w:color w:val="80340D" w:themeColor="accent2" w:themeShade="80"/>
+        </w:rPr>
         <w:t>ribution in the Ohio and Mississippi river valleys and on the Atlantic Coastal Plain</w:t>
       </w:r>
       <w:r>
+        <w:rPr>
+          <w:color w:val="80340D" w:themeColor="accent2" w:themeShade="80"/>
+        </w:rPr>
         <w:t>, but is also</w:t>
       </w:r>
       <w:r>
+        <w:rPr>
+          <w:color w:val="80340D" w:themeColor="accent2" w:themeShade="80"/>
+        </w:rPr>
         <w:t xml:space="preserve"> recorded (though rare) in southern Michigan</w:t>
       </w:r>
       <w:r>
+        <w:rPr>
+          <w:color w:val="80340D" w:themeColor="accent2" w:themeShade="80"/>
+        </w:rPr>
         <w:t>.</w:t>
       </w:r>
       <w:r>
+        <w:rPr>
+          <w:color w:val="80340D" w:themeColor="accent2" w:themeShade="80"/>
+        </w:rPr>
         <w:fldChar w:fldCharType="begin"/>
       </w:r>
       <w:r>
+        <w:rPr>
+          <w:color w:val="80340D" w:themeColor="accent2" w:themeShade="80"/>
+        </w:rPr>
         <w:instrText xml:space="preserve"> ADDIN ZOTERO_ITEM CSL_CITATION {"citationID":"LjpvvUWm","properties":{"formattedCitation":"\\super 1,4\\nosupersub{}","plainCitation":"1,4","noteIndex":0},"citationItems":[{"id":638,"uris":["http://zotero.org/groups/5270502/items/6HMUZ2KC"],"itemData":{"id":638,"type":"book","title":"Silvics of North America: Volume 2, Hardwoods","volume":"2","author":[{"family":"Burns","given":"Russell"},{"family":"Honkala","given":"Barbara"}],"issued":{"date-parts":[["1990"]]}}},{"id":980,"uris":["http://zotero.org/groups/5270502/items/438ZDIG7"],"itemData":{"id":980,"type":"book","event-place":"Chapel Hill, N.C.","note":"[maps generated from Kartesz, J.T. 2015. Floristic Synthesis of North America, Version 1.0. Biota of North America Program (BONAP). (in press)]","publisher":"North American Plant Atlas. (http://bonap.net/napa)","publisher-place":"Chapel Hill, N.C.","title":"The Biota of North America Program (BONAP)","author":[{"family":"Kartesz","given":"J.T."}],"issued":{"date-parts":[["2015"]]}}}],"schema":"https://github.com/citation-style-language/schema/raw/master/csl-citation.json"} </w:instrText>
       </w:r>
       <w:r>
+        <w:rPr>
+          <w:color w:val="80340D" w:themeColor="accent2" w:themeShade="80"/>
+        </w:rPr>
         <w:fldChar w:fldCharType="separate"/>
       </w:r>
       <w:r>
         <w:rPr>
           <w:rFonts w:ascii="Aptos" w:hAnsi="Aptos" w:cs="Times New Roman"/>
+          <w:color w:val="80340D" w:themeColor="accent2" w:themeShade="80"/>
           <w:kern w:val="0"/>
           <w:vertAlign w:val="superscript"/>
         </w:rPr>
         <w:t>1,4</w:t>
       </w:r>
       <w:r>
+        <w:rPr>
+          <w:color w:val="80340D" w:themeColor="accent2" w:themeShade="80"/>
+        </w:rPr>
         <w:fldChar w:fldCharType="end"/>
       </w:r>
       <w:r>
+        <w:rPr>
+          <w:color w:val="80340D" w:themeColor="accent2" w:themeShade="80"/>
+        </w:rPr>
         <w:t xml:space="preserve"> </w:t>
       </w:r>
       <w:r>
+        <w:rPr>
+          <w:color w:val="80340D" w:themeColor="accent2" w:themeShade="80"/>
+        </w:rPr>
         <w:t xml:space="preserve">In the forest plots I visited in 2024, </w:t>
       </w:r>
       <w:r>
+        <w:rPr>
+          <w:color w:val="80340D" w:themeColor="accent2" w:themeShade="80"/>
+        </w:rPr>
         <w:t xml:space="preserve">studies of ash species composition </w:t>
       </w:r>
       <w:r>
+        <w:rPr>
+          <w:color w:val="80340D" w:themeColor="accent2" w:themeShade="80"/>
+        </w:rPr>
         <w:t>were conducted in 2004-2005 by Smith and colleagues</w:t>
       </w:r>
       <w:r>
+        <w:rPr>
+          <w:color w:val="80340D" w:themeColor="accent2" w:themeShade="80"/>
+        </w:rPr>
         <w:t>.</w:t>
       </w:r>
       <w:r>
+        <w:rPr>
+          <w:color w:val="80340D" w:themeColor="accent2" w:themeShade="80"/>
+        </w:rPr>
         <w:fldChar w:fldCharType="begin"/>
       </w:r>
       <w:r>
+        <w:rPr>
+          <w:color w:val="80340D" w:themeColor="accent2" w:themeShade="80"/>
+        </w:rPr>
         <w:instrText xml:space="preserve"> ADDIN ZOTERO_ITEM CSL_CITATION {"citationID":"QseeQSJS","properties":{"formattedCitation":"\\super 2\\nosupersub{}","plainCitation":"2","noteIndex":0},"citationItems":[{"id":478,"uris":["http://zotero.org/groups/5270502/items/MKCWT8XS"],"itemData":{"id":478,"type":"thesis","abstract":"Emerald ash borer (EAB) (Agrilus planipennis Fairmare) is an exotic, wood- boring beetle that has killed millions of ash trees (Fraxinus species) in southeastern Michigan. If not contained and eradicated this invasive insect has the potential to devastate ash throughout North America causing substantial economic and ecological consequences. The objectives of this research were to (1) determine if community composition, diversity, and stand structure influence susceptibility of forests to EAB invasion, and (2) determine how EAB-induced ash mortality may influence forest community composition. Plots were established during the summers of 2004 and 2005 in 31 forest stands within the Huron River watershed in southeast Michigan that were categorized as xeric (N = 11), mesic (N = 11) or hydric (N = 9). Overstory, understory and seedling tree species composition were quantified in three replicated plots along a transect within each stand. Each ash tree was closely inspected for signs of EAB colonization and degree of dieback. Stem density, basal area, Shannon diversity (H’), relative dominance of ash, relative density of ash, ash importance value, and percent canopy cover were quantified for each stand. EAB has caused significant mortality in all stands across the study area. Dieback of black ash (F. nigra) was more advanced than that of white (F. americana) and green ash (F. pennsylvanica). Percent mortality, percentage of infested stems, and EAB attack frequency were also higher in black ash than the other two species. This difference could be the result of the insect’s preference, differences in the physiology of phloem tissue, or an edge effect inherent in riparian and marshy sites to which black ash is adapted. There were no relationships between EAB-induced dieback or mortality and species diversity, stand density, stand basal area, ash basal area, ash density, relative dominance of ash or relative density of ash. Distance from the putative epicenter of the invasion was the only variable that was negatively correlated with all measures of EAB impact. This suggests that it is only a matter of time until all stands suffer complete mortality of Fraxinus species. Widespread loss of ash due to the EAB invasion will initiate changes in community composition and structure in all three forest types. Maple (Acer spp.) and elm (Ulmus spp.) were common on xeric and mesic stands and will likely experience an increase in importance as numerous saplings fill canopy gaps. However, as elms saplings grow they will become susceptible to Dutch elm disease (Chryphonectria parasitica), which is common in the study area. Maple and cherry were over represented in the understory of hydric stands where they should increase in importance. Oaks were poorly represented in the understory layers of all stands and will likely decrease in dominance over the long term. Ash species were common in the sapling layer and were the most abundant species in the seedling layer in all stand types. The high density of juvenile ash may prolong the EAB invasion by providing host material after mature trees are killed. This project documents the initial stages of the invasion of North American forests by EAB. The high susceptibility of all ash species and stands provides clear evidence that EAB has the potential to extirpate ash in North America with ecological impacts similar to those inflicted by Dutch elm disease and chestnut blight. This study also provides baseline data of the community composition of the Huron River watershed at the time of initial EAB colonization, which will facilitate long-term studies of ecological impacts and successional trajectories resulting from of wide-spread gap formation caused by EAB-induced ash mortality.","genre":"Master's Thesis","publisher":"The Ohio State University","title":"Effects of Community Structure on Forest susceptibility and Response to the Emerald Ash Borer Invasion of the Huron River Watershed in Southeast Michigan","URL":"http://rave.ohiolink.edu/etdc/view?acc_num=osu1394801603","author":[{"family":"Smith","given":"Annemarie"}],"issued":{"date-parts":[["2006"]]}}}],"schema":"https://github.com/citation-style-language/schema/raw/master/csl-citation.json"} </w:instrText>
       </w:r>
       <w:r>
+        <w:rPr>
+          <w:color w:val="80340D" w:themeColor="accent2" w:themeShade="80"/>
+        </w:rPr>
         <w:fldChar w:fldCharType="separate"/>
       </w:r>
       <w:r>
         <w:rPr>
           <w:rFonts w:ascii="Aptos" w:hAnsi="Aptos" w:cs="Times New Roman"/>
+          <w:color w:val="80340D" w:themeColor="accent2" w:themeShade="80"/>
           <w:kern w:val="0"/>
           <w:vertAlign w:val="superscript"/>
         </w:rPr>
         <w:t>2</w:t>
       </w:r>
       <w:r>
+        <w:rPr>
+          <w:color w:val="80340D" w:themeColor="accent2" w:themeShade="80"/>
+        </w:rPr>
         <w:fldChar w:fldCharType="end"/>
       </w:r>
       <w:r>
+        <w:rPr>
+          <w:color w:val="80340D" w:themeColor="accent2" w:themeShade="80"/>
+        </w:rPr>
         <w:t xml:space="preserve"> </w:t>
       </w:r>
       <w:r>
+        <w:rPr>
+          <w:color w:val="80340D" w:themeColor="accent2" w:themeShade="80"/>
+        </w:rPr>
         <w:t>Xeric transects had majority of basal area as white ash, mesic transects had a mix of white and green ash, and hydric transects had a mix of green and black ash (Smith 2006, Table 3.1).</w:t>
       </w:r>
       <w:r>
+        <w:rPr>
+          <w:color w:val="80340D" w:themeColor="accent2" w:themeShade="80"/>
+        </w:rPr>
         <w:fldChar w:fldCharType="begin"/>
       </w:r>
       <w:r>
+        <w:rPr>
+          <w:color w:val="80340D" w:themeColor="accent2" w:themeShade="80"/>
+        </w:rPr>
         <w:instrText xml:space="preserve"> ADDIN ZOTERO_ITEM CSL_CITATION {"citationID":"ME65uAL2","properties":{"formattedCitation":"\\super 2\\nosupersub{}","plainCitation":"2","noteIndex":0},"citationItems":[{"id":478,"uris":["http://zotero.org/groups/5270502/items/MKCWT8XS"],"itemData":{"id":478,"type":"thesis","abstract":"Emerald ash borer (EAB) (Agrilus planipennis Fairmare) is an exotic, wood- boring beetle that has killed millions of ash trees (Fraxinus species) in southeastern Michigan. If not contained and eradicated this invasive insect has the potential to devastate ash throughout North America causing substantial economic and ecological consequences. The objectives of this research were to (1) determine if community composition, diversity, and stand structure influence susceptibility of forests to EAB invasion, and (2) determine how EAB-induced ash mortality may influence forest community composition. Plots were established during the summers of 2004 and 2005 in 31 forest stands within the Huron River watershed in southeast Michigan that were categorized as xeric (N = 11), mesic (N = 11) or hydric (N = 9). Overstory, understory and seedling tree species composition were quantified in three replicated plots along a transect within each stand. Each ash tree was closely inspected for signs of EAB colonization and degree of dieback. Stem density, basal area, Shannon diversity (H’), relative dominance of ash, relative density of ash, ash importance value, and percent canopy cover were quantified for each stand. EAB has caused significant mortality in all stands across the study area. Dieback of black ash (F. nigra) was more advanced than that of white (F. americana) and green ash (F. pennsylvanica). Percent mortality, percentage of infested stems, and EAB attack frequency were also higher in black ash than the other two species. This difference could be the result of the insect’s preference, differences in the physiology of phloem tissue, or an edge effect inherent in riparian and marshy sites to which black ash is adapted. There were no relationships between EAB-induced dieback or mortality and species diversity, stand density, stand basal area, ash basal area, ash density, relative dominance of ash or relative density of ash. Distance from the putative epicenter of the invasion was the only variable that was negatively correlated with all measures of EAB impact. This suggests that it is only a matter of time until all stands suffer complete mortality of Fraxinus species. Widespread loss of ash due to the EAB invasion will initiate changes in community composition and structure in all three forest types. Maple (Acer spp.) and elm (Ulmus spp.) were common on xeric and mesic stands and will likely experience an increase in importance as numerous saplings fill canopy gaps. However, as elms saplings grow they will become susceptible to Dutch elm disease (Chryphonectria parasitica), which is common in the study area. Maple and cherry were over represented in the understory of hydric stands where they should increase in importance. Oaks were poorly represented in the understory layers of all stands and will likely decrease in dominance over the long term. Ash species were common in the sapling layer and were the most abundant species in the seedling layer in all stand types. The high density of juvenile ash may prolong the EAB invasion by providing host material after mature trees are killed. This project documents the initial stages of the invasion of North American forests by EAB. The high susceptibility of all ash species and stands provides clear evidence that EAB has the potential to extirpate ash in North America with ecological impacts similar to those inflicted by Dutch elm disease and chestnut blight. This study also provides baseline data of the community composition of the Huron River watershed at the time of initial EAB colonization, which will facilitate long-term studies of ecological impacts and successional trajectories resulting from of wide-spread gap formation caused by EAB-induced ash mortality.","genre":"Master's Thesis","publisher":"The Ohio State University","title":"Effects of Community Structure on Forest susceptibility and Response to the Emerald Ash Borer Invasion of the Huron River Watershed in Southeast Michigan","URL":"http://rave.ohiolink.edu/etdc/view?acc_num=osu1394801603","author":[{"family":"Smith","given":"Annemarie"}],"issued":{"date-parts":[["2006"]]}}}],"schema":"https://github.com/citation-style-language/schema/raw/master/csl-citation.json"} </w:instrText>
       </w:r>
       <w:r>
+        <w:rPr>
+          <w:color w:val="80340D" w:themeColor="accent2" w:themeShade="80"/>
+        </w:rPr>
         <w:fldChar w:fldCharType="separate"/>
       </w:r>
       <w:r>
         <w:rPr>
           <w:rFonts w:ascii="Aptos" w:hAnsi="Aptos" w:cs="Times New Roman"/>
+          <w:color w:val="80340D" w:themeColor="accent2" w:themeShade="80"/>
           <w:kern w:val="0"/>
           <w:vertAlign w:val="superscript"/>
         </w:rPr>
         <w:t>2</w:t>
       </w:r>
       <w:r>
+        <w:rPr>
+          <w:color w:val="80340D" w:themeColor="accent2" w:themeShade="80"/>
+        </w:rPr>
         <w:fldChar w:fldCharType="end"/>
       </w:r>
       <w:r>
+        <w:rPr>
+          <w:color w:val="80340D" w:themeColor="accent2" w:themeShade="80"/>
+        </w:rPr>
         <w:t xml:space="preserve"> </w:t>
       </w:r>
       <w:r>
+        <w:rPr>
+          <w:color w:val="80340D" w:themeColor="accent2" w:themeShade="80"/>
+        </w:rPr>
         <w:t xml:space="preserve">I </w:t>
       </w:r>
       <w:r>
+        <w:rPr>
+          <w:color w:val="80340D" w:themeColor="accent2" w:themeShade="80"/>
+        </w:rPr>
         <w:t xml:space="preserve">predict that the species composition of ash </w:t>
       </w:r>
       <w:r>
+        <w:rPr>
+          <w:color w:val="80340D" w:themeColor="accent2" w:themeShade="80"/>
+        </w:rPr>
         <w:t>(of all size classes) found in</w:t>
       </w:r>
       <w:r>
+        <w:rPr>
+          <w:color w:val="80340D" w:themeColor="accent2" w:themeShade="80"/>
+        </w:rPr>
         <w:t xml:space="preserve"> 2024 will </w:t>
       </w:r>
       <w:r>
+        <w:rPr>
+          <w:color w:val="80340D" w:themeColor="accent2" w:themeShade="80"/>
+        </w:rPr>
         <w:t>generally</w:t>
       </w:r>
       <w:r>
+        <w:rPr>
+          <w:color w:val="80340D" w:themeColor="accent2" w:themeShade="80"/>
+        </w:rPr>
         <w:t xml:space="preserve"> reflect</w:t>
       </w:r>
       <w:r>
+        <w:rPr>
+          <w:color w:val="80340D" w:themeColor="accent2" w:themeShade="80"/>
+        </w:rPr>
         <w:t xml:space="preserve"> </w:t>
       </w:r>
       <w:r>
+        <w:rPr>
+          <w:color w:val="80340D" w:themeColor="accent2" w:themeShade="80"/>
+        </w:rPr>
         <w:t xml:space="preserve">the </w:t>
       </w:r>
       <w:r>
+        <w:rPr>
+          <w:color w:val="80340D" w:themeColor="accent2" w:themeShade="80"/>
+        </w:rPr>
         <w:t>pre-EAB species composition as assessed in 2004-05.</w:t>
       </w:r>
+    </w:p>
+    <w:p>
+      <w:pPr>
+        <w:rPr>
+          <w:color w:val="80340D" w:themeColor="accent2" w:themeShade="80"/>
+        </w:rPr>
+      </w:pPr>
+    </w:p>
+    <w:p>
+      <w:pPr>
+        <w:ind w:left="720"/>
+        <w:rPr>
+          <w:color w:val="80340D" w:themeColor="accent2" w:themeShade="80"/>
+        </w:rPr>
+      </w:pPr>
+      <w:r>
+        <w:rPr>
+          <w:color w:val="80340D" w:themeColor="accent2" w:themeShade="80"/>
+        </w:rPr>
+        <w:t xml:space="preserve">However, it remains possible that, </w:t>
+      </w:r>
+      <w:r>
+        <w:rPr>
+          <w:color w:val="80340D" w:themeColor="accent2" w:themeShade="80"/>
+        </w:rPr>
+        <w:t>due to differences between black and green/pumpkin ash, one of these species has fared better than the other in the time after the initial wave of ash mortality.</w:t>
+      </w:r>
+      <w:r>
+        <w:rPr>
+          <w:color w:val="80340D" w:themeColor="accent2" w:themeShade="80"/>
+        </w:rPr>
+        <w:t xml:space="preserve"> </w:t>
+      </w:r>
+    </w:p>
+    <w:p/>
+    <w:p>
+      <w:pPr>
+        <w:pStyle w:val="ListParagraph"/>
+        <w:numPr>
+          <w:ilvl w:val="0"/>
+          <w:numId w:val="8"/>
+        </w:numPr>
+      </w:pPr>
+      <w:r>
+        <w:t>When coming up with a h</w:t>
+      </w:r>
+      <w:r>
+        <w:t>ypothesis about the DBH at which signs and symptoms</w:t>
+      </w:r>
+      <w:r>
+        <w:t xml:space="preserve"> of EAB</w:t>
+      </w:r>
+      <w:r>
+        <w:t xml:space="preserve"> occur</w:t>
+      </w:r>
+      <w:r>
+        <w:t xml:space="preserve"> on ash trees, and how that varies by species, I have plenty of literature to draw on. </w:t>
+      </w:r>
+      <w:r>
+        <w:t>Creating complexity, s</w:t>
+      </w:r>
+      <w:r>
+        <w:t>ome of the sources might be based on the initial wave o</w:t>
+      </w:r>
+      <w:r>
+        <w:t>f EAB invasion, while others on aftermath forests. I would like to draw primarily on the aftermath forest studies.</w:t>
+      </w:r>
+    </w:p>
+    <w:p>
+      <w:pPr>
+        <w:pStyle w:val="ListParagraph"/>
+      </w:pPr>
+    </w:p>
+    <w:tbl>
+      <w:tblPr>
+        <w:tblStyle w:val="TableGrid"/>
+        <w:tblW w:w="0" w:type="auto"/>
+        <w:tblInd w:w="720" w:type="dxa"/>
+        <w:tblBorders>
+          <w:top w:val="single" w:sz="4" w:space="0" w:color="auto"/>
+          <w:left w:val="single" w:sz="4" w:space="0" w:color="auto"/>
+          <w:bottom w:val="single" w:sz="4" w:space="0" w:color="auto"/>
+          <w:right w:val="single" w:sz="4" w:space="0" w:color="auto"/>
+          <w:insideH w:val="single" w:sz="4" w:space="0" w:color="auto"/>
+          <w:insideV w:val="single" w:sz="4" w:space="0" w:color="auto"/>
+        </w:tblBorders>
+        <w:tblLook w:val="04A0" w:firstRow="1" w:lastRow="0" w:firstColumn="1" w:lastColumn="0" w:noHBand="0" w:noVBand="1"/>
+      </w:tblPr>
+      <w:tblGrid>
+        <w:gridCol w:w="1402"/>
+        <w:gridCol w:w="2551"/>
+        <w:gridCol w:w="4961"/>
+        <w:gridCol w:w="3316"/>
+      </w:tblGrid>
+      <w:tr>
+        <w:tc>
+          <w:tcPr>
+            <w:tcW w:w="1402" w:type="dxa"/>
+          </w:tcPr>
+          <w:p>
+            <w:pPr>
+              <w:pStyle w:val="ListParagraph"/>
+              <w:ind w:left="0"/>
+              <w:rPr>
+                <w:sz w:val="22"/>
+              </w:rPr>
+            </w:pPr>
+            <w:r>
+              <w:rPr>
+                <w:sz w:val="22"/>
+              </w:rPr>
+              <w:t>Study</w:t>
+            </w:r>
+          </w:p>
+        </w:tc>
+        <w:tc>
+          <w:tcPr>
+            <w:tcW w:w="2551" w:type="dxa"/>
+          </w:tcPr>
+          <w:p>
+            <w:pPr>
+              <w:pStyle w:val="ListParagraph"/>
+              <w:ind w:left="0"/>
+              <w:rPr>
+                <w:sz w:val="22"/>
+              </w:rPr>
+            </w:pPr>
+            <w:r>
+              <w:rPr>
+                <w:sz w:val="22"/>
+              </w:rPr>
+              <w:t>Location</w:t>
+            </w:r>
+            <w:r>
+              <w:rPr>
+                <w:sz w:val="22"/>
+              </w:rPr>
+              <w:t xml:space="preserve"> and location notes</w:t>
+            </w:r>
+          </w:p>
+        </w:tc>
+        <w:tc>
+          <w:tcPr>
+            <w:tcW w:w="4961" w:type="dxa"/>
+          </w:tcPr>
+          <w:p>
+            <w:pPr>
+              <w:pStyle w:val="ListParagraph"/>
+              <w:ind w:left="0"/>
+              <w:rPr>
+                <w:sz w:val="22"/>
+              </w:rPr>
+            </w:pPr>
+            <w:r>
+              <w:rPr>
+                <w:sz w:val="22"/>
+              </w:rPr>
+              <w:t>What size of ash are being killed by EAB?</w:t>
+            </w:r>
+          </w:p>
+        </w:tc>
+        <w:tc>
+          <w:tcPr>
+            <w:tcW w:w="3316" w:type="dxa"/>
+          </w:tcPr>
+          <w:p>
+            <w:pPr>
+              <w:pStyle w:val="ListParagraph"/>
+              <w:ind w:left="0"/>
+              <w:rPr>
+                <w:sz w:val="22"/>
+              </w:rPr>
+            </w:pPr>
+            <w:r>
+              <w:rPr>
+                <w:sz w:val="22"/>
+              </w:rPr>
+              <w:t>Notes</w:t>
+            </w:r>
+          </w:p>
+        </w:tc>
+      </w:tr>
+      <w:tr>
+        <w:tc>
+          <w:tcPr>
+            <w:tcW w:w="1402" w:type="dxa"/>
+          </w:tcPr>
+          <w:p>
+            <w:pPr>
+              <w:pStyle w:val="ListParagraph"/>
+              <w:ind w:left="0"/>
+              <w:rPr>
+                <w:sz w:val="22"/>
+              </w:rPr>
+            </w:pPr>
+          </w:p>
+        </w:tc>
+        <w:tc>
+          <w:tcPr>
+            <w:tcW w:w="2551" w:type="dxa"/>
+          </w:tcPr>
+          <w:p>
+            <w:pPr>
+              <w:pStyle w:val="ListParagraph"/>
+              <w:ind w:left="0"/>
+              <w:rPr>
+                <w:sz w:val="22"/>
+              </w:rPr>
+            </w:pPr>
+          </w:p>
+        </w:tc>
+        <w:tc>
+          <w:tcPr>
+            <w:tcW w:w="4961" w:type="dxa"/>
+          </w:tcPr>
+          <w:p>
+            <w:pPr>
+              <w:pStyle w:val="ListParagraph"/>
+              <w:ind w:left="0"/>
+              <w:rPr>
+                <w:sz w:val="22"/>
+              </w:rPr>
+            </w:pPr>
+          </w:p>
+        </w:tc>
+        <w:tc>
+          <w:tcPr>
+            <w:tcW w:w="3316" w:type="dxa"/>
+          </w:tcPr>
+          <w:p>
+            <w:pPr>
+              <w:pStyle w:val="ListParagraph"/>
+              <w:ind w:left="0"/>
+              <w:rPr>
+                <w:sz w:val="22"/>
+              </w:rPr>
+            </w:pPr>
+          </w:p>
+        </w:tc>
+      </w:tr>
+      <w:tr>
+        <w:tc>
+          <w:tcPr>
+            <w:tcW w:w="1402" w:type="dxa"/>
+          </w:tcPr>
+          <w:p>
+            <w:pPr>
+              <w:pStyle w:val="ListParagraph"/>
+              <w:ind w:left="0"/>
+              <w:rPr>
+                <w:sz w:val="22"/>
+              </w:rPr>
+            </w:pPr>
+          </w:p>
+        </w:tc>
+        <w:tc>
+          <w:tcPr>
+            <w:tcW w:w="2551" w:type="dxa"/>
+          </w:tcPr>
+          <w:p>
+            <w:pPr>
+              <w:pStyle w:val="ListParagraph"/>
+              <w:ind w:left="0"/>
+              <w:rPr>
+                <w:sz w:val="22"/>
+              </w:rPr>
+            </w:pPr>
+          </w:p>
+        </w:tc>
+        <w:tc>
+          <w:tcPr>
+            <w:tcW w:w="4961" w:type="dxa"/>
+          </w:tcPr>
+          <w:p>
+            <w:pPr>
+              <w:pStyle w:val="ListParagraph"/>
+              <w:ind w:left="0"/>
+              <w:rPr>
+                <w:sz w:val="22"/>
+              </w:rPr>
+            </w:pPr>
+          </w:p>
+        </w:tc>
+        <w:tc>
+          <w:tcPr>
+            <w:tcW w:w="3316" w:type="dxa"/>
+          </w:tcPr>
+          <w:p>
+            <w:pPr>
+              <w:pStyle w:val="ListParagraph"/>
+              <w:ind w:left="0"/>
+              <w:rPr>
+                <w:sz w:val="22"/>
+              </w:rPr>
+            </w:pPr>
+          </w:p>
+        </w:tc>
+      </w:tr>
+      <w:tr>
+        <w:tc>
+          <w:tcPr>
+            <w:tcW w:w="1402" w:type="dxa"/>
+          </w:tcPr>
+          <w:p>
+            <w:pPr>
+              <w:pStyle w:val="ListParagraph"/>
+              <w:ind w:left="0"/>
+              <w:rPr>
+                <w:sz w:val="22"/>
+              </w:rPr>
+            </w:pPr>
+          </w:p>
+        </w:tc>
+        <w:tc>
+          <w:tcPr>
+            <w:tcW w:w="2551" w:type="dxa"/>
+          </w:tcPr>
+          <w:p>
+            <w:pPr>
+              <w:pStyle w:val="ListParagraph"/>
+              <w:ind w:left="0"/>
+              <w:rPr>
+                <w:sz w:val="22"/>
+              </w:rPr>
+            </w:pPr>
+          </w:p>
+        </w:tc>
+        <w:tc>
+          <w:tcPr>
+            <w:tcW w:w="4961" w:type="dxa"/>
+          </w:tcPr>
+          <w:p>
+            <w:pPr>
+              <w:pStyle w:val="ListParagraph"/>
+              <w:ind w:left="0"/>
+              <w:rPr>
+                <w:sz w:val="22"/>
+              </w:rPr>
+            </w:pPr>
+          </w:p>
+        </w:tc>
+        <w:tc>
+          <w:tcPr>
+            <w:tcW w:w="3316" w:type="dxa"/>
+          </w:tcPr>
+          <w:p>
+            <w:pPr>
+              <w:pStyle w:val="ListParagraph"/>
+              <w:ind w:left="0"/>
+              <w:rPr>
+                <w:sz w:val="22"/>
+              </w:rPr>
+            </w:pPr>
+          </w:p>
+        </w:tc>
+      </w:tr>
+    </w:tbl>
+    <w:p>
+      <w:pPr>
+        <w:pStyle w:val="ListParagraph"/>
+      </w:pPr>
     </w:p>
     <w:p/>
     <w:p>
@@ -1432,6 +3425,7 @@
         <w:rPr>
           <w:noProof/>
         </w:rPr>
+        <w:lastRenderedPageBreak/>
         <w:drawing>
           <wp:inline distT="0" distB="0" distL="0" distR="0" wp14:anchorId="3147CDC2" wp14:editId="6E92DEA8">
             <wp:extent cx="2246206" cy="1786678"/>
@@ -1450,7 +3444,7 @@
                     </pic:cNvPicPr>
                   </pic:nvPicPr>
                   <pic:blipFill>
-                    <a:blip r:embed="rId9" cstate="print">
+                    <a:blip r:embed="rId13" cstate="print">
                       <a:extLst>
                         <a:ext uri="{28A0092B-C50C-407E-A947-70E740481C1C}">
                           <a14:useLocalDpi xmlns:a14="http://schemas.microsoft.com/office/drawing/2010/main" val="0"/>
@@ -1504,7 +3498,7 @@
                     <pic:cNvPicPr/>
                   </pic:nvPicPr>
                   <pic:blipFill>
-                    <a:blip r:embed="rId10"/>
+                    <a:blip r:embed="rId14"/>
                     <a:stretch>
                       <a:fillRect/>
                     </a:stretch>
@@ -1646,7 +3640,6 @@
         <w:rPr>
           <w:noProof/>
         </w:rPr>
-        <w:lastRenderedPageBreak/>
         <w:drawing>
           <wp:inline distT="0" distB="0" distL="0" distR="0" wp14:anchorId="447B5464" wp14:editId="195F76A0">
             <wp:extent cx="2184400" cy="1737515"/>
@@ -1665,7 +3658,7 @@
                     </pic:cNvPicPr>
                   </pic:nvPicPr>
                   <pic:blipFill>
-                    <a:blip r:embed="rId11" cstate="print">
+                    <a:blip r:embed="rId15" cstate="print">
                       <a:extLst>
                         <a:ext uri="{28A0092B-C50C-407E-A947-70E740481C1C}">
                           <a14:useLocalDpi xmlns:a14="http://schemas.microsoft.com/office/drawing/2010/main" val="0"/>
@@ -1823,6 +3816,7 @@
         <w:rPr>
           <w:rFonts w:ascii="Aptos" w:hAnsi="Aptos"/>
         </w:rPr>
+        <w:lastRenderedPageBreak/>
         <w:t>2.</w:t>
       </w:r>
       <w:r>
@@ -1954,6 +3948,64 @@
     </w:sectPr>
   </w:body>
 </w:document>
+</file>
+
+<file path=word/comments.xml><?xml version="1.0" encoding="utf-8"?>
+<w:comments xmlns:wpc="http://schemas.microsoft.com/office/word/2010/wordprocessingCanvas" xmlns:cx="http://schemas.microsoft.com/office/drawing/2014/chartex" xmlns:cx1="http://schemas.microsoft.com/office/drawing/2015/9/8/chartex" xmlns:cx2="http://schemas.microsoft.com/office/drawing/2015/10/21/chartex" xmlns:cx3="http://schemas.microsoft.com/office/drawing/2016/5/9/chartex" xmlns:cx4="http://schemas.microsoft.com/office/drawing/2016/5/10/chartex" xmlns:cx5="http://schemas.microsoft.com/office/drawing/2016/5/11/chartex" xmlns:cx6="http://schemas.microsoft.com/office/drawing/2016/5/12/chartex" xmlns:cx7="http://schemas.microsoft.com/office/drawing/2016/5/13/chartex" xmlns:cx8="http://schemas.microsoft.com/office/drawing/2016/5/14/chartex" xmlns:mc="http://schemas.openxmlformats.org/markup-compatibility/2006" xmlns:aink="http://schemas.microsoft.com/office/drawing/2016/ink" xmlns:am3d="http://schemas.microsoft.com/office/drawing/2017/model3d" xmlns:o="urn:schemas-microsoft-com:office:office" xmlns:oel="http://schemas.microsoft.com/office/2019/extlst" xmlns:r="http://schemas.openxmlformats.org/officeDocument/2006/relationships" xmlns:m="http://schemas.openxmlformats.org/officeDocument/2006/math" xmlns:v="urn:schemas-microsoft-com:vml" xmlns:wp14="http://schemas.microsoft.com/office/word/2010/wordprocessingDrawing" xmlns:wp="http://schemas.openxmlformats.org/drawingml/2006/wordprocessingDrawing" xmlns:w10="urn:schemas-microsoft-com:office:word" xmlns:w="http://schemas.openxmlformats.org/wordprocessingml/2006/main" xmlns:w14="http://schemas.microsoft.com/office/word/2010/wordml" xmlns:w15="http://schemas.microsoft.com/office/word/2012/wordml" xmlns:w16cex="http://schemas.microsoft.com/office/word/2018/wordml/cex" xmlns:w16cid="http://schemas.microsoft.com/office/word/2016/wordml/cid" xmlns:w16="http://schemas.microsoft.com/office/word/2018/wordml" xmlns:w16du="http://schemas.microsoft.com/office/word/2023/wordml/word16du" xmlns:w16sdtdh="http://schemas.microsoft.com/office/word/2020/wordml/sdtdatahash" xmlns:w16se="http://schemas.microsoft.com/office/word/2015/wordml/symex" xmlns:wpg="http://schemas.microsoft.com/office/word/2010/wordprocessingGroup" xmlns:wpi="http://schemas.microsoft.com/office/word/2010/wordprocessingInk" xmlns:wne="http://schemas.microsoft.com/office/word/2006/wordml" xmlns:wps="http://schemas.microsoft.com/office/word/2010/wordprocessingShape" mc:Ignorable="w14 w15 w16se w16cid w16 w16cex w16sdtdh w16du wp14">
+  <w:comment w:id="0" w:author="Aaron Tayal" w:date="2024-12-15T17:55:00Z" w:initials="AT">
+    <w:p>
+      <w:pPr>
+        <w:pStyle w:val="CommentText"/>
+      </w:pPr>
+      <w:r>
+        <w:rPr>
+          <w:rStyle w:val="CommentReference"/>
+        </w:rPr>
+        <w:annotationRef/>
+      </w:r>
+      <w:r>
+        <w:t>Also deer herbivory pressure and prescribed fire, but I don’t really know much about these</w:t>
+      </w:r>
+    </w:p>
+  </w:comment>
+  <w:comment w:id="1" w:author="Aaron Tayal" w:date="2024-12-15T18:06:00Z" w:initials="AT">
+    <w:p>
+      <w:pPr>
+        <w:pStyle w:val="CommentText"/>
+      </w:pPr>
+      <w:r>
+        <w:rPr>
+          <w:rStyle w:val="CommentReference"/>
+        </w:rPr>
+        <w:annotationRef/>
+      </w:r>
+      <w:r>
+        <w:t>Cite a good source from Dr. Tilmon’s lectures</w:t>
+      </w:r>
+    </w:p>
+  </w:comment>
+</w:comments>
+</file>
+
+<file path=word/commentsExtended.xml><?xml version="1.0" encoding="utf-8"?>
+<w15:commentsEx xmlns:wpc="http://schemas.microsoft.com/office/word/2010/wordprocessingCanvas" xmlns:cx="http://schemas.microsoft.com/office/drawing/2014/chartex" xmlns:cx1="http://schemas.microsoft.com/office/drawing/2015/9/8/chartex" xmlns:cx2="http://schemas.microsoft.com/office/drawing/2015/10/21/chartex" xmlns:cx3="http://schemas.microsoft.com/office/drawing/2016/5/9/chartex" xmlns:cx4="http://schemas.microsoft.com/office/drawing/2016/5/10/chartex" xmlns:cx5="http://schemas.microsoft.com/office/drawing/2016/5/11/chartex" xmlns:cx6="http://schemas.microsoft.com/office/drawing/2016/5/12/chartex" xmlns:cx7="http://schemas.microsoft.com/office/drawing/2016/5/13/chartex" xmlns:cx8="http://schemas.microsoft.com/office/drawing/2016/5/14/chartex" xmlns:mc="http://schemas.openxmlformats.org/markup-compatibility/2006" xmlns:aink="http://schemas.microsoft.com/office/drawing/2016/ink" xmlns:am3d="http://schemas.microsoft.com/office/drawing/2017/model3d" xmlns:o="urn:schemas-microsoft-com:office:office" xmlns:oel="http://schemas.microsoft.com/office/2019/extlst" xmlns:r="http://schemas.openxmlformats.org/officeDocument/2006/relationships" xmlns:m="http://schemas.openxmlformats.org/officeDocument/2006/math" xmlns:v="urn:schemas-microsoft-com:vml" xmlns:wp14="http://schemas.microsoft.com/office/word/2010/wordprocessingDrawing" xmlns:wp="http://schemas.openxmlformats.org/drawingml/2006/wordprocessingDrawing" xmlns:w10="urn:schemas-microsoft-com:office:word" xmlns:w="http://schemas.openxmlformats.org/wordprocessingml/2006/main" xmlns:w14="http://schemas.microsoft.com/office/word/2010/wordml" xmlns:w15="http://schemas.microsoft.com/office/word/2012/wordml" xmlns:w16cex="http://schemas.microsoft.com/office/word/2018/wordml/cex" xmlns:w16cid="http://schemas.microsoft.com/office/word/2016/wordml/cid" xmlns:w16="http://schemas.microsoft.com/office/word/2018/wordml" xmlns:w16du="http://schemas.microsoft.com/office/word/2023/wordml/word16du" xmlns:w16sdtdh="http://schemas.microsoft.com/office/word/2020/wordml/sdtdatahash" xmlns:w16se="http://schemas.microsoft.com/office/word/2015/wordml/symex" xmlns:wpg="http://schemas.microsoft.com/office/word/2010/wordprocessingGroup" xmlns:wpi="http://schemas.microsoft.com/office/word/2010/wordprocessingInk" xmlns:wne="http://schemas.microsoft.com/office/word/2006/wordml" xmlns:wps="http://schemas.microsoft.com/office/word/2010/wordprocessingShape" mc:Ignorable="w14 w15 w16se w16cid w16 w16cex w16sdtdh w16du wp14">
+  <w15:commentEx w15:paraId="6B0881CE" w15:done="0"/>
+  <w15:commentEx w15:paraId="14CDC28C" w15:done="0"/>
+</w15:commentsEx>
+</file>
+
+<file path=word/commentsExtensible.xml><?xml version="1.0" encoding="utf-8"?>
+<w16cex:commentsExtensible xmlns:wpc="http://schemas.microsoft.com/office/word/2010/wordprocessingCanvas" xmlns:cx="http://schemas.microsoft.com/office/drawing/2014/chartex" xmlns:cx1="http://schemas.microsoft.com/office/drawing/2015/9/8/chartex" xmlns:cx2="http://schemas.microsoft.com/office/drawing/2015/10/21/chartex" xmlns:cx3="http://schemas.microsoft.com/office/drawing/2016/5/9/chartex" xmlns:cx4="http://schemas.microsoft.com/office/drawing/2016/5/10/chartex" xmlns:cx5="http://schemas.microsoft.com/office/drawing/2016/5/11/chartex" xmlns:cx6="http://schemas.microsoft.com/office/drawing/2016/5/12/chartex" xmlns:cx7="http://schemas.microsoft.com/office/drawing/2016/5/13/chartex" xmlns:cx8="http://schemas.microsoft.com/office/drawing/2016/5/14/chartex" xmlns:cr="http://schemas.microsoft.com/office/comments/2020/reactions" xmlns:mc="http://schemas.openxmlformats.org/markup-compatibility/2006" xmlns:aink="http://schemas.microsoft.com/office/drawing/2016/ink" xmlns:am3d="http://schemas.microsoft.com/office/drawing/2017/model3d" xmlns:o="urn:schemas-microsoft-com:office:office" xmlns:oel="http://schemas.microsoft.com/office/2019/extlst" xmlns:r="http://schemas.openxmlformats.org/officeDocument/2006/relationships" xmlns:m="http://schemas.openxmlformats.org/officeDocument/2006/math" xmlns:v="urn:schemas-microsoft-com:vml" xmlns:wp14="http://schemas.microsoft.com/office/word/2010/wordprocessingDrawing" xmlns:wp="http://schemas.openxmlformats.org/drawingml/2006/wordprocessingDrawing" xmlns:w10="urn:schemas-microsoft-com:office:word" xmlns:w="http://schemas.openxmlformats.org/wordprocessingml/2006/main" xmlns:w14="http://schemas.microsoft.com/office/word/2010/wordml" xmlns:w15="http://schemas.microsoft.com/office/word/2012/wordml" xmlns:w16cex="http://schemas.microsoft.com/office/word/2018/wordml/cex" xmlns:w16cid="http://schemas.microsoft.com/office/word/2016/wordml/cid" xmlns:w16="http://schemas.microsoft.com/office/word/2018/wordml" xmlns:w16du="http://schemas.microsoft.com/office/word/2023/wordml/word16du" xmlns:w16sdtdh="http://schemas.microsoft.com/office/word/2020/wordml/sdtdatahash" xmlns:w16se="http://schemas.microsoft.com/office/word/2015/wordml/symex" xmlns:wpg="http://schemas.microsoft.com/office/word/2010/wordprocessingGroup" xmlns:wpi="http://schemas.microsoft.com/office/word/2010/wordprocessingInk" xmlns:wne="http://schemas.microsoft.com/office/word/2006/wordml" xmlns:wps="http://schemas.microsoft.com/office/word/2010/wordprocessingShape" mc:Ignorable="w14 w15 w16se w16cid w16 w16cex w16sdtdh cr w16du wp14">
+  <w16cex:commentExtensible w16cex:durableId="6B39D695" w16cex:dateUtc="2024-12-15T22:55:00Z"/>
+  <w16cex:commentExtensible w16cex:durableId="1280D477" w16cex:dateUtc="2024-12-15T23:06:00Z"/>
+</w16cex:commentsExtensible>
+</file>
+
+<file path=word/commentsIds.xml><?xml version="1.0" encoding="utf-8"?>
+<w16cid:commentsIds xmlns:wpc="http://schemas.microsoft.com/office/word/2010/wordprocessingCanvas" xmlns:cx="http://schemas.microsoft.com/office/drawing/2014/chartex" xmlns:cx1="http://schemas.microsoft.com/office/drawing/2015/9/8/chartex" xmlns:cx2="http://schemas.microsoft.com/office/drawing/2015/10/21/chartex" xmlns:cx3="http://schemas.microsoft.com/office/drawing/2016/5/9/chartex" xmlns:cx4="http://schemas.microsoft.com/office/drawing/2016/5/10/chartex" xmlns:cx5="http://schemas.microsoft.com/office/drawing/2016/5/11/chartex" xmlns:cx6="http://schemas.microsoft.com/office/drawing/2016/5/12/chartex" xmlns:cx7="http://schemas.microsoft.com/office/drawing/2016/5/13/chartex" xmlns:cx8="http://schemas.microsoft.com/office/drawing/2016/5/14/chartex" xmlns:mc="http://schemas.openxmlformats.org/markup-compatibility/2006" xmlns:aink="http://schemas.microsoft.com/office/drawing/2016/ink" xmlns:am3d="http://schemas.microsoft.com/office/drawing/2017/model3d" xmlns:o="urn:schemas-microsoft-com:office:office" xmlns:oel="http://schemas.microsoft.com/office/2019/extlst" xmlns:r="http://schemas.openxmlformats.org/officeDocument/2006/relationships" xmlns:m="http://schemas.openxmlformats.org/officeDocument/2006/math" xmlns:v="urn:schemas-microsoft-com:vml" xmlns:wp14="http://schemas.microsoft.com/office/word/2010/wordprocessingDrawing" xmlns:wp="http://schemas.openxmlformats.org/drawingml/2006/wordprocessingDrawing" xmlns:w10="urn:schemas-microsoft-com:office:word" xmlns:w="http://schemas.openxmlformats.org/wordprocessingml/2006/main" xmlns:w14="http://schemas.microsoft.com/office/word/2010/wordml" xmlns:w15="http://schemas.microsoft.com/office/word/2012/wordml" xmlns:w16cex="http://schemas.microsoft.com/office/word/2018/wordml/cex" xmlns:w16cid="http://schemas.microsoft.com/office/word/2016/wordml/cid" xmlns:w16="http://schemas.microsoft.com/office/word/2018/wordml" xmlns:w16du="http://schemas.microsoft.com/office/word/2023/wordml/word16du" xmlns:w16sdtdh="http://schemas.microsoft.com/office/word/2020/wordml/sdtdatahash" xmlns:w16se="http://schemas.microsoft.com/office/word/2015/wordml/symex" xmlns:wpg="http://schemas.microsoft.com/office/word/2010/wordprocessingGroup" xmlns:wpi="http://schemas.microsoft.com/office/word/2010/wordprocessingInk" xmlns:wne="http://schemas.microsoft.com/office/word/2006/wordml" xmlns:wps="http://schemas.microsoft.com/office/word/2010/wordprocessingShape" mc:Ignorable="w14 w15 w16se w16cid w16 w16cex w16sdtdh w16du wp14">
+  <w16cid:commentId w16cid:paraId="6B0881CE" w16cid:durableId="6B39D695"/>
+  <w16cid:commentId w16cid:paraId="14CDC28C" w16cid:durableId="1280D477"/>
+</w16cid:commentsIds>
 </file>
 
 <file path=word/numbering.xml><?xml version="1.0" encoding="utf-8"?>
@@ -2695,6 +4747,14 @@
     <w:abstractNumId w:val="3"/>
   </w:num>
 </w:numbering>
+</file>
+
+<file path=word/people.xml><?xml version="1.0" encoding="utf-8"?>
+<w15:people xmlns:wpc="http://schemas.microsoft.com/office/word/2010/wordprocessingCanvas" xmlns:cx="http://schemas.microsoft.com/office/drawing/2014/chartex" xmlns:cx1="http://schemas.microsoft.com/office/drawing/2015/9/8/chartex" xmlns:cx2="http://schemas.microsoft.com/office/drawing/2015/10/21/chartex" xmlns:cx3="http://schemas.microsoft.com/office/drawing/2016/5/9/chartex" xmlns:cx4="http://schemas.microsoft.com/office/drawing/2016/5/10/chartex" xmlns:cx5="http://schemas.microsoft.com/office/drawing/2016/5/11/chartex" xmlns:cx6="http://schemas.microsoft.com/office/drawing/2016/5/12/chartex" xmlns:cx7="http://schemas.microsoft.com/office/drawing/2016/5/13/chartex" xmlns:cx8="http://schemas.microsoft.com/office/drawing/2016/5/14/chartex" xmlns:mc="http://schemas.openxmlformats.org/markup-compatibility/2006" xmlns:aink="http://schemas.microsoft.com/office/drawing/2016/ink" xmlns:am3d="http://schemas.microsoft.com/office/drawing/2017/model3d" xmlns:o="urn:schemas-microsoft-com:office:office" xmlns:oel="http://schemas.microsoft.com/office/2019/extlst" xmlns:r="http://schemas.openxmlformats.org/officeDocument/2006/relationships" xmlns:m="http://schemas.openxmlformats.org/officeDocument/2006/math" xmlns:v="urn:schemas-microsoft-com:vml" xmlns:wp14="http://schemas.microsoft.com/office/word/2010/wordprocessingDrawing" xmlns:wp="http://schemas.openxmlformats.org/drawingml/2006/wordprocessingDrawing" xmlns:w10="urn:schemas-microsoft-com:office:word" xmlns:w="http://schemas.openxmlformats.org/wordprocessingml/2006/main" xmlns:w14="http://schemas.microsoft.com/office/word/2010/wordml" xmlns:w15="http://schemas.microsoft.com/office/word/2012/wordml" xmlns:w16cex="http://schemas.microsoft.com/office/word/2018/wordml/cex" xmlns:w16cid="http://schemas.microsoft.com/office/word/2016/wordml/cid" xmlns:w16="http://schemas.microsoft.com/office/word/2018/wordml" xmlns:w16du="http://schemas.microsoft.com/office/word/2023/wordml/word16du" xmlns:w16sdtdh="http://schemas.microsoft.com/office/word/2020/wordml/sdtdatahash" xmlns:w16se="http://schemas.microsoft.com/office/word/2015/wordml/symex" xmlns:wpg="http://schemas.microsoft.com/office/word/2010/wordprocessingGroup" xmlns:wpi="http://schemas.microsoft.com/office/word/2010/wordprocessingInk" xmlns:wne="http://schemas.microsoft.com/office/word/2006/wordml" xmlns:wps="http://schemas.microsoft.com/office/word/2010/wordprocessingShape" mc:Ignorable="w14 w15 w16se w16cid w16 w16cex w16sdtdh w16du wp14">
+  <w15:person w15:author="Aaron Tayal">
+    <w15:presenceInfo w15:providerId="Windows Live" w15:userId="32f02f1096a9313f"/>
+  </w15:person>
+</w15:people>
 </file>
 
 <file path=word/styles.xml><?xml version="1.0" encoding="utf-8"?>
@@ -3650,6 +5710,69 @@
       <w:ind w:left="264" w:hanging="264"/>
     </w:pPr>
   </w:style>
+  <w:style w:type="character" w:styleId="CommentReference">
+    <w:name w:val="annotation reference"/>
+    <w:basedOn w:val="DefaultParagraphFont"/>
+    <w:uiPriority w:val="99"/>
+    <w:semiHidden/>
+    <w:unhideWhenUsed/>
+    <w:rsid w:val="00CB2642"/>
+    <w:rPr>
+      <w:sz w:val="16"/>
+      <w:szCs w:val="16"/>
+    </w:rPr>
+  </w:style>
+  <w:style w:type="paragraph" w:styleId="CommentText">
+    <w:name w:val="annotation text"/>
+    <w:basedOn w:val="Normal"/>
+    <w:link w:val="CommentTextChar"/>
+    <w:uiPriority w:val="99"/>
+    <w:unhideWhenUsed/>
+    <w:rsid w:val="00CB2642"/>
+    <w:rPr>
+      <w:sz w:val="20"/>
+      <w:szCs w:val="20"/>
+    </w:rPr>
+  </w:style>
+  <w:style w:type="character" w:customStyle="1" w:styleId="CommentTextChar">
+    <w:name w:val="Comment Text Char"/>
+    <w:basedOn w:val="DefaultParagraphFont"/>
+    <w:link w:val="CommentText"/>
+    <w:uiPriority w:val="99"/>
+    <w:rsid w:val="00CB2642"/>
+    <w:rPr>
+      <w:sz w:val="20"/>
+      <w:szCs w:val="20"/>
+    </w:rPr>
+  </w:style>
+  <w:style w:type="paragraph" w:styleId="CommentSubject">
+    <w:name w:val="annotation subject"/>
+    <w:basedOn w:val="CommentText"/>
+    <w:next w:val="CommentText"/>
+    <w:link w:val="CommentSubjectChar"/>
+    <w:uiPriority w:val="99"/>
+    <w:semiHidden/>
+    <w:unhideWhenUsed/>
+    <w:rsid w:val="00CB2642"/>
+    <w:rPr>
+      <w:b/>
+      <w:bCs/>
+    </w:rPr>
+  </w:style>
+  <w:style w:type="character" w:customStyle="1" w:styleId="CommentSubjectChar">
+    <w:name w:val="Comment Subject Char"/>
+    <w:basedOn w:val="CommentTextChar"/>
+    <w:link w:val="CommentSubject"/>
+    <w:uiPriority w:val="99"/>
+    <w:semiHidden/>
+    <w:rsid w:val="00CB2642"/>
+    <w:rPr>
+      <w:b/>
+      <w:bCs/>
+      <w:sz w:val="20"/>
+      <w:szCs w:val="20"/>
+    </w:rPr>
+  </w:style>
 </w:styles>
 </file>
 

</xml_diff>

<commit_message>
Update EAB Michigan winter 2024-25 hypotheses methods results.docx
</commit_message>
<xml_diff>
--- a/Hypothesis Methods and Results/EAB Michigan winter 2024-25 hypotheses methods results.docx
+++ b/Hypothesis Methods and Results/EAB Michigan winter 2024-25 hypotheses methods results.docx
@@ -992,7 +992,7 @@
           <w:noProof/>
         </w:rPr>
         <w:drawing>
-          <wp:inline distT="0" distB="0" distL="0" distR="0" wp14:anchorId="13C22A19" wp14:editId="1B20BC77">
+          <wp:inline distT="0" distB="0" distL="0" distR="0" wp14:anchorId="13C22A19" wp14:editId="385A0ED7">
             <wp:extent cx="3702050" cy="2082403"/>
             <wp:effectExtent l="0" t="0" r="0" b="0"/>
             <wp:docPr id="1037699116" name="Picture 5"/>
@@ -4331,6 +4331,31 @@
                 <w:sz w:val="22"/>
               </w:rPr>
             </w:pPr>
+            <w:r>
+              <w:rPr>
+                <w:sz w:val="22"/>
+              </w:rPr>
+              <w:t xml:space="preserve">Northern lower </w:t>
+            </w:r>
+            <w:r>
+              <w:rPr>
+                <w:sz w:val="22"/>
+              </w:rPr>
+              <w:lastRenderedPageBreak/>
+              <w:t>Michigan</w:t>
+            </w:r>
+            <w:r>
+              <w:rPr>
+                <w:sz w:val="22"/>
+              </w:rPr>
+              <w:t xml:space="preserve"> (Presque Isle County and </w:t>
+            </w:r>
+            <w:r>
+              <w:rPr>
+                <w:sz w:val="22"/>
+              </w:rPr>
+              <w:t>Midland County)</w:t>
+            </w:r>
           </w:p>
         </w:tc>
         <w:tc>
@@ -4345,6 +4370,34 @@
                 <w:sz w:val="22"/>
               </w:rPr>
             </w:pPr>
+            <w:r>
+              <w:rPr>
+                <w:sz w:val="22"/>
+              </w:rPr>
+              <w:lastRenderedPageBreak/>
+              <w:t xml:space="preserve">Black and green ash at </w:t>
+            </w:r>
+            <w:proofErr w:type="spellStart"/>
+            <w:r>
+              <w:rPr>
+                <w:sz w:val="22"/>
+              </w:rPr>
+              <w:lastRenderedPageBreak/>
+              <w:t>Ocqueoc</w:t>
+            </w:r>
+            <w:proofErr w:type="spellEnd"/>
+            <w:r>
+              <w:rPr>
+                <w:sz w:val="22"/>
+              </w:rPr>
+              <w:t xml:space="preserve">, Green ash at </w:t>
+            </w:r>
+            <w:r>
+              <w:rPr>
+                <w:sz w:val="22"/>
+              </w:rPr>
+              <w:t>Jasper</w:t>
+            </w:r>
           </w:p>
         </w:tc>
         <w:tc>
@@ -4359,6 +4412,70 @@
                 <w:sz w:val="22"/>
               </w:rPr>
             </w:pPr>
+            <w:proofErr w:type="spellStart"/>
+            <w:r>
+              <w:rPr>
+                <w:sz w:val="22"/>
+              </w:rPr>
+              <w:lastRenderedPageBreak/>
+              <w:t>Ocqueoc</w:t>
+            </w:r>
+            <w:proofErr w:type="spellEnd"/>
+            <w:r>
+              <w:rPr>
+                <w:sz w:val="22"/>
+              </w:rPr>
+              <w:t xml:space="preserve">: </w:t>
+            </w:r>
+            <w:r>
+              <w:rPr>
+                <w:sz w:val="22"/>
+              </w:rPr>
+              <w:t xml:space="preserve">detection was </w:t>
+            </w:r>
+            <w:r>
+              <w:rPr>
+                <w:sz w:val="22"/>
+              </w:rPr>
+              <w:lastRenderedPageBreak/>
+              <w:t xml:space="preserve">2004, </w:t>
+            </w:r>
+            <w:r>
+              <w:rPr>
+                <w:sz w:val="22"/>
+              </w:rPr>
+              <w:t xml:space="preserve">peak canopy mortality rate from 2007-2009, </w:t>
+            </w:r>
+            <w:r>
+              <w:rPr>
+                <w:sz w:val="22"/>
+              </w:rPr>
+              <w:t>Post-EAB study done in 2016</w:t>
+            </w:r>
+            <w:r>
+              <w:rPr>
+                <w:sz w:val="22"/>
+              </w:rPr>
+              <w:t xml:space="preserve">. Jasper: </w:t>
+            </w:r>
+            <w:r>
+              <w:rPr>
+                <w:sz w:val="22"/>
+              </w:rPr>
+              <w:t xml:space="preserve">peak canopy mortality was </w:t>
+            </w:r>
+            <w:r>
+              <w:rPr>
+                <w:sz w:val="22"/>
+              </w:rPr>
+              <w:t xml:space="preserve">near 2012, Post-EAB study done in </w:t>
+            </w:r>
+            <w:r>
+              <w:rPr>
+                <w:sz w:val="22"/>
+              </w:rPr>
+              <w:t>2019</w:t>
+            </w:r>
           </w:p>
         </w:tc>
         <w:tc>
@@ -4373,6 +4490,309 @@
                 <w:sz w:val="22"/>
               </w:rPr>
             </w:pPr>
+            <w:r>
+              <w:rPr>
+                <w:sz w:val="22"/>
+              </w:rPr>
+              <w:lastRenderedPageBreak/>
+              <w:t>-</w:t>
+            </w:r>
+            <w:proofErr w:type="spellStart"/>
+            <w:r>
+              <w:rPr>
+                <w:sz w:val="22"/>
+              </w:rPr>
+              <w:t>Ocqueoc</w:t>
+            </w:r>
+            <w:proofErr w:type="spellEnd"/>
+            <w:r>
+              <w:rPr>
+                <w:sz w:val="22"/>
+              </w:rPr>
+              <w:t xml:space="preserve"> site: </w:t>
+            </w:r>
+          </w:p>
+          <w:p>
+            <w:pPr>
+              <w:pStyle w:val="ListParagraph"/>
+              <w:ind w:left="0"/>
+              <w:rPr>
+                <w:sz w:val="22"/>
+              </w:rPr>
+            </w:pPr>
+            <w:r>
+              <w:rPr>
+                <w:sz w:val="22"/>
+              </w:rPr>
+              <w:t xml:space="preserve">       -99% mortality of stems &gt;13 cm DBH</w:t>
+            </w:r>
+          </w:p>
+          <w:p>
+            <w:pPr>
+              <w:pStyle w:val="ListParagraph"/>
+              <w:ind w:left="0"/>
+              <w:rPr>
+                <w:sz w:val="22"/>
+              </w:rPr>
+            </w:pPr>
+            <w:r>
+              <w:rPr>
+                <w:sz w:val="22"/>
+              </w:rPr>
+              <w:lastRenderedPageBreak/>
+              <w:t xml:space="preserve">        -</w:t>
+            </w:r>
+            <w:r>
+              <w:rPr>
+                <w:sz w:val="22"/>
+              </w:rPr>
+              <w:t xml:space="preserve">mean </w:t>
+            </w:r>
+            <w:r>
+              <w:rPr>
+                <w:sz w:val="22"/>
+              </w:rPr>
+              <w:t>ash DBH was reduced from 10.8 cm to 6.6 cm between pre-EAB and post-EAB</w:t>
+            </w:r>
+          </w:p>
+          <w:p>
+            <w:pPr>
+              <w:pStyle w:val="ListParagraph"/>
+              <w:ind w:left="0"/>
+              <w:rPr>
+                <w:sz w:val="22"/>
+              </w:rPr>
+            </w:pPr>
+            <w:r>
+              <w:rPr>
+                <w:sz w:val="22"/>
+              </w:rPr>
+              <w:t xml:space="preserve">        -</w:t>
+            </w:r>
+            <w:r>
+              <w:rPr>
+                <w:sz w:val="22"/>
+              </w:rPr>
+              <w:t>black ash trees grew slower, but more consistently from year to year, than green ash trees</w:t>
+            </w:r>
+          </w:p>
+          <w:p>
+            <w:pPr>
+              <w:pStyle w:val="ListParagraph"/>
+              <w:ind w:left="0"/>
+              <w:rPr>
+                <w:sz w:val="22"/>
+              </w:rPr>
+            </w:pPr>
+            <w:r>
+              <w:rPr>
+                <w:sz w:val="22"/>
+              </w:rPr>
+              <w:t xml:space="preserve">       -tree saplings (all species of </w:t>
+            </w:r>
+            <w:r>
+              <w:rPr>
+                <w:sz w:val="22"/>
+              </w:rPr>
+              <w:t xml:space="preserve">trees) were relatively common at </w:t>
+            </w:r>
+            <w:proofErr w:type="spellStart"/>
+            <w:r>
+              <w:rPr>
+                <w:sz w:val="22"/>
+              </w:rPr>
+              <w:t>Ocqueoc</w:t>
+            </w:r>
+            <w:proofErr w:type="spellEnd"/>
+            <w:r>
+              <w:rPr>
+                <w:sz w:val="22"/>
+              </w:rPr>
+              <w:t>, and green</w:t>
+            </w:r>
+            <w:r>
+              <w:rPr>
+                <w:sz w:val="22"/>
+              </w:rPr>
+              <w:t xml:space="preserve"> (44%)</w:t>
+            </w:r>
+            <w:r>
+              <w:rPr>
+                <w:sz w:val="22"/>
+              </w:rPr>
+              <w:t>, black</w:t>
+            </w:r>
+            <w:r>
+              <w:rPr>
+                <w:sz w:val="22"/>
+              </w:rPr>
+              <w:t xml:space="preserve"> (12%)</w:t>
+            </w:r>
+            <w:r>
+              <w:rPr>
+                <w:sz w:val="22"/>
+              </w:rPr>
+              <w:t xml:space="preserve"> and white</w:t>
+            </w:r>
+            <w:r>
+              <w:rPr>
+                <w:sz w:val="22"/>
+              </w:rPr>
+              <w:t xml:space="preserve">  (7%) </w:t>
+            </w:r>
+            <w:r>
+              <w:rPr>
+                <w:sz w:val="22"/>
+              </w:rPr>
+              <w:t xml:space="preserve"> ash seedlings were common. Also balsam poplar.</w:t>
+            </w:r>
+          </w:p>
+          <w:p>
+            <w:pPr>
+              <w:pStyle w:val="ListParagraph"/>
+              <w:ind w:left="0"/>
+              <w:rPr>
+                <w:sz w:val="22"/>
+              </w:rPr>
+            </w:pPr>
+            <w:r>
+              <w:rPr>
+                <w:sz w:val="22"/>
+              </w:rPr>
+              <w:t xml:space="preserve">       </w:t>
+            </w:r>
+            <w:r>
+              <w:rPr>
+                <w:sz w:val="22"/>
+              </w:rPr>
+              <w:t>-overall seedling density was low, but black ash seedlings made up the biggest fraction</w:t>
+            </w:r>
+            <w:r>
+              <w:rPr>
+                <w:sz w:val="22"/>
+              </w:rPr>
+              <w:t xml:space="preserve"> (~60%)</w:t>
+            </w:r>
+          </w:p>
+          <w:p>
+            <w:pPr>
+              <w:pStyle w:val="ListParagraph"/>
+              <w:ind w:left="0"/>
+              <w:rPr>
+                <w:sz w:val="22"/>
+              </w:rPr>
+            </w:pPr>
+          </w:p>
+          <w:p>
+            <w:pPr>
+              <w:pStyle w:val="ListParagraph"/>
+              <w:ind w:left="0"/>
+              <w:rPr>
+                <w:sz w:val="22"/>
+              </w:rPr>
+            </w:pPr>
+            <w:r>
+              <w:rPr>
+                <w:sz w:val="22"/>
+              </w:rPr>
+              <w:t>Jasper site:</w:t>
+            </w:r>
+          </w:p>
+          <w:p>
+            <w:pPr>
+              <w:pStyle w:val="ListParagraph"/>
+              <w:ind w:left="0"/>
+              <w:rPr>
+                <w:sz w:val="22"/>
+              </w:rPr>
+            </w:pPr>
+            <w:r>
+              <w:rPr>
+                <w:sz w:val="22"/>
+              </w:rPr>
+              <w:t xml:space="preserve">       -100% mortality of stems  &gt;13 cm DBH</w:t>
+            </w:r>
+          </w:p>
+          <w:p>
+            <w:pPr>
+              <w:pStyle w:val="ListParagraph"/>
+              <w:ind w:left="0"/>
+              <w:rPr>
+                <w:sz w:val="22"/>
+              </w:rPr>
+            </w:pPr>
+            <w:r>
+              <w:rPr>
+                <w:sz w:val="22"/>
+              </w:rPr>
+              <w:t xml:space="preserve">       -mean ash DBH was reduced from </w:t>
+            </w:r>
+            <w:r>
+              <w:rPr>
+                <w:sz w:val="22"/>
+              </w:rPr>
+              <w:t>13.8 cm to 4.8 cm between pre-EAB and post-EAB</w:t>
+            </w:r>
+          </w:p>
+          <w:p>
+            <w:pPr>
+              <w:pStyle w:val="ListParagraph"/>
+              <w:ind w:left="0"/>
+              <w:rPr>
+                <w:sz w:val="22"/>
+              </w:rPr>
+            </w:pPr>
+            <w:r>
+              <w:rPr>
+                <w:sz w:val="22"/>
+              </w:rPr>
+              <w:t xml:space="preserve">       -saplings of all trees, including ashes, were rare</w:t>
+            </w:r>
+          </w:p>
+          <w:p>
+            <w:pPr>
+              <w:pStyle w:val="ListParagraph"/>
+              <w:ind w:left="0"/>
+              <w:rPr>
+                <w:sz w:val="22"/>
+              </w:rPr>
+            </w:pPr>
+            <w:r>
+              <w:rPr>
+                <w:sz w:val="22"/>
+              </w:rPr>
+              <w:t xml:space="preserve">      -</w:t>
+            </w:r>
+            <w:r>
+              <w:rPr>
+                <w:sz w:val="22"/>
+              </w:rPr>
+              <w:t>red maple seedlings (</w:t>
+            </w:r>
+            <w:r>
+              <w:rPr>
+                <w:sz w:val="22"/>
+              </w:rPr>
+              <w:t>87%) were especially abundant, whereas green ash seedlings were 9%</w:t>
+            </w:r>
+          </w:p>
+          <w:p>
+            <w:pPr>
+              <w:pStyle w:val="ListParagraph"/>
+              <w:ind w:left="0"/>
+              <w:rPr>
+                <w:sz w:val="22"/>
+              </w:rPr>
+            </w:pPr>
+          </w:p>
+          <w:p>
+            <w:pPr>
+              <w:pStyle w:val="ListParagraph"/>
+              <w:ind w:left="0"/>
+              <w:rPr>
+                <w:sz w:val="22"/>
+              </w:rPr>
+            </w:pPr>
           </w:p>
         </w:tc>
       </w:tr>
@@ -4992,7 +5412,14 @@
         <w:rPr>
           <w:color w:val="156082" w:themeColor="accent1"/>
         </w:rPr>
-        <w:t>hydrological class (xeric, mesic, or hydric) as the fixed effect</w:t>
+        <w:t xml:space="preserve">hydrological class (xeric, mesic, or </w:t>
+      </w:r>
+      <w:r>
+        <w:rPr>
+          <w:color w:val="156082" w:themeColor="accent1"/>
+        </w:rPr>
+        <w:lastRenderedPageBreak/>
+        <w:t>hydric) as the fixed effect</w:t>
       </w:r>
       <w:r>
         <w:rPr>
@@ -5313,7 +5740,6 @@
         <w:rPr>
           <w:color w:val="4EA72E" w:themeColor="accent6"/>
         </w:rPr>
-        <w:lastRenderedPageBreak/>
         <w:t xml:space="preserve">As mentioned previously, we </w:t>
       </w:r>
       <w:r>
@@ -5799,6 +6225,7 @@
         <w:rPr>
           <w:rFonts w:ascii="Aptos" w:hAnsi="Aptos"/>
         </w:rPr>
+        <w:lastRenderedPageBreak/>
         <w:t>2.</w:t>
       </w:r>
       <w:r>
@@ -5918,7 +6345,6 @@
         <w:rPr>
           <w:rFonts w:ascii="Aptos" w:hAnsi="Aptos"/>
         </w:rPr>
-        <w:lastRenderedPageBreak/>
         <w:t>5.</w:t>
       </w:r>
       <w:r>

</xml_diff>

<commit_message>
Run models for ash occurence
</commit_message>
<xml_diff>
--- a/Hypothesis Methods and Results/EAB Michigan winter 2024-25 hypotheses methods results.docx
+++ b/Hypothesis Methods and Results/EAB Michigan winter 2024-25 hypotheses methods results.docx
@@ -992,7 +992,7 @@
           <w:noProof/>
         </w:rPr>
         <w:drawing>
-          <wp:inline distT="0" distB="0" distL="0" distR="0" wp14:anchorId="13C22A19" wp14:editId="385A0ED7">
+          <wp:inline distT="0" distB="0" distL="0" distR="0" wp14:anchorId="13C22A19" wp14:editId="7FB355EE">
             <wp:extent cx="3702050" cy="2082403"/>
             <wp:effectExtent l="0" t="0" r="0" b="0"/>
             <wp:docPr id="1037699116" name="Picture 5"/>
@@ -1628,8 +1628,17 @@
                 <w:rFonts w:asciiTheme="minorHAnsi" w:hAnsiTheme="minorHAnsi"/>
                 <w:sz w:val="22"/>
               </w:rPr>
-              <w:t>-The canopy is fairly open</w:t>
-            </w:r>
+              <w:t xml:space="preserve">-The canopy is </w:t>
+            </w:r>
+            <w:proofErr w:type="gramStart"/>
+            <w:r>
+              <w:rPr>
+                <w:rFonts w:asciiTheme="minorHAnsi" w:hAnsiTheme="minorHAnsi"/>
+                <w:sz w:val="22"/>
+              </w:rPr>
+              <w:t>fairly open</w:t>
+            </w:r>
+            <w:proofErr w:type="gramEnd"/>
             <w:r>
               <w:rPr>
                 <w:rFonts w:asciiTheme="minorHAnsi" w:hAnsiTheme="minorHAnsi"/>
@@ -2214,7 +2223,15 @@
         <w:t xml:space="preserve">While the specific environmental conditions at each transect </w:t>
       </w:r>
       <w:r>
-        <w:t xml:space="preserve">and plot make it difficult to make generalizations about the </w:t>
+        <w:t xml:space="preserve">and plot make it difficult to </w:t>
+      </w:r>
+      <w:proofErr w:type="gramStart"/>
+      <w:r>
+        <w:t>make generalizations</w:t>
+      </w:r>
+      <w:proofErr w:type="gramEnd"/>
+      <w:r>
+        <w:t xml:space="preserve"> about the </w:t>
       </w:r>
       <w:r>
         <w:t>processes occurring, my thinking is along</w:t>
@@ -2355,7 +2372,15 @@
         <w:t>small trees</w:t>
       </w:r>
       <w:r>
-        <w:t>, and likely saplings too, from the orphaned cohort of ash, this definitely influences their abundance.</w:t>
+        <w:t xml:space="preserve">, and likely saplings too, from the orphaned cohort of ash, this </w:t>
+      </w:r>
+      <w:proofErr w:type="gramStart"/>
+      <w:r>
+        <w:t>definitely influences</w:t>
+      </w:r>
+      <w:proofErr w:type="gramEnd"/>
+      <w:r>
+        <w:t xml:space="preserve"> their abundance.</w:t>
       </w:r>
       <w:r>
         <w:t xml:space="preserve"> There might even be heterogeneity in the location where EAB infestations are occurring. For example, if </w:t>
@@ -3920,7 +3945,21 @@
               <w:rPr>
                 <w:sz w:val="22"/>
               </w:rPr>
-              <w:t>h that were larger in diameter were more likely to be declining in canopy condition</w:t>
+              <w:t xml:space="preserve">h that </w:t>
+            </w:r>
+            <w:proofErr w:type="gramStart"/>
+            <w:r>
+              <w:rPr>
+                <w:sz w:val="22"/>
+              </w:rPr>
+              <w:t>were</w:t>
+            </w:r>
+            <w:proofErr w:type="gramEnd"/>
+            <w:r>
+              <w:rPr>
+                <w:sz w:val="22"/>
+              </w:rPr>
+              <w:t xml:space="preserve"> larger in diameter were more likely to be declining in canopy condition</w:t>
             </w:r>
             <w:r>
               <w:rPr>
@@ -4203,7 +4242,21 @@
               <w:rPr>
                 <w:sz w:val="22"/>
               </w:rPr>
-              <w:t xml:space="preserve">-Between 2014 and 2021, the total number of ash between 2.5-10 cm DBH </w:t>
+              <w:t xml:space="preserve">-Between 2014 and 2021, the total number of </w:t>
+            </w:r>
+            <w:proofErr w:type="gramStart"/>
+            <w:r>
+              <w:rPr>
+                <w:sz w:val="22"/>
+              </w:rPr>
+              <w:t>ash</w:t>
+            </w:r>
+            <w:proofErr w:type="gramEnd"/>
+            <w:r>
+              <w:rPr>
+                <w:sz w:val="22"/>
+              </w:rPr>
+              <w:t xml:space="preserve"> between 2.5-10 cm DBH </w:t>
             </w:r>
             <w:r>
               <w:rPr>
@@ -4215,7 +4268,21 @@
               <w:rPr>
                 <w:sz w:val="22"/>
               </w:rPr>
-              <w:t>already showing symptoms of EAB in 2014. Thus, the number of healthy ash between 2.5-10 cm DBH remained approximately constant from 2014-2021.</w:t>
+              <w:t xml:space="preserve">already showing symptoms of EAB in 2014. Thus, the number of healthy </w:t>
+            </w:r>
+            <w:proofErr w:type="gramStart"/>
+            <w:r>
+              <w:rPr>
+                <w:sz w:val="22"/>
+              </w:rPr>
+              <w:t>ash</w:t>
+            </w:r>
+            <w:proofErr w:type="gramEnd"/>
+            <w:r>
+              <w:rPr>
+                <w:sz w:val="22"/>
+              </w:rPr>
+              <w:t xml:space="preserve"> between 2.5-10 cm DBH remained approximately constant from 2014-2021.</w:t>
             </w:r>
           </w:p>
           <w:p>
@@ -4446,11 +4513,19 @@
               </w:rPr>
               <w:t xml:space="preserve">peak canopy mortality rate from 2007-2009, </w:t>
             </w:r>
-            <w:r>
-              <w:rPr>
-                <w:sz w:val="22"/>
-              </w:rPr>
-              <w:t>Post-EAB study done in 2016</w:t>
+            <w:proofErr w:type="gramStart"/>
+            <w:r>
+              <w:rPr>
+                <w:sz w:val="22"/>
+              </w:rPr>
+              <w:t>Post-EAB</w:t>
+            </w:r>
+            <w:proofErr w:type="gramEnd"/>
+            <w:r>
+              <w:rPr>
+                <w:sz w:val="22"/>
+              </w:rPr>
+              <w:t xml:space="preserve"> study done in 2016</w:t>
             </w:r>
             <w:r>
               <w:rPr>
@@ -4468,7 +4543,21 @@
               <w:rPr>
                 <w:sz w:val="22"/>
               </w:rPr>
-              <w:t xml:space="preserve">near 2012, Post-EAB study done in </w:t>
+              <w:t xml:space="preserve">near 2012, </w:t>
+            </w:r>
+            <w:proofErr w:type="gramStart"/>
+            <w:r>
+              <w:rPr>
+                <w:sz w:val="22"/>
+              </w:rPr>
+              <w:t>Post-EAB</w:t>
+            </w:r>
+            <w:proofErr w:type="gramEnd"/>
+            <w:r>
+              <w:rPr>
+                <w:sz w:val="22"/>
+              </w:rPr>
+              <w:t xml:space="preserve"> study done in </w:t>
             </w:r>
             <w:r>
               <w:rPr>
@@ -4644,7 +4733,21 @@
               <w:rPr>
                 <w:sz w:val="22"/>
               </w:rPr>
-              <w:t xml:space="preserve"> ash seedlings were common. Also balsam poplar.</w:t>
+              <w:t xml:space="preserve"> ash seedlings were common. </w:t>
+            </w:r>
+            <w:proofErr w:type="gramStart"/>
+            <w:r>
+              <w:rPr>
+                <w:sz w:val="22"/>
+              </w:rPr>
+              <w:t>Also</w:t>
+            </w:r>
+            <w:proofErr w:type="gramEnd"/>
+            <w:r>
+              <w:rPr>
+                <w:sz w:val="22"/>
+              </w:rPr>
+              <w:t xml:space="preserve"> balsam poplar.</w:t>
             </w:r>
           </w:p>
           <w:p>
@@ -4966,7 +5069,21 @@
         <w:rPr>
           <w:color w:val="156082" w:themeColor="accent1"/>
         </w:rPr>
-        <w:t xml:space="preserve">the species of ash if possible, </w:t>
+        <w:t xml:space="preserve">the species of </w:t>
+      </w:r>
+      <w:proofErr w:type="gramStart"/>
+      <w:r>
+        <w:rPr>
+          <w:color w:val="156082" w:themeColor="accent1"/>
+        </w:rPr>
+        <w:t>ash</w:t>
+      </w:r>
+      <w:proofErr w:type="gramEnd"/>
+      <w:r>
+        <w:rPr>
+          <w:color w:val="156082" w:themeColor="accent1"/>
+        </w:rPr>
+        <w:t xml:space="preserve"> if possible, </w:t>
       </w:r>
       <w:r>
         <w:rPr>
@@ -5358,32 +5475,16 @@
         <w:rPr>
           <w:color w:val="156082" w:themeColor="accent1"/>
         </w:rPr>
-        <w:t xml:space="preserve">Our response variables were: stem density of short seedlings, stem density of tall seedlings, </w:t>
-      </w:r>
-      <w:r>
-        <w:rPr>
-          <w:color w:val="156082" w:themeColor="accent1"/>
-        </w:rPr>
-        <w:t xml:space="preserve">percent cover of ash seedlings, stem density of ash saplings, </w:t>
-      </w:r>
-      <w:r>
-        <w:rPr>
-          <w:color w:val="156082" w:themeColor="accent1"/>
-        </w:rPr>
-        <w:t xml:space="preserve">stem density of ash </w:t>
-      </w:r>
-      <w:r>
-        <w:rPr>
-          <w:color w:val="156082" w:themeColor="accent1"/>
-        </w:rPr>
-        <w:t>trees (&gt;2.5 cm DBH), and basa</w:t>
-      </w:r>
-      <w:r>
-        <w:rPr>
-          <w:color w:val="156082" w:themeColor="accent1"/>
-        </w:rPr>
-        <w:t>l area of ash trees (&gt;2.5 cm DBH).</w:t>
-      </w:r>
+        <w:t xml:space="preserve">Our response variables </w:t>
+      </w:r>
+      <w:proofErr w:type="gramStart"/>
+      <w:r>
+        <w:rPr>
+          <w:color w:val="156082" w:themeColor="accent1"/>
+        </w:rPr>
+        <w:t>were:</w:t>
+      </w:r>
+      <w:proofErr w:type="gramEnd"/>
       <w:r>
         <w:rPr>
           <w:color w:val="156082" w:themeColor="accent1"/>
@@ -5392,6 +5493,248 @@
       </w:r>
       <w:r>
         <w:rPr>
+          <w:b/>
+          <w:bCs/>
+          <w:color w:val="156082" w:themeColor="accent1"/>
+        </w:rPr>
+        <w:t>number of</w:t>
+      </w:r>
+      <w:r>
+        <w:rPr>
+          <w:b/>
+          <w:bCs/>
+          <w:color w:val="156082" w:themeColor="accent1"/>
+        </w:rPr>
+        <w:t xml:space="preserve"> short </w:t>
+      </w:r>
+      <w:r>
+        <w:rPr>
+          <w:b/>
+          <w:bCs/>
+          <w:color w:val="156082" w:themeColor="accent1"/>
+        </w:rPr>
+        <w:t xml:space="preserve">ash </w:t>
+      </w:r>
+      <w:r>
+        <w:rPr>
+          <w:b/>
+          <w:bCs/>
+          <w:color w:val="156082" w:themeColor="accent1"/>
+        </w:rPr>
+        <w:t>seedlings</w:t>
+      </w:r>
+      <w:r>
+        <w:rPr>
+          <w:color w:val="156082" w:themeColor="accent1"/>
+        </w:rPr>
+        <w:t xml:space="preserve">, </w:t>
+      </w:r>
+      <w:r>
+        <w:rPr>
+          <w:b/>
+          <w:bCs/>
+          <w:color w:val="156082" w:themeColor="accent1"/>
+        </w:rPr>
+        <w:t>number</w:t>
+      </w:r>
+      <w:r>
+        <w:rPr>
+          <w:b/>
+          <w:bCs/>
+          <w:color w:val="156082" w:themeColor="accent1"/>
+        </w:rPr>
+        <w:t xml:space="preserve"> of tall </w:t>
+      </w:r>
+      <w:r>
+        <w:rPr>
+          <w:b/>
+          <w:bCs/>
+          <w:color w:val="156082" w:themeColor="accent1"/>
+        </w:rPr>
+        <w:t xml:space="preserve">ash </w:t>
+      </w:r>
+      <w:r>
+        <w:rPr>
+          <w:b/>
+          <w:bCs/>
+          <w:color w:val="156082" w:themeColor="accent1"/>
+        </w:rPr>
+        <w:t>seedlings</w:t>
+      </w:r>
+      <w:r>
+        <w:rPr>
+          <w:color w:val="156082" w:themeColor="accent1"/>
+        </w:rPr>
+        <w:t xml:space="preserve">, </w:t>
+      </w:r>
+      <w:r>
+        <w:rPr>
+          <w:b/>
+          <w:bCs/>
+          <w:color w:val="156082" w:themeColor="accent1"/>
+        </w:rPr>
+        <w:t>percent cover of ash seedlings</w:t>
+      </w:r>
+      <w:r>
+        <w:rPr>
+          <w:color w:val="156082" w:themeColor="accent1"/>
+        </w:rPr>
+        <w:t xml:space="preserve">, </w:t>
+      </w:r>
+      <w:r>
+        <w:rPr>
+          <w:b/>
+          <w:bCs/>
+          <w:color w:val="156082" w:themeColor="accent1"/>
+        </w:rPr>
+        <w:t>number</w:t>
+      </w:r>
+      <w:r>
+        <w:rPr>
+          <w:b/>
+          <w:bCs/>
+          <w:color w:val="156082" w:themeColor="accent1"/>
+        </w:rPr>
+        <w:t xml:space="preserve"> of ash saplings</w:t>
+      </w:r>
+      <w:r>
+        <w:rPr>
+          <w:color w:val="156082" w:themeColor="accent1"/>
+        </w:rPr>
+        <w:t xml:space="preserve">, </w:t>
+      </w:r>
+      <w:r>
+        <w:rPr>
+          <w:b/>
+          <w:bCs/>
+          <w:color w:val="156082" w:themeColor="accent1"/>
+        </w:rPr>
+        <w:t>number</w:t>
+      </w:r>
+      <w:r>
+        <w:rPr>
+          <w:b/>
+          <w:bCs/>
+          <w:color w:val="156082" w:themeColor="accent1"/>
+        </w:rPr>
+        <w:t xml:space="preserve"> of </w:t>
+      </w:r>
+      <w:r>
+        <w:rPr>
+          <w:b/>
+          <w:bCs/>
+          <w:color w:val="156082" w:themeColor="accent1"/>
+        </w:rPr>
+        <w:t xml:space="preserve">living </w:t>
+      </w:r>
+      <w:r>
+        <w:rPr>
+          <w:b/>
+          <w:bCs/>
+          <w:color w:val="156082" w:themeColor="accent1"/>
+        </w:rPr>
+        <w:t xml:space="preserve">small </w:t>
+      </w:r>
+      <w:r>
+        <w:rPr>
+          <w:b/>
+          <w:bCs/>
+          <w:color w:val="156082" w:themeColor="accent1"/>
+        </w:rPr>
+        <w:t xml:space="preserve">ash </w:t>
+      </w:r>
+      <w:r>
+        <w:rPr>
+          <w:b/>
+          <w:bCs/>
+          <w:color w:val="156082" w:themeColor="accent1"/>
+        </w:rPr>
+        <w:t>trees</w:t>
+      </w:r>
+      <w:r>
+        <w:rPr>
+          <w:color w:val="156082" w:themeColor="accent1"/>
+        </w:rPr>
+        <w:t xml:space="preserve"> (2.5</w:t>
+      </w:r>
+      <w:r>
+        <w:rPr>
+          <w:color w:val="156082" w:themeColor="accent1"/>
+        </w:rPr>
+        <w:t xml:space="preserve">-10 </w:t>
+      </w:r>
+      <w:r>
+        <w:rPr>
+          <w:color w:val="156082" w:themeColor="accent1"/>
+        </w:rPr>
+        <w:t xml:space="preserve">cm DBH), and </w:t>
+      </w:r>
+      <w:r>
+        <w:rPr>
+          <w:b/>
+          <w:bCs/>
+          <w:color w:val="156082" w:themeColor="accent1"/>
+        </w:rPr>
+        <w:t>basa</w:t>
+      </w:r>
+      <w:r>
+        <w:rPr>
+          <w:b/>
+          <w:bCs/>
+          <w:color w:val="156082" w:themeColor="accent1"/>
+        </w:rPr>
+        <w:t xml:space="preserve">l area of </w:t>
+      </w:r>
+      <w:r>
+        <w:rPr>
+          <w:b/>
+          <w:bCs/>
+          <w:color w:val="156082" w:themeColor="accent1"/>
+        </w:rPr>
+        <w:t>living</w:t>
+      </w:r>
+      <w:r>
+        <w:rPr>
+          <w:b/>
+          <w:bCs/>
+          <w:color w:val="156082" w:themeColor="accent1"/>
+        </w:rPr>
+        <w:t xml:space="preserve"> small </w:t>
+      </w:r>
+      <w:r>
+        <w:rPr>
+          <w:b/>
+          <w:bCs/>
+          <w:color w:val="156082" w:themeColor="accent1"/>
+        </w:rPr>
+        <w:t>ash trees</w:t>
+      </w:r>
+      <w:r>
+        <w:rPr>
+          <w:color w:val="156082" w:themeColor="accent1"/>
+        </w:rPr>
+        <w:t xml:space="preserve"> (2.5</w:t>
+      </w:r>
+      <w:r>
+        <w:rPr>
+          <w:color w:val="156082" w:themeColor="accent1"/>
+        </w:rPr>
+        <w:t>-10 cm</w:t>
+      </w:r>
+      <w:r>
+        <w:rPr>
+          <w:color w:val="156082" w:themeColor="accent1"/>
+        </w:rPr>
+        <w:t xml:space="preserve"> DBH).</w:t>
+      </w:r>
+      <w:r>
+        <w:rPr>
+          <w:color w:val="156082" w:themeColor="accent1"/>
+        </w:rPr>
+        <w:t xml:space="preserve"> </w:t>
+      </w:r>
+      <w:r>
+        <w:rPr>
           <w:color w:val="156082" w:themeColor="accent1"/>
         </w:rPr>
         <w:t xml:space="preserve">We created </w:t>
@@ -5412,14 +5755,8 @@
         <w:rPr>
           <w:color w:val="156082" w:themeColor="accent1"/>
         </w:rPr>
-        <w:t xml:space="preserve">hydrological class (xeric, mesic, or </w:t>
-      </w:r>
-      <w:r>
-        <w:rPr>
-          <w:color w:val="156082" w:themeColor="accent1"/>
-        </w:rPr>
         <w:lastRenderedPageBreak/>
-        <w:t>hydric) as the fixed effect</w:t>
+        <w:t>hydrological class (xeric, mesic, or hydric) as the fixed effect</w:t>
       </w:r>
       <w:r>
         <w:rPr>
@@ -5812,8 +6149,16 @@
         <w:rPr>
           <w:color w:val="4EA72E" w:themeColor="accent6"/>
         </w:rPr>
-        <w:t>we used were</w:t>
-      </w:r>
+        <w:t xml:space="preserve">we used </w:t>
+      </w:r>
+      <w:proofErr w:type="gramStart"/>
+      <w:r>
+        <w:rPr>
+          <w:color w:val="4EA72E" w:themeColor="accent6"/>
+        </w:rPr>
+        <w:t>were</w:t>
+      </w:r>
+      <w:proofErr w:type="gramEnd"/>
       <w:r>
         <w:rPr>
           <w:color w:val="4EA72E" w:themeColor="accent6"/>
@@ -6005,7 +6350,21 @@
         <w:rPr>
           <w:color w:val="4EA72E" w:themeColor="accent6"/>
         </w:rPr>
-        <w:t xml:space="preserve"> show </w:t>
+        <w:t xml:space="preserve"> </w:t>
+      </w:r>
+      <w:proofErr w:type="gramStart"/>
+      <w:r>
+        <w:rPr>
+          <w:color w:val="4EA72E" w:themeColor="accent6"/>
+        </w:rPr>
+        <w:t>show</w:t>
+      </w:r>
+      <w:proofErr w:type="gramEnd"/>
+      <w:r>
+        <w:rPr>
+          <w:color w:val="4EA72E" w:themeColor="accent6"/>
+        </w:rPr>
+        <w:t xml:space="preserve"> </w:t>
       </w:r>
       <w:r>
         <w:rPr>

</xml_diff>